<commit_message>
add Shader and Lighting in keyPoints.doc, create new diffused shader based on built-in shader: Sprites/Diffuse
</commit_message>
<xml_diff>
--- a/KeyPoints.docx
+++ b/KeyPoints.docx
@@ -4,6 +4,7 @@
   <w:body>
     <w:p>
       <w:pPr>
+        <w:pStyle w:val="3"/>
         <w:numPr>
           <w:ilvl w:val="0"/>
           <w:numId w:val="1"/>
@@ -23,7 +24,7 @@
       <w:pPr>
         <w:numPr>
           <w:ilvl w:val="1"/>
-          <w:numId w:val="1"/>
+          <w:numId w:val="2"/>
         </w:numPr>
         <w:ind w:left="840" w:leftChars="0" w:hanging="420" w:firstLineChars="0"/>
         <w:rPr>
@@ -42,7 +43,7 @@
       <w:pPr>
         <w:numPr>
           <w:ilvl w:val="2"/>
-          <w:numId w:val="1"/>
+          <w:numId w:val="2"/>
         </w:numPr>
         <w:ind w:left="1260" w:leftChars="0" w:hanging="420" w:firstLineChars="0"/>
         <w:rPr>
@@ -60,7 +61,7 @@
       <w:pPr>
         <w:numPr>
           <w:ilvl w:val="3"/>
-          <w:numId w:val="1"/>
+          <w:numId w:val="2"/>
         </w:numPr>
         <w:ind w:left="1680" w:leftChars="0" w:hanging="420" w:firstLineChars="0"/>
         <w:rPr>
@@ -79,7 +80,7 @@
       <w:pPr>
         <w:numPr>
           <w:ilvl w:val="3"/>
-          <w:numId w:val="1"/>
+          <w:numId w:val="2"/>
         </w:numPr>
         <w:ind w:left="1680" w:leftChars="0" w:hanging="420" w:firstLineChars="0"/>
         <w:rPr>
@@ -98,7 +99,7 @@
       <w:pPr>
         <w:numPr>
           <w:ilvl w:val="3"/>
-          <w:numId w:val="1"/>
+          <w:numId w:val="2"/>
         </w:numPr>
         <w:ind w:left="1680" w:leftChars="0" w:hanging="420" w:firstLineChars="0"/>
         <w:rPr>
@@ -462,6 +463,7 @@
     <w:p>
       <w:pPr>
         <w:numPr>
+          <w:ilvl w:val="0"/>
           <w:numId w:val="0"/>
         </w:numPr>
         <w:ind w:left="1680" w:leftChars="0"/>
@@ -474,7 +476,7 @@
       <w:pPr>
         <w:numPr>
           <w:ilvl w:val="3"/>
-          <w:numId w:val="1"/>
+          <w:numId w:val="2"/>
         </w:numPr>
         <w:tabs>
           <w:tab w:val="clear" w:pos="1680"/>
@@ -496,6 +498,7 @@
     <w:p>
       <w:pPr>
         <w:numPr>
+          <w:ilvl w:val="0"/>
           <w:numId w:val="0"/>
         </w:numPr>
         <w:ind w:left="1260" w:leftChars="0" w:firstLine="420" w:firstLineChars="0"/>
@@ -515,6 +518,7 @@
     <w:p>
       <w:pPr>
         <w:numPr>
+          <w:ilvl w:val="0"/>
           <w:numId w:val="0"/>
         </w:numPr>
         <w:ind w:left="1260" w:leftChars="0" w:firstLine="420" w:firstLineChars="0"/>
@@ -534,6 +538,7 @@
     <w:p>
       <w:pPr>
         <w:numPr>
+          <w:ilvl w:val="0"/>
           <w:numId w:val="0"/>
         </w:numPr>
         <w:ind w:left="1260" w:leftChars="0" w:firstLine="420" w:firstLineChars="0"/>
@@ -553,6 +558,7 @@
     <w:p>
       <w:pPr>
         <w:numPr>
+          <w:ilvl w:val="0"/>
           <w:numId w:val="0"/>
         </w:numPr>
         <w:ind w:left="840" w:leftChars="0" w:firstLine="420" w:firstLineChars="0"/>
@@ -572,6 +578,7 @@
     <w:p>
       <w:pPr>
         <w:numPr>
+          <w:ilvl w:val="0"/>
           <w:numId w:val="0"/>
         </w:numPr>
         <w:ind w:left="1260" w:leftChars="0" w:firstLine="420" w:firstLineChars="0"/>
@@ -619,7 +626,7 @@
       <w:pPr>
         <w:numPr>
           <w:ilvl w:val="1"/>
-          <w:numId w:val="1"/>
+          <w:numId w:val="2"/>
         </w:numPr>
         <w:ind w:left="840" w:leftChars="0" w:hanging="420" w:firstLineChars="0"/>
         <w:rPr>
@@ -637,7 +644,7 @@
       <w:pPr>
         <w:numPr>
           <w:ilvl w:val="2"/>
-          <w:numId w:val="1"/>
+          <w:numId w:val="2"/>
         </w:numPr>
         <w:ind w:left="1260" w:leftChars="0" w:hanging="420" w:firstLineChars="0"/>
         <w:rPr>
@@ -656,7 +663,7 @@
       <w:pPr>
         <w:numPr>
           <w:ilvl w:val="2"/>
-          <w:numId w:val="1"/>
+          <w:numId w:val="2"/>
         </w:numPr>
         <w:ind w:left="1260" w:leftChars="0" w:hanging="420" w:firstLineChars="0"/>
         <w:rPr>
@@ -675,7 +682,7 @@
       <w:pPr>
         <w:numPr>
           <w:ilvl w:val="2"/>
-          <w:numId w:val="1"/>
+          <w:numId w:val="2"/>
         </w:numPr>
         <w:ind w:left="1260" w:leftChars="0" w:hanging="420" w:firstLineChars="0"/>
         <w:rPr>
@@ -855,6 +862,7 @@
     <w:p>
       <w:pPr>
         <w:numPr>
+          <w:ilvl w:val="0"/>
           <w:numId w:val="0"/>
         </w:numPr>
         <w:ind w:left="840" w:leftChars="0"/>
@@ -867,7 +875,7 @@
       <w:pPr>
         <w:numPr>
           <w:ilvl w:val="2"/>
-          <w:numId w:val="1"/>
+          <w:numId w:val="2"/>
         </w:numPr>
         <w:ind w:left="1260" w:leftChars="0" w:hanging="420" w:firstLineChars="0"/>
         <w:rPr>
@@ -963,29 +971,62 @@
     <w:p>
       <w:pPr>
         <w:numPr>
+          <w:ilvl w:val="-4"/>
+          <w:numId w:val="0"/>
+        </w:numPr>
+        <w:ind w:left="420" w:leftChars="0" w:firstLine="0" w:firstLineChars="0"/>
+        <w:jc w:val="left"/>
+        <w:rPr>
+          <w:rFonts w:hint="eastAsia"/>
+          <w:lang w:val="en-US" w:eastAsia="zh-CN"/>
+        </w:rPr>
+      </w:pPr>
+    </w:p>
+    <w:p>
+      <w:pPr>
+        <w:pStyle w:val="3"/>
+        <w:numPr>
           <w:ilvl w:val="0"/>
           <w:numId w:val="1"/>
         </w:numPr>
-        <w:rPr>
-          <w:rFonts w:hint="eastAsia" w:eastAsiaTheme="minorEastAsia"/>
-          <w:lang w:val="en-US" w:eastAsia="zh-CN"/>
-        </w:rPr>
-      </w:pPr>
-      <w:r>
-        <w:rPr>
-          <w:rFonts w:hint="eastAsia"/>
-          <w:lang w:val="en-US" w:eastAsia="zh-CN"/>
-        </w:rPr>
-        <w:t>Coroutine:</w:t>
-      </w:r>
-    </w:p>
-    <w:p>
-      <w:pPr>
+        <w:ind w:left="0" w:leftChars="0" w:firstLine="0" w:firstLineChars="0"/>
+        <w:rPr>
+          <w:rFonts w:hint="eastAsia"/>
+          <w:lang w:val="en-US" w:eastAsia="zh-CN"/>
+        </w:rPr>
+      </w:pPr>
+      <w:r>
+        <w:rPr>
+          <w:rFonts w:hint="eastAsia"/>
+          <w:lang w:val="en-US" w:eastAsia="zh-CN"/>
+        </w:rPr>
+        <w:t>Coroutine</w:t>
+      </w:r>
+    </w:p>
+    <w:p>
+      <w:pPr>
+        <w:keepNext w:val="0"/>
+        <w:keepLines w:val="0"/>
+        <w:pageBreakBefore w:val="0"/>
+        <w:widowControl w:val="0"/>
         <w:numPr>
           <w:ilvl w:val="1"/>
           <w:numId w:val="1"/>
         </w:numPr>
-        <w:ind w:left="840" w:leftChars="0" w:hanging="420" w:firstLineChars="0"/>
+        <w:kinsoku/>
+        <w:wordWrap/>
+        <w:overflowPunct/>
+        <w:topLinePunct w:val="0"/>
+        <w:autoSpaceDE/>
+        <w:autoSpaceDN/>
+        <w:bidi w:val="0"/>
+        <w:adjustRightInd/>
+        <w:snapToGrid/>
+        <w:spacing w:line="240" w:lineRule="auto"/>
+        <w:ind w:left="420" w:leftChars="200" w:right="0" w:rightChars="0" w:firstLine="0" w:firstLineChars="0"/>
+        <w:jc w:val="both"/>
+        <w:textAlignment w:val="auto"/>
+        <w:outlineLvl w:val="9"/>
         <w:rPr>
           <w:rFonts w:hint="eastAsia" w:eastAsiaTheme="minorEastAsia"/>
           <w:lang w:val="en-US" w:eastAsia="zh-CN"/>
@@ -1001,11 +1042,28 @@
     </w:p>
     <w:p>
       <w:pPr>
+        <w:keepNext w:val="0"/>
+        <w:keepLines w:val="0"/>
+        <w:pageBreakBefore w:val="0"/>
+        <w:widowControl w:val="0"/>
         <w:numPr>
           <w:ilvl w:val="1"/>
           <w:numId w:val="1"/>
         </w:numPr>
-        <w:ind w:left="840" w:leftChars="0" w:hanging="420" w:firstLineChars="0"/>
+        <w:kinsoku/>
+        <w:wordWrap/>
+        <w:overflowPunct/>
+        <w:topLinePunct w:val="0"/>
+        <w:autoSpaceDE/>
+        <w:autoSpaceDN/>
+        <w:bidi w:val="0"/>
+        <w:adjustRightInd/>
+        <w:snapToGrid/>
+        <w:spacing w:line="240" w:lineRule="auto"/>
+        <w:ind w:left="420" w:leftChars="200" w:right="0" w:rightChars="0" w:firstLine="0" w:firstLineChars="0"/>
+        <w:jc w:val="both"/>
+        <w:textAlignment w:val="auto"/>
+        <w:outlineLvl w:val="9"/>
         <w:rPr>
           <w:rFonts w:hint="eastAsia" w:eastAsiaTheme="minorEastAsia"/>
           <w:lang w:val="en-US" w:eastAsia="zh-CN"/>
@@ -1021,11 +1079,28 @@
     </w:p>
     <w:p>
       <w:pPr>
+        <w:keepNext w:val="0"/>
+        <w:keepLines w:val="0"/>
+        <w:pageBreakBefore w:val="0"/>
+        <w:widowControl w:val="0"/>
         <w:numPr>
           <w:ilvl w:val="1"/>
           <w:numId w:val="1"/>
         </w:numPr>
-        <w:ind w:left="840" w:leftChars="0" w:hanging="420" w:firstLineChars="0"/>
+        <w:kinsoku/>
+        <w:wordWrap/>
+        <w:overflowPunct/>
+        <w:topLinePunct w:val="0"/>
+        <w:autoSpaceDE/>
+        <w:autoSpaceDN/>
+        <w:bidi w:val="0"/>
+        <w:adjustRightInd/>
+        <w:snapToGrid/>
+        <w:spacing w:line="240" w:lineRule="auto"/>
+        <w:ind w:left="420" w:leftChars="200" w:right="0" w:rightChars="0" w:firstLine="0" w:firstLineChars="0"/>
+        <w:jc w:val="both"/>
+        <w:textAlignment w:val="auto"/>
+        <w:outlineLvl w:val="9"/>
         <w:rPr>
           <w:rFonts w:hint="eastAsia" w:eastAsiaTheme="minorEastAsia"/>
           <w:lang w:val="en-US" w:eastAsia="zh-CN"/>
@@ -1042,6 +1117,7 @@
     <w:p>
       <w:pPr>
         <w:numPr>
+          <w:ilvl w:val="0"/>
           <w:numId w:val="0"/>
         </w:numPr>
         <w:ind w:left="420" w:leftChars="0"/>
@@ -1093,6 +1169,7 @@
     <w:p>
       <w:pPr>
         <w:numPr>
+          <w:ilvl w:val="0"/>
           <w:numId w:val="0"/>
         </w:numPr>
         <w:ind w:left="420" w:leftChars="0"/>
@@ -1113,6 +1190,7 @@
     <w:p>
       <w:pPr>
         <w:numPr>
+          <w:ilvl w:val="0"/>
           <w:numId w:val="0"/>
         </w:numPr>
         <w:ind w:left="420" w:leftChars="0"/>
@@ -1126,6 +1204,7 @@
     <w:p>
       <w:pPr>
         <w:numPr>
+          <w:ilvl w:val="0"/>
           <w:numId w:val="0"/>
         </w:numPr>
         <w:ind w:left="420" w:leftChars="0"/>
@@ -1178,6 +1257,7 @@
     <w:p>
       <w:pPr>
         <w:numPr>
+          <w:ilvl w:val="0"/>
           <w:numId w:val="0"/>
         </w:numPr>
         <w:ind w:left="420" w:leftChars="0"/>
@@ -1197,85 +1277,826 @@
     </w:p>
     <w:p>
       <w:pPr>
+        <w:keepNext w:val="0"/>
+        <w:keepLines w:val="0"/>
+        <w:pageBreakBefore w:val="0"/>
+        <w:widowControl w:val="0"/>
         <w:numPr>
           <w:ilvl w:val="1"/>
           <w:numId w:val="1"/>
+        </w:numPr>
+        <w:kinsoku/>
+        <w:wordWrap/>
+        <w:overflowPunct/>
+        <w:topLinePunct w:val="0"/>
+        <w:autoSpaceDE/>
+        <w:autoSpaceDN/>
+        <w:bidi w:val="0"/>
+        <w:adjustRightInd/>
+        <w:snapToGrid/>
+        <w:spacing w:line="240" w:lineRule="auto"/>
+        <w:ind w:left="420" w:leftChars="200" w:right="0" w:rightChars="0" w:firstLine="0" w:firstLineChars="0"/>
+        <w:jc w:val="left"/>
+        <w:textAlignment w:val="auto"/>
+        <w:outlineLvl w:val="9"/>
+        <w:rPr>
+          <w:rFonts w:hint="eastAsia"/>
+          <w:lang w:val="en-US" w:eastAsia="zh-CN"/>
+        </w:rPr>
+      </w:pPr>
+      <w:r>
+        <w:rPr>
+          <w:rFonts w:hint="eastAsia"/>
+          <w:lang w:val="en-US" w:eastAsia="zh-CN"/>
+        </w:rPr>
+        <w:t>Coroutine 深入：</w:t>
+      </w:r>
+    </w:p>
+    <w:p>
+      <w:pPr>
+        <w:keepNext w:val="0"/>
+        <w:keepLines w:val="0"/>
+        <w:pageBreakBefore w:val="0"/>
+        <w:widowControl w:val="0"/>
+        <w:numPr>
+          <w:ilvl w:val="2"/>
+          <w:numId w:val="1"/>
+        </w:numPr>
+        <w:kinsoku/>
+        <w:wordWrap/>
+        <w:overflowPunct/>
+        <w:topLinePunct w:val="0"/>
+        <w:autoSpaceDE/>
+        <w:autoSpaceDN/>
+        <w:bidi w:val="0"/>
+        <w:adjustRightInd/>
+        <w:snapToGrid/>
+        <w:spacing w:line="240" w:lineRule="auto"/>
+        <w:ind w:left="840" w:leftChars="400" w:right="0" w:rightChars="0" w:firstLine="0" w:firstLineChars="0"/>
+        <w:jc w:val="left"/>
+        <w:textAlignment w:val="auto"/>
+        <w:outlineLvl w:val="9"/>
+        <w:rPr>
+          <w:rFonts w:hint="eastAsia"/>
+          <w:lang w:val="en-US" w:eastAsia="zh-CN"/>
+        </w:rPr>
+      </w:pPr>
+      <w:r>
+        <w:rPr>
+          <w:rFonts w:hint="eastAsia"/>
+          <w:lang w:val="en-US" w:eastAsia="zh-CN"/>
+        </w:rPr>
+        <w:t>什么是协调程序：unity协程是一个能暂停执行，暂停后立即返回，直到中断指令完成后继续执行的函数。它类似一个子线程单独出来处理一些问题，性能开销较小，但是他在一个MonoBehaviour提供的主线程里只能有一个处于运行状态的协程。</w:t>
+      </w:r>
+    </w:p>
+    <w:p>
+      <w:pPr>
+        <w:keepNext w:val="0"/>
+        <w:keepLines w:val="0"/>
+        <w:pageBreakBefore w:val="0"/>
+        <w:widowControl w:val="0"/>
+        <w:numPr>
+          <w:ilvl w:val="2"/>
+          <w:numId w:val="1"/>
+        </w:numPr>
+        <w:kinsoku/>
+        <w:wordWrap/>
+        <w:overflowPunct/>
+        <w:topLinePunct w:val="0"/>
+        <w:autoSpaceDE/>
+        <w:autoSpaceDN/>
+        <w:bidi w:val="0"/>
+        <w:adjustRightInd/>
+        <w:snapToGrid/>
+        <w:spacing w:line="240" w:lineRule="auto"/>
+        <w:ind w:left="840" w:leftChars="400" w:right="0" w:rightChars="0" w:firstLine="0" w:firstLineChars="0"/>
+        <w:jc w:val="left"/>
+        <w:textAlignment w:val="auto"/>
+        <w:outlineLvl w:val="9"/>
+        <w:rPr>
+          <w:rFonts w:hint="eastAsia"/>
+          <w:lang w:val="en-US" w:eastAsia="zh-CN"/>
+        </w:rPr>
+      </w:pPr>
+      <w:r>
+        <w:rPr>
+          <w:rFonts w:hint="eastAsia"/>
+          <w:lang w:val="en-US" w:eastAsia="zh-CN"/>
+        </w:rPr>
+        <w:t>协同程序的特点：</w:t>
+      </w:r>
+    </w:p>
+    <w:p>
+      <w:pPr>
+        <w:keepNext w:val="0"/>
+        <w:keepLines w:val="0"/>
+        <w:pageBreakBefore w:val="0"/>
+        <w:widowControl w:val="0"/>
+        <w:numPr>
+          <w:ilvl w:val="0"/>
+          <w:numId w:val="3"/>
+        </w:numPr>
+        <w:kinsoku/>
+        <w:wordWrap/>
+        <w:overflowPunct/>
+        <w:topLinePunct w:val="0"/>
+        <w:autoSpaceDE/>
+        <w:autoSpaceDN/>
+        <w:bidi w:val="0"/>
+        <w:adjustRightInd/>
+        <w:snapToGrid/>
+        <w:spacing w:line="240" w:lineRule="auto"/>
+        <w:ind w:left="0" w:leftChars="0" w:right="0" w:rightChars="0" w:firstLine="1680" w:firstLineChars="800"/>
+        <w:jc w:val="left"/>
+        <w:textAlignment w:val="auto"/>
+        <w:outlineLvl w:val="9"/>
+        <w:rPr>
+          <w:rFonts w:hint="eastAsia"/>
+          <w:lang w:val="en-US" w:eastAsia="zh-CN"/>
+        </w:rPr>
+      </w:pPr>
+      <w:r>
+        <w:rPr>
+          <w:rFonts w:hint="default"/>
+          <w:lang w:val="en-US" w:eastAsia="zh-CN"/>
+        </w:rPr>
+        <w:t xml:space="preserve"> </w:t>
+      </w:r>
+      <w:r>
+        <w:rPr>
+          <w:rFonts w:hint="eastAsia"/>
+          <w:lang w:val="en-US" w:eastAsia="zh-CN"/>
+        </w:rPr>
+        <w:t>协程在中断指令(Yield Instruction)产生时暂停执行；</w:t>
+      </w:r>
+    </w:p>
+    <w:p>
+      <w:pPr>
+        <w:keepNext w:val="0"/>
+        <w:keepLines w:val="0"/>
+        <w:pageBreakBefore w:val="0"/>
+        <w:widowControl w:val="0"/>
+        <w:numPr>
+          <w:ilvl w:val="0"/>
+          <w:numId w:val="3"/>
+        </w:numPr>
+        <w:kinsoku/>
+        <w:wordWrap/>
+        <w:overflowPunct/>
+        <w:topLinePunct w:val="0"/>
+        <w:autoSpaceDE/>
+        <w:autoSpaceDN/>
+        <w:bidi w:val="0"/>
+        <w:adjustRightInd/>
+        <w:snapToGrid/>
+        <w:spacing w:line="240" w:lineRule="auto"/>
+        <w:ind w:left="0" w:leftChars="0" w:right="0" w:rightChars="0" w:firstLine="1680" w:firstLineChars="800"/>
+        <w:jc w:val="left"/>
+        <w:textAlignment w:val="auto"/>
+        <w:outlineLvl w:val="9"/>
+        <w:rPr>
+          <w:rFonts w:hint="eastAsia"/>
+          <w:lang w:val="en-US" w:eastAsia="zh-CN"/>
+        </w:rPr>
+      </w:pPr>
+      <w:r>
+        <w:rPr>
+          <w:rFonts w:hint="eastAsia"/>
+          <w:lang w:val="en-US" w:eastAsia="zh-CN"/>
+        </w:rPr>
+        <w:t>协程一暂停执行便立即返回（中断协程后返回主函数，暂停结束后继续执行协程剩余的函数）；</w:t>
+      </w:r>
+    </w:p>
+    <w:p>
+      <w:pPr>
+        <w:keepNext w:val="0"/>
+        <w:keepLines w:val="0"/>
+        <w:pageBreakBefore w:val="0"/>
+        <w:widowControl w:val="0"/>
+        <w:numPr>
+          <w:ilvl w:val="0"/>
+          <w:numId w:val="3"/>
+        </w:numPr>
+        <w:kinsoku/>
+        <w:wordWrap/>
+        <w:overflowPunct/>
+        <w:topLinePunct w:val="0"/>
+        <w:autoSpaceDE/>
+        <w:autoSpaceDN/>
+        <w:bidi w:val="0"/>
+        <w:adjustRightInd/>
+        <w:snapToGrid/>
+        <w:spacing w:line="240" w:lineRule="auto"/>
+        <w:ind w:left="0" w:leftChars="0" w:right="0" w:rightChars="0" w:firstLine="1680" w:firstLineChars="800"/>
+        <w:jc w:val="left"/>
+        <w:textAlignment w:val="auto"/>
+        <w:outlineLvl w:val="9"/>
+        <w:rPr>
+          <w:rFonts w:hint="eastAsia"/>
+          <w:lang w:val="en-US" w:eastAsia="zh-CN"/>
+        </w:rPr>
+      </w:pPr>
+      <w:r>
+        <w:rPr>
+          <w:rFonts w:hint="eastAsia"/>
+          <w:lang w:val="en-US" w:eastAsia="zh-CN"/>
+        </w:rPr>
+        <w:t>中断指令完成后从中断指令的下一行继续执行；</w:t>
+      </w:r>
+    </w:p>
+    <w:p>
+      <w:pPr>
+        <w:keepNext w:val="0"/>
+        <w:keepLines w:val="0"/>
+        <w:pageBreakBefore w:val="0"/>
+        <w:widowControl w:val="0"/>
+        <w:numPr>
+          <w:ilvl w:val="0"/>
+          <w:numId w:val="3"/>
+        </w:numPr>
+        <w:kinsoku/>
+        <w:wordWrap/>
+        <w:overflowPunct/>
+        <w:topLinePunct w:val="0"/>
+        <w:autoSpaceDE/>
+        <w:autoSpaceDN/>
+        <w:bidi w:val="0"/>
+        <w:adjustRightInd/>
+        <w:snapToGrid/>
+        <w:spacing w:line="240" w:lineRule="auto"/>
+        <w:ind w:left="0" w:leftChars="0" w:right="0" w:rightChars="0" w:firstLine="1680" w:firstLineChars="800"/>
+        <w:jc w:val="left"/>
+        <w:textAlignment w:val="auto"/>
+        <w:outlineLvl w:val="9"/>
+        <w:rPr>
+          <w:rFonts w:hint="eastAsia"/>
+          <w:lang w:val="en-US" w:eastAsia="zh-CN"/>
+        </w:rPr>
+      </w:pPr>
+      <w:r>
+        <w:rPr>
+          <w:rFonts w:hint="eastAsia"/>
+          <w:lang w:val="en-US" w:eastAsia="zh-CN"/>
+        </w:rPr>
+        <w:t>同一时刻、一个脚本实例中可以有多个暂停的协程，但只有一个运行着的协程；</w:t>
+      </w:r>
+    </w:p>
+    <w:p>
+      <w:pPr>
+        <w:keepNext w:val="0"/>
+        <w:keepLines w:val="0"/>
+        <w:pageBreakBefore w:val="0"/>
+        <w:widowControl w:val="0"/>
+        <w:numPr>
+          <w:ilvl w:val="0"/>
+          <w:numId w:val="3"/>
+        </w:numPr>
+        <w:kinsoku/>
+        <w:wordWrap/>
+        <w:overflowPunct/>
+        <w:topLinePunct w:val="0"/>
+        <w:autoSpaceDE/>
+        <w:autoSpaceDN/>
+        <w:bidi w:val="0"/>
+        <w:adjustRightInd/>
+        <w:snapToGrid/>
+        <w:spacing w:line="240" w:lineRule="auto"/>
+        <w:ind w:left="0" w:leftChars="0" w:right="0" w:rightChars="0" w:firstLine="1680" w:firstLineChars="800"/>
+        <w:jc w:val="left"/>
+        <w:textAlignment w:val="auto"/>
+        <w:outlineLvl w:val="9"/>
+        <w:rPr>
+          <w:rFonts w:hint="eastAsia"/>
+          <w:lang w:val="en-US" w:eastAsia="zh-CN"/>
+        </w:rPr>
+      </w:pPr>
+      <w:r>
+        <w:rPr>
+          <w:rFonts w:hint="eastAsia"/>
+          <w:lang w:val="en-US" w:eastAsia="zh-CN"/>
+        </w:rPr>
+        <w:t>函数体全部执行完后，协程结束；</w:t>
+      </w:r>
+    </w:p>
+    <w:p>
+      <w:pPr>
+        <w:keepNext w:val="0"/>
+        <w:keepLines w:val="0"/>
+        <w:pageBreakBefore w:val="0"/>
+        <w:widowControl w:val="0"/>
+        <w:numPr>
+          <w:ilvl w:val="0"/>
+          <w:numId w:val="3"/>
+        </w:numPr>
+        <w:kinsoku/>
+        <w:wordWrap/>
+        <w:overflowPunct/>
+        <w:topLinePunct w:val="0"/>
+        <w:autoSpaceDE/>
+        <w:autoSpaceDN/>
+        <w:bidi w:val="0"/>
+        <w:adjustRightInd/>
+        <w:snapToGrid/>
+        <w:spacing w:line="240" w:lineRule="auto"/>
+        <w:ind w:left="0" w:leftChars="0" w:right="0" w:rightChars="0" w:firstLine="1680" w:firstLineChars="800"/>
+        <w:jc w:val="left"/>
+        <w:textAlignment w:val="auto"/>
+        <w:outlineLvl w:val="9"/>
+        <w:rPr>
+          <w:rFonts w:hint="eastAsia"/>
+          <w:lang w:val="en-US" w:eastAsia="zh-CN"/>
+        </w:rPr>
+      </w:pPr>
+      <w:r>
+        <w:rPr>
+          <w:rFonts w:hint="eastAsia"/>
+          <w:lang w:val="en-US" w:eastAsia="zh-CN"/>
+        </w:rPr>
+        <w:t>协程可以很好的控制跨越一定帧数后执行的行为；</w:t>
+      </w:r>
+    </w:p>
+    <w:p>
+      <w:pPr>
+        <w:keepNext w:val="0"/>
+        <w:keepLines w:val="0"/>
+        <w:pageBreakBefore w:val="0"/>
+        <w:widowControl w:val="0"/>
+        <w:numPr>
+          <w:ilvl w:val="0"/>
+          <w:numId w:val="3"/>
+        </w:numPr>
+        <w:kinsoku/>
+        <w:wordWrap/>
+        <w:overflowPunct/>
+        <w:topLinePunct w:val="0"/>
+        <w:autoSpaceDE/>
+        <w:autoSpaceDN/>
+        <w:bidi w:val="0"/>
+        <w:adjustRightInd/>
+        <w:snapToGrid/>
+        <w:spacing w:line="240" w:lineRule="auto"/>
+        <w:ind w:left="0" w:leftChars="0" w:right="0" w:rightChars="0" w:firstLine="1680" w:firstLineChars="800"/>
+        <w:jc w:val="left"/>
+        <w:textAlignment w:val="auto"/>
+        <w:outlineLvl w:val="9"/>
+        <w:rPr>
+          <w:rFonts w:hint="eastAsia"/>
+          <w:lang w:val="en-US" w:eastAsia="zh-CN"/>
+        </w:rPr>
+      </w:pPr>
+      <w:r>
+        <w:rPr>
+          <w:rFonts w:hint="eastAsia"/>
+          <w:lang w:val="en-US" w:eastAsia="zh-CN"/>
+        </w:rPr>
+        <w:t>协程在性能上、相比于一般函数几乎没有更多的开销</w:t>
+      </w:r>
+    </w:p>
+    <w:p>
+      <w:pPr>
+        <w:keepNext w:val="0"/>
+        <w:keepLines w:val="0"/>
+        <w:pageBreakBefore w:val="0"/>
+        <w:widowControl w:val="0"/>
+        <w:numPr>
+          <w:numId w:val="0"/>
+        </w:numPr>
+        <w:kinsoku/>
+        <w:wordWrap/>
+        <w:overflowPunct/>
+        <w:topLinePunct w:val="0"/>
+        <w:autoSpaceDE/>
+        <w:autoSpaceDN/>
+        <w:bidi w:val="0"/>
+        <w:adjustRightInd/>
+        <w:snapToGrid/>
+        <w:spacing w:line="240" w:lineRule="auto"/>
+        <w:ind w:leftChars="800" w:right="0" w:rightChars="0"/>
+        <w:jc w:val="left"/>
+        <w:textAlignment w:val="auto"/>
+        <w:outlineLvl w:val="9"/>
+        <w:rPr>
+          <w:rFonts w:hint="eastAsia"/>
+          <w:lang w:val="en-US" w:eastAsia="zh-CN"/>
+        </w:rPr>
+      </w:pPr>
+    </w:p>
+    <w:p>
+      <w:pPr>
+        <w:keepNext w:val="0"/>
+        <w:keepLines w:val="0"/>
+        <w:pageBreakBefore w:val="0"/>
+        <w:widowControl w:val="0"/>
+        <w:numPr>
+          <w:ilvl w:val="1"/>
+          <w:numId w:val="2"/>
         </w:numPr>
         <w:tabs>
           <w:tab w:val="clear" w:pos="840"/>
         </w:tabs>
-        <w:ind w:left="840" w:leftChars="0" w:hanging="420" w:firstLineChars="0"/>
-        <w:jc w:val="left"/>
-        <w:rPr>
-          <w:rFonts w:hint="eastAsia"/>
-          <w:lang w:val="en-US" w:eastAsia="zh-CN"/>
-        </w:rPr>
-      </w:pPr>
-      <w:r>
-        <w:rPr>
-          <w:rFonts w:hint="eastAsia"/>
-          <w:lang w:val="en-US" w:eastAsia="zh-CN"/>
-        </w:rPr>
-        <w:t>Coroutine 深入：</w:t>
-      </w:r>
-    </w:p>
-    <w:p>
-      <w:pPr>
+        <w:kinsoku/>
+        <w:wordWrap/>
+        <w:overflowPunct/>
+        <w:topLinePunct w:val="0"/>
+        <w:autoSpaceDE/>
+        <w:autoSpaceDN/>
+        <w:bidi w:val="0"/>
+        <w:adjustRightInd/>
+        <w:snapToGrid/>
+        <w:spacing w:line="240" w:lineRule="auto"/>
+        <w:ind w:left="1260" w:leftChars="400" w:right="0" w:rightChars="0" w:hanging="420" w:firstLineChars="0"/>
+        <w:jc w:val="left"/>
+        <w:textAlignment w:val="auto"/>
+        <w:outlineLvl w:val="9"/>
+        <w:rPr>
+          <w:rFonts w:hint="eastAsia"/>
+          <w:lang w:val="en-US" w:eastAsia="zh-CN"/>
+        </w:rPr>
+      </w:pPr>
+      <w:r>
+        <w:rPr>
+          <w:rFonts w:hint="eastAsia"/>
+          <w:lang w:val="en-US" w:eastAsia="zh-CN"/>
+        </w:rPr>
+        <w:t>创建协程函数：</w:t>
+      </w:r>
+    </w:p>
+    <w:p>
+      <w:pPr>
+        <w:keepNext w:val="0"/>
+        <w:keepLines w:val="0"/>
+        <w:pageBreakBefore w:val="0"/>
+        <w:widowControl w:val="0"/>
         <w:numPr>
           <w:ilvl w:val="0"/>
-          <w:numId w:val="2"/>
-        </w:numPr>
-        <w:ind w:left="840" w:leftChars="0"/>
-        <w:jc w:val="left"/>
-        <w:rPr>
-          <w:rFonts w:hint="eastAsia"/>
-          <w:lang w:val="en-US" w:eastAsia="zh-CN"/>
-        </w:rPr>
-      </w:pPr>
-      <w:r>
-        <w:rPr>
-          <w:rFonts w:hint="eastAsia"/>
-          <w:lang w:val="en-US" w:eastAsia="zh-CN"/>
-        </w:rPr>
-        <w:t>什么是协调程序：unity协程是一个能暂停执行，暂停后立即返回，直到中断指令完成后继续执行的函数。它类似一个子线程单独出来处理一些问题，性能开销较小，但是他在一个MonoBehaviour提供的主线程里只能有一个处于运行状态的协程。</w:t>
-      </w:r>
-    </w:p>
-    <w:p>
-      <w:pPr>
-        <w:numPr>
           <w:numId w:val="0"/>
         </w:numPr>
-        <w:ind w:left="840" w:leftChars="0"/>
-        <w:jc w:val="left"/>
-        <w:rPr>
-          <w:rFonts w:hint="eastAsia"/>
-          <w:lang w:val="en-US" w:eastAsia="zh-CN"/>
-        </w:rPr>
-      </w:pPr>
-    </w:p>
-    <w:p>
-      <w:pPr>
+        <w:kinsoku/>
+        <w:wordWrap/>
+        <w:overflowPunct/>
+        <w:topLinePunct w:val="0"/>
+        <w:autoSpaceDE/>
+        <w:autoSpaceDN/>
+        <w:bidi w:val="0"/>
+        <w:adjustRightInd/>
+        <w:snapToGrid/>
+        <w:spacing w:line="240" w:lineRule="auto"/>
+        <w:ind w:left="840" w:leftChars="400" w:right="0" w:rightChars="0" w:firstLine="420" w:firstLineChars="0"/>
+        <w:jc w:val="left"/>
+        <w:textAlignment w:val="auto"/>
+        <w:outlineLvl w:val="9"/>
+        <w:rPr>
+          <w:rFonts w:hint="eastAsia"/>
+          <w:lang w:val="en-US" w:eastAsia="zh-CN"/>
+        </w:rPr>
+      </w:pPr>
+      <w:r>
+        <w:rPr>
+          <w:rFonts w:hint="eastAsia"/>
+          <w:lang w:val="en-US" w:eastAsia="zh-CN"/>
+        </w:rPr>
+        <w:t>IEnumerator methodName(Object parameter1,Object parameter2,...){</w:t>
+      </w:r>
+    </w:p>
+    <w:p>
+      <w:pPr>
+        <w:keepNext w:val="0"/>
+        <w:keepLines w:val="0"/>
+        <w:pageBreakBefore w:val="0"/>
+        <w:widowControl w:val="0"/>
         <w:numPr>
           <w:ilvl w:val="0"/>
-          <w:numId w:val="2"/>
-        </w:numPr>
-        <w:ind w:left="840" w:leftChars="0" w:firstLine="0" w:firstLineChars="0"/>
-        <w:jc w:val="left"/>
-        <w:rPr>
-          <w:rFonts w:hint="eastAsia"/>
-          <w:lang w:val="en-US" w:eastAsia="zh-CN"/>
-        </w:rPr>
-      </w:pPr>
-      <w:r>
-        <w:rPr>
-          <w:rFonts w:hint="eastAsia"/>
-          <w:lang w:val="en-US" w:eastAsia="zh-CN"/>
-        </w:rPr>
-        <w:t>协同程序的特点：</w:t>
-      </w:r>
-    </w:p>
-    <w:p>
-      <w:pPr>
+          <w:numId w:val="0"/>
+        </w:numPr>
+        <w:kinsoku/>
+        <w:wordWrap/>
+        <w:overflowPunct/>
+        <w:topLinePunct w:val="0"/>
+        <w:autoSpaceDE/>
+        <w:autoSpaceDN/>
+        <w:bidi w:val="0"/>
+        <w:adjustRightInd/>
+        <w:snapToGrid/>
+        <w:spacing w:line="240" w:lineRule="auto"/>
+        <w:ind w:left="840" w:leftChars="400" w:right="0" w:rightChars="0"/>
+        <w:jc w:val="left"/>
+        <w:textAlignment w:val="auto"/>
+        <w:outlineLvl w:val="9"/>
+        <w:rPr>
+          <w:rFonts w:hint="eastAsia"/>
+          <w:lang w:val="en-US" w:eastAsia="zh-CN"/>
+        </w:rPr>
+      </w:pPr>
+      <w:r>
+        <w:rPr>
+          <w:rFonts w:hint="eastAsia"/>
+          <w:lang w:val="en-US" w:eastAsia="zh-CN"/>
+        </w:rPr>
+        <w:t xml:space="preserve">        // to do something</w:t>
+      </w:r>
+    </w:p>
+    <w:p>
+      <w:pPr>
+        <w:keepNext w:val="0"/>
+        <w:keepLines w:val="0"/>
+        <w:pageBreakBefore w:val="0"/>
+        <w:widowControl w:val="0"/>
+        <w:numPr>
+          <w:ilvl w:val="0"/>
+          <w:numId w:val="0"/>
+        </w:numPr>
+        <w:kinsoku/>
+        <w:wordWrap/>
+        <w:overflowPunct/>
+        <w:topLinePunct w:val="0"/>
+        <w:autoSpaceDE/>
+        <w:autoSpaceDN/>
+        <w:bidi w:val="0"/>
+        <w:adjustRightInd/>
+        <w:snapToGrid/>
+        <w:spacing w:line="240" w:lineRule="auto"/>
+        <w:ind w:left="840" w:leftChars="400" w:right="0" w:rightChars="0"/>
+        <w:jc w:val="left"/>
+        <w:textAlignment w:val="auto"/>
+        <w:outlineLvl w:val="9"/>
+        <w:rPr>
+          <w:rFonts w:hint="eastAsia"/>
+          <w:lang w:val="en-US" w:eastAsia="zh-CN"/>
+        </w:rPr>
+      </w:pPr>
+      <w:r>
+        <w:rPr>
+          <w:rFonts w:hint="eastAsia"/>
+          <w:lang w:val="en-US" w:eastAsia="zh-CN"/>
+        </w:rPr>
+        <w:t xml:space="preserve">        yield return YieldInstruction/other/null;</w:t>
+      </w:r>
+    </w:p>
+    <w:p>
+      <w:pPr>
+        <w:keepNext w:val="0"/>
+        <w:keepLines w:val="0"/>
+        <w:pageBreakBefore w:val="0"/>
+        <w:widowControl w:val="0"/>
+        <w:numPr>
+          <w:ilvl w:val="0"/>
+          <w:numId w:val="0"/>
+        </w:numPr>
+        <w:kinsoku/>
+        <w:wordWrap/>
+        <w:overflowPunct/>
+        <w:topLinePunct w:val="0"/>
+        <w:autoSpaceDE/>
+        <w:autoSpaceDN/>
+        <w:bidi w:val="0"/>
+        <w:adjustRightInd/>
+        <w:snapToGrid/>
+        <w:spacing w:line="240" w:lineRule="auto"/>
+        <w:ind w:left="840" w:leftChars="400" w:right="0" w:rightChars="0"/>
+        <w:jc w:val="left"/>
+        <w:textAlignment w:val="auto"/>
+        <w:outlineLvl w:val="9"/>
+        <w:rPr>
+          <w:rFonts w:hint="eastAsia"/>
+          <w:lang w:val="en-US" w:eastAsia="zh-CN"/>
+        </w:rPr>
+      </w:pPr>
+      <w:r>
+        <w:rPr>
+          <w:rFonts w:hint="eastAsia"/>
+          <w:lang w:val="en-US" w:eastAsia="zh-CN"/>
+        </w:rPr>
+        <w:t xml:space="preserve">        // to do something else</w:t>
+      </w:r>
+    </w:p>
+    <w:p>
+      <w:pPr>
+        <w:keepNext w:val="0"/>
+        <w:keepLines w:val="0"/>
+        <w:pageBreakBefore w:val="0"/>
+        <w:widowControl w:val="0"/>
+        <w:numPr>
+          <w:ilvl w:val="0"/>
+          <w:numId w:val="0"/>
+        </w:numPr>
+        <w:kinsoku/>
+        <w:wordWrap/>
+        <w:overflowPunct/>
+        <w:topLinePunct w:val="0"/>
+        <w:autoSpaceDE/>
+        <w:autoSpaceDN/>
+        <w:bidi w:val="0"/>
+        <w:adjustRightInd/>
+        <w:snapToGrid/>
+        <w:spacing w:line="240" w:lineRule="auto"/>
+        <w:ind w:left="840" w:leftChars="400" w:right="0" w:rightChars="0"/>
+        <w:jc w:val="left"/>
+        <w:textAlignment w:val="auto"/>
+        <w:outlineLvl w:val="9"/>
+        <w:rPr>
+          <w:rFonts w:hint="eastAsia"/>
+          <w:lang w:val="en-US" w:eastAsia="zh-CN"/>
+        </w:rPr>
+      </w:pPr>
+      <w:r>
+        <w:rPr>
+          <w:rFonts w:hint="eastAsia"/>
+          <w:lang w:val="en-US" w:eastAsia="zh-CN"/>
+        </w:rPr>
+        <w:t xml:space="preserve">    }</w:t>
+      </w:r>
+    </w:p>
+    <w:p>
+      <w:pPr>
+        <w:keepNext w:val="0"/>
+        <w:keepLines w:val="0"/>
+        <w:pageBreakBefore w:val="0"/>
+        <w:widowControl w:val="0"/>
+        <w:numPr>
+          <w:ilvl w:val="0"/>
+          <w:numId w:val="0"/>
+        </w:numPr>
+        <w:kinsoku/>
+        <w:wordWrap/>
+        <w:overflowPunct/>
+        <w:topLinePunct w:val="0"/>
+        <w:autoSpaceDE/>
+        <w:autoSpaceDN/>
+        <w:bidi w:val="0"/>
+        <w:adjustRightInd/>
+        <w:snapToGrid/>
+        <w:spacing w:line="240" w:lineRule="auto"/>
+        <w:ind w:left="840" w:leftChars="400" w:right="0" w:rightChars="0"/>
+        <w:jc w:val="left"/>
+        <w:textAlignment w:val="auto"/>
+        <w:outlineLvl w:val="9"/>
+        <w:rPr>
+          <w:rFonts w:hint="eastAsia"/>
+          <w:lang w:val="en-US" w:eastAsia="zh-CN"/>
+        </w:rPr>
+      </w:pPr>
+      <w:r>
+        <w:rPr>
+          <w:rFonts w:hint="eastAsia"/>
+          <w:lang w:val="en-US" w:eastAsia="zh-CN"/>
+        </w:rPr>
+        <w:t xml:space="preserve">   IEnumerator methodName(Object parameter1,Object parameter2,...){</w:t>
+      </w:r>
+    </w:p>
+    <w:p>
+      <w:pPr>
+        <w:keepNext w:val="0"/>
+        <w:keepLines w:val="0"/>
+        <w:pageBreakBefore w:val="0"/>
+        <w:widowControl w:val="0"/>
+        <w:numPr>
+          <w:ilvl w:val="0"/>
+          <w:numId w:val="0"/>
+        </w:numPr>
+        <w:kinsoku/>
+        <w:wordWrap/>
+        <w:overflowPunct/>
+        <w:topLinePunct w:val="0"/>
+        <w:autoSpaceDE/>
+        <w:autoSpaceDN/>
+        <w:bidi w:val="0"/>
+        <w:adjustRightInd/>
+        <w:snapToGrid/>
+        <w:spacing w:line="240" w:lineRule="auto"/>
+        <w:ind w:left="840" w:leftChars="400" w:right="0" w:rightChars="0"/>
+        <w:jc w:val="left"/>
+        <w:textAlignment w:val="auto"/>
+        <w:outlineLvl w:val="9"/>
+        <w:rPr>
+          <w:rFonts w:hint="eastAsia"/>
+          <w:lang w:val="en-US" w:eastAsia="zh-CN"/>
+        </w:rPr>
+      </w:pPr>
+      <w:r>
+        <w:rPr>
+          <w:rFonts w:hint="eastAsia"/>
+          <w:lang w:val="en-US" w:eastAsia="zh-CN"/>
+        </w:rPr>
+        <w:t xml:space="preserve">        // to do something</w:t>
+      </w:r>
+    </w:p>
+    <w:p>
+      <w:pPr>
+        <w:keepNext w:val="0"/>
+        <w:keepLines w:val="0"/>
+        <w:pageBreakBefore w:val="0"/>
+        <w:widowControl w:val="0"/>
+        <w:numPr>
+          <w:ilvl w:val="0"/>
+          <w:numId w:val="0"/>
+        </w:numPr>
+        <w:kinsoku/>
+        <w:wordWrap/>
+        <w:overflowPunct/>
+        <w:topLinePunct w:val="0"/>
+        <w:autoSpaceDE/>
+        <w:autoSpaceDN/>
+        <w:bidi w:val="0"/>
+        <w:adjustRightInd/>
+        <w:snapToGrid/>
+        <w:spacing w:line="240" w:lineRule="auto"/>
+        <w:ind w:left="840" w:leftChars="400" w:right="0" w:rightChars="0"/>
+        <w:jc w:val="left"/>
+        <w:textAlignment w:val="auto"/>
+        <w:outlineLvl w:val="9"/>
+        <w:rPr>
+          <w:rFonts w:hint="eastAsia"/>
+          <w:lang w:val="en-US" w:eastAsia="zh-CN"/>
+        </w:rPr>
+      </w:pPr>
+      <w:r>
+        <w:rPr>
+          <w:rFonts w:hint="eastAsia"/>
+          <w:lang w:val="en-US" w:eastAsia="zh-CN"/>
+        </w:rPr>
+        <w:t xml:space="preserve">        yield return YieldInstruction/other/null;</w:t>
+      </w:r>
+    </w:p>
+    <w:p>
+      <w:pPr>
+        <w:keepNext w:val="0"/>
+        <w:keepLines w:val="0"/>
+        <w:pageBreakBefore w:val="0"/>
+        <w:widowControl w:val="0"/>
+        <w:numPr>
+          <w:ilvl w:val="0"/>
+          <w:numId w:val="0"/>
+        </w:numPr>
+        <w:kinsoku/>
+        <w:wordWrap/>
+        <w:overflowPunct/>
+        <w:topLinePunct w:val="0"/>
+        <w:autoSpaceDE/>
+        <w:autoSpaceDN/>
+        <w:bidi w:val="0"/>
+        <w:adjustRightInd/>
+        <w:snapToGrid/>
+        <w:spacing w:line="240" w:lineRule="auto"/>
+        <w:ind w:left="840" w:leftChars="400" w:right="0" w:rightChars="0"/>
+        <w:jc w:val="left"/>
+        <w:textAlignment w:val="auto"/>
+        <w:outlineLvl w:val="9"/>
+        <w:rPr>
+          <w:rFonts w:hint="eastAsia"/>
+          <w:lang w:val="en-US" w:eastAsia="zh-CN"/>
+        </w:rPr>
+      </w:pPr>
+      <w:r>
+        <w:rPr>
+          <w:rFonts w:hint="eastAsia"/>
+          <w:lang w:val="en-US" w:eastAsia="zh-CN"/>
+        </w:rPr>
+        <w:t xml:space="preserve">        // to do something else</w:t>
+      </w:r>
+    </w:p>
+    <w:p>
+      <w:pPr>
+        <w:keepNext w:val="0"/>
+        <w:keepLines w:val="0"/>
+        <w:pageBreakBefore w:val="0"/>
+        <w:widowControl w:val="0"/>
+        <w:numPr>
+          <w:ilvl w:val="0"/>
+          <w:numId w:val="0"/>
+        </w:numPr>
+        <w:kinsoku/>
+        <w:wordWrap/>
+        <w:overflowPunct/>
+        <w:topLinePunct w:val="0"/>
+        <w:autoSpaceDE/>
+        <w:autoSpaceDN/>
+        <w:bidi w:val="0"/>
+        <w:adjustRightInd/>
+        <w:snapToGrid/>
+        <w:spacing w:line="240" w:lineRule="auto"/>
+        <w:ind w:left="840" w:leftChars="400" w:right="0" w:rightChars="0"/>
+        <w:jc w:val="left"/>
+        <w:textAlignment w:val="auto"/>
+        <w:outlineLvl w:val="9"/>
+        <w:rPr>
+          <w:rFonts w:hint="eastAsia"/>
+          <w:lang w:val="en-US" w:eastAsia="zh-CN"/>
+        </w:rPr>
+      </w:pPr>
+      <w:r>
+        <w:rPr>
+          <w:rFonts w:hint="eastAsia"/>
+          <w:lang w:val="en-US" w:eastAsia="zh-CN"/>
+        </w:rPr>
+        <w:t xml:space="preserve">    }</w:t>
+      </w:r>
+    </w:p>
+    <w:p>
+      <w:pPr>
+        <w:keepNext w:val="0"/>
+        <w:keepLines w:val="0"/>
+        <w:pageBreakBefore w:val="0"/>
+        <w:widowControl w:val="0"/>
         <w:numPr>
           <w:ilvl w:val="1"/>
           <w:numId w:val="2"/>
@@ -1283,784 +2104,2273 @@
         <w:tabs>
           <w:tab w:val="clear" w:pos="840"/>
         </w:tabs>
-        <w:ind w:left="1260" w:leftChars="0" w:firstLine="0" w:firstLineChars="0"/>
-        <w:jc w:val="left"/>
-        <w:rPr>
-          <w:rFonts w:hint="eastAsia"/>
-          <w:lang w:val="en-US" w:eastAsia="zh-CN"/>
-        </w:rPr>
-      </w:pPr>
-      <w:r>
-        <w:rPr>
-          <w:rFonts w:hint="eastAsia"/>
-          <w:lang w:val="en-US" w:eastAsia="zh-CN"/>
-        </w:rPr>
-        <w:t>协程在中断指令(Yield Instruction)产生时暂停执行；</w:t>
-      </w:r>
-    </w:p>
-    <w:p>
-      <w:pPr>
+        <w:kinsoku/>
+        <w:wordWrap/>
+        <w:overflowPunct/>
+        <w:topLinePunct w:val="0"/>
+        <w:autoSpaceDE/>
+        <w:autoSpaceDN/>
+        <w:bidi w:val="0"/>
+        <w:adjustRightInd/>
+        <w:snapToGrid/>
+        <w:spacing w:line="240" w:lineRule="auto"/>
+        <w:ind w:left="1260" w:leftChars="400" w:right="0" w:rightChars="0" w:hanging="420" w:firstLineChars="0"/>
+        <w:jc w:val="left"/>
+        <w:textAlignment w:val="auto"/>
+        <w:outlineLvl w:val="9"/>
+        <w:rPr>
+          <w:rFonts w:hint="eastAsia"/>
+          <w:lang w:val="en-US" w:eastAsia="zh-CN"/>
+        </w:rPr>
+      </w:pPr>
+      <w:r>
+        <w:rPr>
+          <w:rFonts w:hint="eastAsia"/>
+          <w:lang w:val="en-US" w:eastAsia="zh-CN"/>
+        </w:rPr>
+        <w:t>开始协同程序</w:t>
+      </w:r>
+    </w:p>
+    <w:p>
+      <w:pPr>
+        <w:keepNext w:val="0"/>
+        <w:keepLines w:val="0"/>
+        <w:pageBreakBefore w:val="0"/>
+        <w:widowControl w:val="0"/>
+        <w:numPr>
+          <w:ilvl w:val="2"/>
+          <w:numId w:val="2"/>
+        </w:numPr>
+        <w:tabs>
+          <w:tab w:val="clear" w:pos="1260"/>
+        </w:tabs>
+        <w:kinsoku/>
+        <w:wordWrap/>
+        <w:overflowPunct/>
+        <w:topLinePunct w:val="0"/>
+        <w:autoSpaceDE/>
+        <w:autoSpaceDN/>
+        <w:bidi w:val="0"/>
+        <w:adjustRightInd/>
+        <w:snapToGrid/>
+        <w:spacing w:line="240" w:lineRule="auto"/>
+        <w:ind w:left="1680" w:leftChars="0" w:right="0" w:rightChars="0" w:hanging="420" w:firstLineChars="0"/>
+        <w:jc w:val="left"/>
+        <w:textAlignment w:val="auto"/>
+        <w:outlineLvl w:val="9"/>
+        <w:rPr>
+          <w:rFonts w:hint="eastAsia"/>
+          <w:lang w:val="en-US" w:eastAsia="zh-CN"/>
+        </w:rPr>
+      </w:pPr>
+      <w:r>
+        <w:rPr>
+          <w:rFonts w:hint="eastAsia"/>
+          <w:lang w:val="en-US" w:eastAsia="zh-CN"/>
+        </w:rPr>
+        <w:t>通过MonoBehaviour提供的StartCoroutine方法来实现启动协同程序：StartCoroutine(IEnumerator routine);</w:t>
+      </w:r>
+    </w:p>
+    <w:p>
+      <w:pPr>
+        <w:keepNext w:val="0"/>
+        <w:keepLines w:val="0"/>
+        <w:pageBreakBefore w:val="0"/>
+        <w:widowControl w:val="0"/>
+        <w:numPr>
+          <w:ilvl w:val="3"/>
+          <w:numId w:val="2"/>
+        </w:numPr>
+        <w:tabs>
+          <w:tab w:val="clear" w:pos="1680"/>
+        </w:tabs>
+        <w:kinsoku/>
+        <w:wordWrap/>
+        <w:overflowPunct/>
+        <w:topLinePunct w:val="0"/>
+        <w:autoSpaceDE/>
+        <w:autoSpaceDN/>
+        <w:bidi w:val="0"/>
+        <w:adjustRightInd/>
+        <w:snapToGrid/>
+        <w:spacing w:line="240" w:lineRule="auto"/>
+        <w:ind w:left="2100" w:leftChars="0" w:right="0" w:rightChars="0" w:hanging="420" w:firstLineChars="0"/>
+        <w:jc w:val="left"/>
+        <w:textAlignment w:val="auto"/>
+        <w:outlineLvl w:val="9"/>
+        <w:rPr>
+          <w:rFonts w:hint="eastAsia"/>
+          <w:lang w:val="en-US" w:eastAsia="zh-CN"/>
+        </w:rPr>
+      </w:pPr>
+      <w:r>
+        <w:rPr>
+          <w:rFonts w:hint="eastAsia"/>
+          <w:lang w:val="en-US" w:eastAsia="zh-CN"/>
+        </w:rPr>
+        <w:t>优点：灵活，性能开销小。</w:t>
+      </w:r>
+    </w:p>
+    <w:p>
+      <w:pPr>
+        <w:keepNext w:val="0"/>
+        <w:keepLines w:val="0"/>
+        <w:pageBreakBefore w:val="0"/>
+        <w:widowControl w:val="0"/>
+        <w:numPr>
+          <w:ilvl w:val="3"/>
+          <w:numId w:val="2"/>
+        </w:numPr>
+        <w:tabs>
+          <w:tab w:val="clear" w:pos="1680"/>
+        </w:tabs>
+        <w:kinsoku/>
+        <w:wordWrap/>
+        <w:overflowPunct/>
+        <w:topLinePunct w:val="0"/>
+        <w:autoSpaceDE/>
+        <w:autoSpaceDN/>
+        <w:bidi w:val="0"/>
+        <w:adjustRightInd/>
+        <w:snapToGrid/>
+        <w:spacing w:line="240" w:lineRule="auto"/>
+        <w:ind w:left="2100" w:leftChars="0" w:right="0" w:rightChars="0" w:hanging="420" w:firstLineChars="0"/>
+        <w:jc w:val="left"/>
+        <w:textAlignment w:val="auto"/>
+        <w:outlineLvl w:val="9"/>
+        <w:rPr>
+          <w:rFonts w:hint="eastAsia"/>
+          <w:lang w:val="en-US" w:eastAsia="zh-CN"/>
+        </w:rPr>
+      </w:pPr>
+      <w:r>
+        <w:rPr>
+          <w:rFonts w:hint="eastAsia"/>
+          <w:lang w:val="en-US" w:eastAsia="zh-CN"/>
+        </w:rPr>
+        <w:t>缺点：无法单独的停止这个协程，如果需要停止这个协程只能等待协同程序运行完毕或则使用StopAllCoroutine();方法。</w:t>
+      </w:r>
+    </w:p>
+    <w:p>
+      <w:pPr>
+        <w:keepNext w:val="0"/>
+        <w:keepLines w:val="0"/>
+        <w:pageBreakBefore w:val="0"/>
+        <w:widowControl w:val="0"/>
+        <w:numPr>
+          <w:ilvl w:val="2"/>
+          <w:numId w:val="2"/>
+        </w:numPr>
+        <w:tabs>
+          <w:tab w:val="clear" w:pos="1260"/>
+        </w:tabs>
+        <w:kinsoku/>
+        <w:wordWrap/>
+        <w:overflowPunct/>
+        <w:topLinePunct w:val="0"/>
+        <w:autoSpaceDE/>
+        <w:autoSpaceDN/>
+        <w:bidi w:val="0"/>
+        <w:adjustRightInd/>
+        <w:snapToGrid/>
+        <w:spacing w:line="240" w:lineRule="auto"/>
+        <w:ind w:left="1680" w:leftChars="0" w:right="0" w:rightChars="0" w:hanging="420" w:firstLineChars="0"/>
+        <w:jc w:val="left"/>
+        <w:textAlignment w:val="auto"/>
+        <w:outlineLvl w:val="9"/>
+        <w:rPr>
+          <w:rFonts w:hint="eastAsia"/>
+          <w:lang w:val="en-US" w:eastAsia="zh-CN"/>
+        </w:rPr>
+      </w:pPr>
+      <w:r>
+        <w:rPr>
+          <w:rFonts w:hint="eastAsia"/>
+          <w:lang w:val="en-US" w:eastAsia="zh-CN"/>
+        </w:rPr>
+        <w:t>StartCoroutine (methodName:string, value : object = null);</w:t>
+      </w:r>
+    </w:p>
+    <w:p>
+      <w:pPr>
+        <w:keepNext w:val="0"/>
+        <w:keepLines w:val="0"/>
+        <w:pageBreakBefore w:val="0"/>
+        <w:widowControl w:val="0"/>
+        <w:numPr>
+          <w:ilvl w:val="0"/>
+          <w:numId w:val="4"/>
+        </w:numPr>
+        <w:kinsoku/>
+        <w:wordWrap/>
+        <w:overflowPunct/>
+        <w:topLinePunct w:val="0"/>
+        <w:autoSpaceDE/>
+        <w:autoSpaceDN/>
+        <w:bidi w:val="0"/>
+        <w:adjustRightInd/>
+        <w:snapToGrid/>
+        <w:spacing w:line="240" w:lineRule="auto"/>
+        <w:ind w:left="840" w:leftChars="0" w:right="0" w:rightChars="0" w:firstLine="840" w:firstLineChars="400"/>
+        <w:jc w:val="left"/>
+        <w:textAlignment w:val="auto"/>
+        <w:outlineLvl w:val="9"/>
+        <w:rPr>
+          <w:rFonts w:hint="eastAsia"/>
+          <w:lang w:val="en-US" w:eastAsia="zh-CN"/>
+        </w:rPr>
+      </w:pPr>
+      <w:r>
+        <w:rPr>
+          <w:rFonts w:hint="eastAsia"/>
+          <w:lang w:val="en-US" w:eastAsia="zh-CN"/>
+        </w:rPr>
+        <w:t>优点：可以直接通过传入协同程序的方法名来停止这个协程：StopCoroutine(string methodName);</w:t>
+      </w:r>
+    </w:p>
+    <w:p>
+      <w:pPr>
+        <w:keepNext w:val="0"/>
+        <w:keepLines w:val="0"/>
+        <w:pageBreakBefore w:val="0"/>
+        <w:widowControl w:val="0"/>
+        <w:numPr>
+          <w:ilvl w:val="0"/>
+          <w:numId w:val="4"/>
+        </w:numPr>
+        <w:kinsoku/>
+        <w:wordWrap/>
+        <w:overflowPunct/>
+        <w:topLinePunct w:val="0"/>
+        <w:autoSpaceDE/>
+        <w:autoSpaceDN/>
+        <w:bidi w:val="0"/>
+        <w:adjustRightInd/>
+        <w:snapToGrid/>
+        <w:spacing w:line="240" w:lineRule="auto"/>
+        <w:ind w:left="840" w:leftChars="0" w:right="0" w:rightChars="0" w:firstLine="840" w:firstLineChars="400"/>
+        <w:jc w:val="left"/>
+        <w:textAlignment w:val="auto"/>
+        <w:outlineLvl w:val="9"/>
+        <w:rPr>
+          <w:rFonts w:hint="eastAsia"/>
+          <w:lang w:val="en-US" w:eastAsia="zh-CN"/>
+        </w:rPr>
+      </w:pPr>
+      <w:r>
+        <w:rPr>
+          <w:rFonts w:hint="eastAsia"/>
+          <w:lang w:val="en-US" w:eastAsia="zh-CN"/>
+        </w:rPr>
+        <w:t>缺点：性能的开销较大，只能传递一个参数。</w:t>
+      </w:r>
+    </w:p>
+    <w:p>
+      <w:pPr>
+        <w:keepNext w:val="0"/>
+        <w:keepLines w:val="0"/>
+        <w:pageBreakBefore w:val="0"/>
+        <w:widowControl w:val="0"/>
+        <w:numPr>
+          <w:ilvl w:val="0"/>
+          <w:numId w:val="0"/>
+        </w:numPr>
+        <w:kinsoku/>
+        <w:wordWrap/>
+        <w:overflowPunct/>
+        <w:topLinePunct w:val="0"/>
+        <w:autoSpaceDE/>
+        <w:autoSpaceDN/>
+        <w:bidi w:val="0"/>
+        <w:adjustRightInd/>
+        <w:snapToGrid/>
+        <w:spacing w:line="240" w:lineRule="auto"/>
+        <w:ind w:left="1260" w:leftChars="600" w:right="0" w:rightChars="0" w:firstLine="420" w:firstLineChars="0"/>
+        <w:jc w:val="left"/>
+        <w:textAlignment w:val="auto"/>
+        <w:outlineLvl w:val="9"/>
+        <w:rPr>
+          <w:rFonts w:hint="eastAsia"/>
+          <w:lang w:val="en-US" w:eastAsia="zh-CN"/>
+        </w:rPr>
+      </w:pPr>
+      <w:r>
+        <w:rPr>
+          <w:rFonts w:hint="eastAsia"/>
+          <w:lang w:val="en-US" w:eastAsia="zh-CN"/>
+        </w:rPr>
+        <w:t>注意：协同函数的返回值的类型必须是Coroutine，Coroutine继承与Yieldinstruction。所以协同程序的返回类型就只能是null,等待的时间，等待的帧数。由此可见WWW 也是实现了Coroutine的。</w:t>
+      </w:r>
+    </w:p>
+    <w:p>
+      <w:pPr>
+        <w:keepNext w:val="0"/>
+        <w:keepLines w:val="0"/>
+        <w:pageBreakBefore w:val="0"/>
+        <w:widowControl w:val="0"/>
+        <w:numPr>
+          <w:numId w:val="0"/>
+        </w:numPr>
+        <w:kinsoku/>
+        <w:wordWrap/>
+        <w:overflowPunct/>
+        <w:topLinePunct w:val="0"/>
+        <w:autoSpaceDE/>
+        <w:autoSpaceDN/>
+        <w:bidi w:val="0"/>
+        <w:adjustRightInd/>
+        <w:snapToGrid/>
+        <w:spacing w:line="240" w:lineRule="auto"/>
+        <w:ind w:left="840" w:leftChars="400" w:right="0" w:rightChars="0"/>
+        <w:jc w:val="left"/>
+        <w:textAlignment w:val="auto"/>
+        <w:outlineLvl w:val="9"/>
+        <w:rPr>
+          <w:rFonts w:hint="eastAsia"/>
+          <w:lang w:val="en-US" w:eastAsia="zh-CN"/>
+        </w:rPr>
+      </w:pPr>
+    </w:p>
+    <w:p>
+      <w:pPr>
+        <w:keepNext w:val="0"/>
+        <w:keepLines w:val="0"/>
+        <w:pageBreakBefore w:val="0"/>
+        <w:widowControl w:val="0"/>
+        <w:numPr>
+          <w:ilvl w:val="2"/>
+          <w:numId w:val="2"/>
+        </w:numPr>
+        <w:tabs>
+          <w:tab w:val="clear" w:pos="1260"/>
+        </w:tabs>
+        <w:kinsoku/>
+        <w:wordWrap/>
+        <w:overflowPunct/>
+        <w:topLinePunct w:val="0"/>
+        <w:autoSpaceDE/>
+        <w:autoSpaceDN/>
+        <w:bidi w:val="0"/>
+        <w:adjustRightInd/>
+        <w:snapToGrid/>
+        <w:spacing w:line="240" w:lineRule="auto"/>
+        <w:ind w:left="1680" w:leftChars="600" w:right="0" w:rightChars="0" w:hanging="420" w:firstLineChars="0"/>
+        <w:jc w:val="left"/>
+        <w:textAlignment w:val="auto"/>
+        <w:outlineLvl w:val="9"/>
+        <w:rPr>
+          <w:rFonts w:hint="eastAsia"/>
+          <w:lang w:val="en-US" w:eastAsia="zh-CN"/>
+        </w:rPr>
+      </w:pPr>
+      <w:r>
+        <w:rPr>
+          <w:rFonts w:hint="eastAsia"/>
+          <w:lang w:val="en-US" w:eastAsia="zh-CN"/>
+        </w:rPr>
+        <w:t>停止协同程序</w:t>
+      </w:r>
+    </w:p>
+    <w:p>
+      <w:pPr>
+        <w:keepNext w:val="0"/>
+        <w:keepLines w:val="0"/>
+        <w:pageBreakBefore w:val="0"/>
+        <w:widowControl w:val="0"/>
+        <w:numPr>
+          <w:ilvl w:val="3"/>
+          <w:numId w:val="2"/>
+        </w:numPr>
+        <w:tabs>
+          <w:tab w:val="clear" w:pos="1680"/>
+        </w:tabs>
+        <w:kinsoku/>
+        <w:wordWrap/>
+        <w:overflowPunct/>
+        <w:topLinePunct w:val="0"/>
+        <w:autoSpaceDE/>
+        <w:autoSpaceDN/>
+        <w:bidi w:val="0"/>
+        <w:adjustRightInd/>
+        <w:snapToGrid/>
+        <w:spacing w:line="240" w:lineRule="auto"/>
+        <w:ind w:left="2100" w:leftChars="800" w:right="0" w:rightChars="0" w:hanging="420" w:firstLineChars="0"/>
+        <w:jc w:val="left"/>
+        <w:textAlignment w:val="auto"/>
+        <w:outlineLvl w:val="9"/>
+        <w:rPr>
+          <w:rFonts w:hint="eastAsia"/>
+          <w:lang w:val="en-US" w:eastAsia="zh-CN"/>
+        </w:rPr>
+      </w:pPr>
+      <w:r>
+        <w:rPr>
+          <w:rFonts w:hint="eastAsia"/>
+          <w:lang w:val="en-US" w:eastAsia="zh-CN"/>
+        </w:rPr>
+        <w:t>StopCoroutine(string methodName);</w:t>
+      </w:r>
+    </w:p>
+    <w:p>
+      <w:pPr>
+        <w:keepNext w:val="0"/>
+        <w:keepLines w:val="0"/>
+        <w:pageBreakBefore w:val="0"/>
+        <w:widowControl w:val="0"/>
+        <w:numPr>
+          <w:ilvl w:val="3"/>
+          <w:numId w:val="2"/>
+        </w:numPr>
+        <w:tabs>
+          <w:tab w:val="clear" w:pos="1680"/>
+        </w:tabs>
+        <w:kinsoku/>
+        <w:wordWrap/>
+        <w:overflowPunct/>
+        <w:topLinePunct w:val="0"/>
+        <w:autoSpaceDE/>
+        <w:autoSpaceDN/>
+        <w:bidi w:val="0"/>
+        <w:adjustRightInd/>
+        <w:snapToGrid/>
+        <w:spacing w:line="240" w:lineRule="auto"/>
+        <w:ind w:left="2100" w:leftChars="800" w:right="0" w:rightChars="0" w:hanging="420" w:firstLineChars="0"/>
+        <w:jc w:val="left"/>
+        <w:textAlignment w:val="auto"/>
+        <w:outlineLvl w:val="9"/>
+        <w:rPr>
+          <w:rFonts w:hint="eastAsia"/>
+          <w:lang w:val="en-US" w:eastAsia="zh-CN"/>
+        </w:rPr>
+      </w:pPr>
+      <w:r>
+        <w:rPr>
+          <w:rFonts w:hint="eastAsia"/>
+          <w:lang w:val="en-US" w:eastAsia="zh-CN"/>
+        </w:rPr>
+        <w:t>StopAllCoroutine();</w:t>
+      </w:r>
+    </w:p>
+    <w:p>
+      <w:pPr>
+        <w:keepNext w:val="0"/>
+        <w:keepLines w:val="0"/>
+        <w:pageBreakBefore w:val="0"/>
+        <w:widowControl w:val="0"/>
+        <w:numPr>
+          <w:ilvl w:val="3"/>
+          <w:numId w:val="2"/>
+        </w:numPr>
+        <w:tabs>
+          <w:tab w:val="clear" w:pos="1680"/>
+        </w:tabs>
+        <w:kinsoku/>
+        <w:wordWrap/>
+        <w:overflowPunct/>
+        <w:topLinePunct w:val="0"/>
+        <w:autoSpaceDE/>
+        <w:autoSpaceDN/>
+        <w:bidi w:val="0"/>
+        <w:adjustRightInd/>
+        <w:snapToGrid/>
+        <w:spacing w:line="240" w:lineRule="auto"/>
+        <w:ind w:left="2100" w:leftChars="800" w:right="0" w:rightChars="0" w:hanging="420" w:firstLineChars="0"/>
+        <w:jc w:val="left"/>
+        <w:textAlignment w:val="auto"/>
+        <w:outlineLvl w:val="9"/>
+        <w:rPr>
+          <w:rFonts w:hint="eastAsia"/>
+          <w:lang w:val="en-US" w:eastAsia="zh-CN"/>
+        </w:rPr>
+      </w:pPr>
+      <w:r>
+        <w:rPr>
+          <w:rFonts w:hint="eastAsia"/>
+          <w:lang w:val="en-US" w:eastAsia="zh-CN"/>
+        </w:rPr>
+        <w:t>设置gameobject的active为false时可以终止协同程序，但是再次设置为true后协程不会再启动。</w:t>
+      </w:r>
+    </w:p>
+    <w:p>
+      <w:pPr>
+        <w:keepNext w:val="0"/>
+        <w:keepLines w:val="0"/>
+        <w:pageBreakBefore w:val="0"/>
+        <w:widowControl w:val="0"/>
+        <w:numPr>
+          <w:numId w:val="0"/>
+        </w:numPr>
+        <w:kinsoku/>
+        <w:wordWrap/>
+        <w:overflowPunct/>
+        <w:topLinePunct w:val="0"/>
+        <w:autoSpaceDE/>
+        <w:autoSpaceDN/>
+        <w:bidi w:val="0"/>
+        <w:adjustRightInd/>
+        <w:snapToGrid/>
+        <w:spacing w:line="240" w:lineRule="auto"/>
+        <w:ind w:left="840" w:leftChars="400" w:right="0" w:rightChars="0"/>
+        <w:jc w:val="left"/>
+        <w:textAlignment w:val="auto"/>
+        <w:outlineLvl w:val="9"/>
+        <w:rPr>
+          <w:rFonts w:hint="eastAsia"/>
+          <w:lang w:val="en-US" w:eastAsia="zh-CN"/>
+        </w:rPr>
+      </w:pPr>
+    </w:p>
+    <w:p>
+      <w:pPr>
+        <w:keepNext w:val="0"/>
+        <w:keepLines w:val="0"/>
+        <w:pageBreakBefore w:val="0"/>
+        <w:widowControl w:val="0"/>
+        <w:numPr>
+          <w:ilvl w:val="2"/>
+          <w:numId w:val="2"/>
+        </w:numPr>
+        <w:tabs>
+          <w:tab w:val="clear" w:pos="1260"/>
+        </w:tabs>
+        <w:kinsoku/>
+        <w:wordWrap/>
+        <w:overflowPunct/>
+        <w:topLinePunct w:val="0"/>
+        <w:autoSpaceDE/>
+        <w:autoSpaceDN/>
+        <w:bidi w:val="0"/>
+        <w:adjustRightInd/>
+        <w:snapToGrid/>
+        <w:spacing w:line="240" w:lineRule="auto"/>
+        <w:ind w:left="1680" w:leftChars="600" w:right="0" w:rightChars="0" w:hanging="420" w:firstLineChars="0"/>
+        <w:jc w:val="left"/>
+        <w:textAlignment w:val="auto"/>
+        <w:outlineLvl w:val="9"/>
+        <w:rPr>
+          <w:rFonts w:hint="eastAsia"/>
+          <w:lang w:val="en-US" w:eastAsia="zh-CN"/>
+        </w:rPr>
+      </w:pPr>
+      <w:r>
+        <w:rPr>
+          <w:rFonts w:hint="eastAsia"/>
+          <w:lang w:val="en-US" w:eastAsia="zh-CN"/>
+        </w:rPr>
+        <w:t>协同程序的执行顺序：</w:t>
+      </w:r>
+    </w:p>
+    <w:p>
+      <w:pPr>
+        <w:keepNext w:val="0"/>
+        <w:keepLines w:val="0"/>
+        <w:pageBreakBefore w:val="0"/>
+        <w:widowControl w:val="0"/>
+        <w:numPr>
+          <w:numId w:val="0"/>
+        </w:numPr>
+        <w:kinsoku/>
+        <w:wordWrap/>
+        <w:overflowPunct/>
+        <w:topLinePunct w:val="0"/>
+        <w:autoSpaceDE/>
+        <w:autoSpaceDN/>
+        <w:bidi w:val="0"/>
+        <w:adjustRightInd/>
+        <w:snapToGrid/>
+        <w:spacing w:line="240" w:lineRule="auto"/>
+        <w:ind w:left="1680" w:leftChars="0" w:right="0" w:rightChars="0"/>
+        <w:jc w:val="left"/>
+        <w:textAlignment w:val="auto"/>
+        <w:outlineLvl w:val="9"/>
+        <w:rPr>
+          <w:rFonts w:hint="eastAsia"/>
+          <w:lang w:val="en-US" w:eastAsia="zh-CN"/>
+        </w:rPr>
+      </w:pPr>
+      <w:r>
+        <w:rPr>
+          <w:rFonts w:hint="eastAsia"/>
+          <w:lang w:val="en-US" w:eastAsia="zh-CN"/>
+        </w:rPr>
+        <w:t>开始协同程序 -&gt; 执行协同程序 -&gt; 中断协同程序（中断指令）-&gt; 返回上层继续执行-&gt;中断指令结束后继续执行协同程序剩下的内容</w:t>
+      </w:r>
+    </w:p>
+    <w:p>
+      <w:pPr>
+        <w:pStyle w:val="3"/>
+        <w:numPr>
+          <w:ilvl w:val="0"/>
+          <w:numId w:val="1"/>
+        </w:numPr>
+        <w:ind w:left="0" w:leftChars="0" w:firstLine="0" w:firstLineChars="0"/>
+        <w:rPr>
+          <w:rFonts w:hint="eastAsia"/>
+          <w:lang w:val="en-US" w:eastAsia="zh-CN"/>
+        </w:rPr>
+      </w:pPr>
+      <w:r>
+        <w:rPr>
+          <w:rFonts w:hint="eastAsia"/>
+          <w:lang w:val="en-US" w:eastAsia="zh-CN"/>
+        </w:rPr>
+        <w:t>Surface Shader</w:t>
+      </w:r>
+    </w:p>
+    <w:p>
+      <w:pPr>
+        <w:keepNext w:val="0"/>
+        <w:keepLines w:val="0"/>
+        <w:pageBreakBefore w:val="0"/>
+        <w:widowControl w:val="0"/>
+        <w:numPr>
+          <w:ilvl w:val="0"/>
+          <w:numId w:val="5"/>
+        </w:numPr>
+        <w:kinsoku/>
+        <w:wordWrap/>
+        <w:overflowPunct/>
+        <w:topLinePunct w:val="0"/>
+        <w:autoSpaceDE/>
+        <w:autoSpaceDN/>
+        <w:bidi w:val="0"/>
+        <w:adjustRightInd/>
+        <w:snapToGrid/>
+        <w:spacing w:line="240" w:lineRule="auto"/>
+        <w:ind w:left="0" w:leftChars="0" w:right="0" w:rightChars="0" w:firstLine="420" w:firstLineChars="0"/>
+        <w:jc w:val="both"/>
+        <w:textAlignment w:val="auto"/>
+        <w:outlineLvl w:val="9"/>
+        <w:rPr>
+          <w:rFonts w:hint="eastAsia"/>
+          <w:lang w:val="en-US" w:eastAsia="zh-CN"/>
+        </w:rPr>
+      </w:pPr>
+      <w:r>
+        <w:rPr>
+          <w:rFonts w:hint="eastAsia"/>
+          <w:lang w:val="en-US" w:eastAsia="zh-CN"/>
+        </w:rPr>
+        <w:t>需求概述：迷宫游戏中，需要表现出在山洞中具有实时探照灯的光影效果。</w:t>
+      </w:r>
+    </w:p>
+    <w:p>
+      <w:pPr>
+        <w:keepNext w:val="0"/>
+        <w:keepLines w:val="0"/>
+        <w:pageBreakBefore w:val="0"/>
+        <w:widowControl w:val="0"/>
+        <w:numPr>
+          <w:ilvl w:val="0"/>
+          <w:numId w:val="5"/>
+        </w:numPr>
+        <w:kinsoku/>
+        <w:wordWrap/>
+        <w:overflowPunct/>
+        <w:topLinePunct w:val="0"/>
+        <w:autoSpaceDE/>
+        <w:autoSpaceDN/>
+        <w:bidi w:val="0"/>
+        <w:adjustRightInd/>
+        <w:snapToGrid/>
+        <w:spacing w:line="240" w:lineRule="auto"/>
+        <w:ind w:left="0" w:leftChars="0" w:right="0" w:rightChars="0" w:firstLine="420" w:firstLineChars="0"/>
+        <w:jc w:val="both"/>
+        <w:textAlignment w:val="auto"/>
+        <w:outlineLvl w:val="9"/>
+        <w:rPr>
+          <w:rFonts w:hint="eastAsia"/>
+          <w:lang w:val="en-US" w:eastAsia="zh-CN"/>
+        </w:rPr>
+      </w:pPr>
+      <w:r>
+        <w:rPr>
+          <w:rFonts w:hint="eastAsia"/>
+          <w:lang w:val="en-US" w:eastAsia="zh-CN"/>
+        </w:rPr>
+        <w:t>方案阐述：主要思路应从以下两方面着手：</w:t>
+      </w:r>
+    </w:p>
+    <w:p>
+      <w:pPr>
+        <w:keepNext w:val="0"/>
+        <w:keepLines w:val="0"/>
+        <w:pageBreakBefore w:val="0"/>
+        <w:widowControl w:val="0"/>
         <w:numPr>
           <w:ilvl w:val="1"/>
-          <w:numId w:val="2"/>
+          <w:numId w:val="5"/>
+        </w:numPr>
+        <w:kinsoku/>
+        <w:wordWrap/>
+        <w:overflowPunct/>
+        <w:topLinePunct w:val="0"/>
+        <w:autoSpaceDE/>
+        <w:autoSpaceDN/>
+        <w:bidi w:val="0"/>
+        <w:adjustRightInd/>
+        <w:snapToGrid/>
+        <w:spacing w:line="240" w:lineRule="auto"/>
+        <w:ind w:left="1260" w:leftChars="400" w:right="0" w:rightChars="0" w:hanging="420" w:firstLineChars="0"/>
+        <w:jc w:val="both"/>
+        <w:textAlignment w:val="auto"/>
+        <w:outlineLvl w:val="9"/>
+        <w:rPr>
+          <w:rFonts w:hint="eastAsia"/>
+          <w:lang w:val="en-US" w:eastAsia="zh-CN"/>
+        </w:rPr>
+      </w:pPr>
+      <w:r>
+        <w:rPr>
+          <w:rFonts w:hint="eastAsia"/>
+          <w:lang w:val="en-US" w:eastAsia="zh-CN"/>
+        </w:rPr>
+        <w:t>光源类型：根据需求与参考图示，应选取Point Light(点光源)作为光照类型；</w:t>
+      </w:r>
+    </w:p>
+    <w:p>
+      <w:pPr>
+        <w:keepNext w:val="0"/>
+        <w:keepLines w:val="0"/>
+        <w:pageBreakBefore w:val="0"/>
+        <w:widowControl w:val="0"/>
+        <w:numPr>
+          <w:ilvl w:val="1"/>
+          <w:numId w:val="5"/>
+        </w:numPr>
+        <w:kinsoku/>
+        <w:wordWrap/>
+        <w:overflowPunct/>
+        <w:topLinePunct w:val="0"/>
+        <w:autoSpaceDE/>
+        <w:autoSpaceDN/>
+        <w:bidi w:val="0"/>
+        <w:adjustRightInd/>
+        <w:snapToGrid/>
+        <w:spacing w:line="240" w:lineRule="auto"/>
+        <w:ind w:left="1260" w:leftChars="400" w:right="0" w:rightChars="0" w:hanging="420" w:firstLineChars="0"/>
+        <w:jc w:val="both"/>
+        <w:textAlignment w:val="auto"/>
+        <w:outlineLvl w:val="9"/>
+        <w:rPr>
+          <w:rFonts w:hint="eastAsia"/>
+          <w:lang w:val="en-US" w:eastAsia="zh-CN"/>
+        </w:rPr>
+      </w:pPr>
+      <w:r>
+        <w:rPr>
+          <w:rFonts w:hint="eastAsia"/>
+          <w:lang w:val="en-US" w:eastAsia="zh-CN"/>
+        </w:rPr>
+        <w:t>着色器：编写shader脚本使游戏物体能够与光进行交互，从而产生光影效果。</w:t>
+      </w:r>
+    </w:p>
+    <w:p>
+      <w:pPr>
+        <w:keepNext w:val="0"/>
+        <w:keepLines w:val="0"/>
+        <w:pageBreakBefore w:val="0"/>
+        <w:widowControl w:val="0"/>
+        <w:numPr>
+          <w:ilvl w:val="0"/>
+          <w:numId w:val="5"/>
+        </w:numPr>
+        <w:kinsoku/>
+        <w:wordWrap/>
+        <w:overflowPunct/>
+        <w:topLinePunct w:val="0"/>
+        <w:autoSpaceDE/>
+        <w:autoSpaceDN/>
+        <w:bidi w:val="0"/>
+        <w:adjustRightInd/>
+        <w:snapToGrid/>
+        <w:spacing w:line="240" w:lineRule="auto"/>
+        <w:ind w:left="840" w:leftChars="0" w:right="0" w:rightChars="0" w:hanging="420" w:firstLineChars="0"/>
+        <w:jc w:val="both"/>
+        <w:textAlignment w:val="auto"/>
+        <w:outlineLvl w:val="9"/>
+        <w:rPr>
+          <w:rFonts w:hint="eastAsia"/>
+          <w:lang w:val="en-US" w:eastAsia="zh-CN"/>
+        </w:rPr>
+      </w:pPr>
+      <w:r>
+        <w:rPr>
+          <w:rFonts w:hint="eastAsia"/>
+          <w:lang w:val="en-US" w:eastAsia="zh-CN"/>
+        </w:rPr>
+        <w:t>应用实例：</w:t>
+      </w:r>
+    </w:p>
+    <w:p>
+      <w:pPr>
+        <w:keepNext w:val="0"/>
+        <w:keepLines w:val="0"/>
+        <w:pageBreakBefore w:val="0"/>
+        <w:widowControl w:val="0"/>
+        <w:numPr>
+          <w:numId w:val="0"/>
+        </w:numPr>
+        <w:kinsoku/>
+        <w:wordWrap/>
+        <w:overflowPunct/>
+        <w:topLinePunct w:val="0"/>
+        <w:autoSpaceDE/>
+        <w:autoSpaceDN/>
+        <w:bidi w:val="0"/>
+        <w:adjustRightInd/>
+        <w:snapToGrid/>
+        <w:spacing w:line="240" w:lineRule="auto"/>
+        <w:ind w:left="840" w:leftChars="0" w:right="0" w:rightChars="0"/>
+        <w:jc w:val="both"/>
+        <w:textAlignment w:val="auto"/>
+        <w:outlineLvl w:val="9"/>
+      </w:pPr>
+      <w:r>
+        <w:drawing>
+          <wp:inline distT="0" distB="0" distL="114300" distR="114300">
+            <wp:extent cx="5272405" cy="4117975"/>
+            <wp:effectExtent l="0" t="0" r="4445" b="15875"/>
+            <wp:docPr id="9" name="图片 1"/>
+            <wp:cNvGraphicFramePr>
+              <a:graphicFrameLocks xmlns:a="http://schemas.openxmlformats.org/drawingml/2006/main" noChangeAspect="1"/>
+            </wp:cNvGraphicFramePr>
+            <a:graphic xmlns:a="http://schemas.openxmlformats.org/drawingml/2006/main">
+              <a:graphicData uri="http://schemas.openxmlformats.org/drawingml/2006/picture">
+                <pic:pic xmlns:pic="http://schemas.openxmlformats.org/drawingml/2006/picture">
+                  <pic:nvPicPr>
+                    <pic:cNvPr id="9" name="图片 1"/>
+                    <pic:cNvPicPr>
+                      <a:picLocks noChangeAspect="1"/>
+                    </pic:cNvPicPr>
+                  </pic:nvPicPr>
+                  <pic:blipFill>
+                    <a:blip r:embed="rId12"/>
+                    <a:stretch>
+                      <a:fillRect/>
+                    </a:stretch>
+                  </pic:blipFill>
+                  <pic:spPr>
+                    <a:xfrm>
+                      <a:off x="0" y="0"/>
+                      <a:ext cx="5272405" cy="4117975"/>
+                    </a:xfrm>
+                    <a:prstGeom prst="rect">
+                      <a:avLst/>
+                    </a:prstGeom>
+                    <a:noFill/>
+                    <a:ln w="9525">
+                      <a:noFill/>
+                    </a:ln>
+                  </pic:spPr>
+                </pic:pic>
+              </a:graphicData>
+            </a:graphic>
+          </wp:inline>
+        </w:drawing>
+      </w:r>
+    </w:p>
+    <w:p>
+      <w:pPr>
+        <w:keepNext w:val="0"/>
+        <w:keepLines w:val="0"/>
+        <w:pageBreakBefore w:val="0"/>
+        <w:widowControl w:val="0"/>
+        <w:numPr>
+          <w:numId w:val="0"/>
+        </w:numPr>
+        <w:kinsoku/>
+        <w:wordWrap/>
+        <w:overflowPunct/>
+        <w:topLinePunct w:val="0"/>
+        <w:autoSpaceDE/>
+        <w:autoSpaceDN/>
+        <w:bidi w:val="0"/>
+        <w:adjustRightInd/>
+        <w:snapToGrid/>
+        <w:spacing w:line="240" w:lineRule="auto"/>
+        <w:ind w:left="840" w:leftChars="0" w:right="0" w:rightChars="0"/>
+        <w:jc w:val="both"/>
+        <w:textAlignment w:val="auto"/>
+        <w:outlineLvl w:val="9"/>
+      </w:pPr>
+      <w:r>
+        <w:drawing>
+          <wp:inline distT="0" distB="0" distL="114300" distR="114300">
+            <wp:extent cx="3418840" cy="3037840"/>
+            <wp:effectExtent l="0" t="0" r="10160" b="10160"/>
+            <wp:docPr id="10" name="图片 2"/>
+            <wp:cNvGraphicFramePr>
+              <a:graphicFrameLocks xmlns:a="http://schemas.openxmlformats.org/drawingml/2006/main" noChangeAspect="1"/>
+            </wp:cNvGraphicFramePr>
+            <a:graphic xmlns:a="http://schemas.openxmlformats.org/drawingml/2006/main">
+              <a:graphicData uri="http://schemas.openxmlformats.org/drawingml/2006/picture">
+                <pic:pic xmlns:pic="http://schemas.openxmlformats.org/drawingml/2006/picture">
+                  <pic:nvPicPr>
+                    <pic:cNvPr id="10" name="图片 2"/>
+                    <pic:cNvPicPr>
+                      <a:picLocks noChangeAspect="1"/>
+                    </pic:cNvPicPr>
+                  </pic:nvPicPr>
+                  <pic:blipFill>
+                    <a:blip r:embed="rId13"/>
+                    <a:stretch>
+                      <a:fillRect/>
+                    </a:stretch>
+                  </pic:blipFill>
+                  <pic:spPr>
+                    <a:xfrm>
+                      <a:off x="0" y="0"/>
+                      <a:ext cx="3418840" cy="3037840"/>
+                    </a:xfrm>
+                    <a:prstGeom prst="rect">
+                      <a:avLst/>
+                    </a:prstGeom>
+                    <a:noFill/>
+                    <a:ln w="9525">
+                      <a:noFill/>
+                    </a:ln>
+                  </pic:spPr>
+                </pic:pic>
+              </a:graphicData>
+            </a:graphic>
+          </wp:inline>
+        </w:drawing>
+      </w:r>
+    </w:p>
+    <w:p>
+      <w:pPr>
+        <w:keepNext w:val="0"/>
+        <w:keepLines w:val="0"/>
+        <w:pageBreakBefore w:val="0"/>
+        <w:widowControl w:val="0"/>
+        <w:numPr>
+          <w:numId w:val="0"/>
+        </w:numPr>
+        <w:kinsoku/>
+        <w:wordWrap/>
+        <w:overflowPunct/>
+        <w:topLinePunct w:val="0"/>
+        <w:autoSpaceDE/>
+        <w:autoSpaceDN/>
+        <w:bidi w:val="0"/>
+        <w:adjustRightInd/>
+        <w:snapToGrid/>
+        <w:spacing w:line="240" w:lineRule="auto"/>
+        <w:ind w:left="840" w:leftChars="0" w:right="0" w:rightChars="0"/>
+        <w:jc w:val="both"/>
+        <w:textAlignment w:val="auto"/>
+        <w:outlineLvl w:val="9"/>
+      </w:pPr>
+      <w:r>
+        <w:drawing>
+          <wp:inline distT="0" distB="0" distL="114300" distR="114300">
+            <wp:extent cx="5271770" cy="2813050"/>
+            <wp:effectExtent l="0" t="0" r="5080" b="6350"/>
+            <wp:docPr id="11" name="图片 3"/>
+            <wp:cNvGraphicFramePr>
+              <a:graphicFrameLocks xmlns:a="http://schemas.openxmlformats.org/drawingml/2006/main" noChangeAspect="1"/>
+            </wp:cNvGraphicFramePr>
+            <a:graphic xmlns:a="http://schemas.openxmlformats.org/drawingml/2006/main">
+              <a:graphicData uri="http://schemas.openxmlformats.org/drawingml/2006/picture">
+                <pic:pic xmlns:pic="http://schemas.openxmlformats.org/drawingml/2006/picture">
+                  <pic:nvPicPr>
+                    <pic:cNvPr id="11" name="图片 3"/>
+                    <pic:cNvPicPr>
+                      <a:picLocks noChangeAspect="1"/>
+                    </pic:cNvPicPr>
+                  </pic:nvPicPr>
+                  <pic:blipFill>
+                    <a:blip r:embed="rId14"/>
+                    <a:stretch>
+                      <a:fillRect/>
+                    </a:stretch>
+                  </pic:blipFill>
+                  <pic:spPr>
+                    <a:xfrm>
+                      <a:off x="0" y="0"/>
+                      <a:ext cx="5271770" cy="2813050"/>
+                    </a:xfrm>
+                    <a:prstGeom prst="rect">
+                      <a:avLst/>
+                    </a:prstGeom>
+                    <a:noFill/>
+                    <a:ln w="9525">
+                      <a:noFill/>
+                    </a:ln>
+                  </pic:spPr>
+                </pic:pic>
+              </a:graphicData>
+            </a:graphic>
+          </wp:inline>
+        </w:drawing>
+      </w:r>
+    </w:p>
+    <w:p>
+      <w:pPr>
+        <w:keepNext w:val="0"/>
+        <w:keepLines w:val="0"/>
+        <w:pageBreakBefore w:val="0"/>
+        <w:widowControl w:val="0"/>
+        <w:numPr>
+          <w:ilvl w:val="0"/>
+          <w:numId w:val="5"/>
+        </w:numPr>
+        <w:kinsoku/>
+        <w:wordWrap/>
+        <w:overflowPunct/>
+        <w:topLinePunct w:val="0"/>
+        <w:autoSpaceDE/>
+        <w:autoSpaceDN/>
+        <w:bidi w:val="0"/>
+        <w:adjustRightInd/>
+        <w:snapToGrid/>
+        <w:spacing w:line="240" w:lineRule="auto"/>
+        <w:ind w:left="840" w:leftChars="0" w:right="0" w:rightChars="0" w:hanging="420" w:firstLineChars="0"/>
+        <w:jc w:val="both"/>
+        <w:textAlignment w:val="auto"/>
+        <w:outlineLvl w:val="9"/>
+        <w:rPr>
+          <w:rFonts w:hint="eastAsia"/>
+          <w:lang w:val="en-US" w:eastAsia="zh-CN"/>
+        </w:rPr>
+      </w:pPr>
+      <w:r>
+        <w:rPr>
+          <w:rFonts w:hint="default"/>
+          <w:lang w:val="en-US" w:eastAsia="zh-CN"/>
+        </w:rPr>
+        <w:t xml:space="preserve">Shader </w:t>
+      </w:r>
+      <w:r>
+        <w:rPr>
+          <w:rFonts w:hint="eastAsia"/>
+          <w:lang w:val="en-US" w:eastAsia="zh-CN"/>
+        </w:rPr>
+        <w:t>深入：</w:t>
+      </w:r>
+    </w:p>
+    <w:p>
+      <w:pPr>
+        <w:keepNext w:val="0"/>
+        <w:keepLines w:val="0"/>
+        <w:pageBreakBefore w:val="0"/>
+        <w:widowControl w:val="0"/>
+        <w:numPr>
+          <w:ilvl w:val="1"/>
+          <w:numId w:val="5"/>
         </w:numPr>
         <w:tabs>
           <w:tab w:val="clear" w:pos="840"/>
         </w:tabs>
-        <w:ind w:left="1260" w:leftChars="0" w:firstLine="0" w:firstLineChars="0"/>
-        <w:jc w:val="left"/>
-        <w:rPr>
-          <w:rFonts w:hint="eastAsia"/>
-          <w:lang w:val="en-US" w:eastAsia="zh-CN"/>
-        </w:rPr>
-      </w:pPr>
-      <w:r>
-        <w:rPr>
-          <w:rFonts w:hint="eastAsia"/>
-          <w:lang w:val="en-US" w:eastAsia="zh-CN"/>
-        </w:rPr>
-        <w:t>协程一暂停执行便立即返回（中断协程后返回主函数，暂停结束后继续执行协程剩余的函数）；</w:t>
-      </w:r>
-    </w:p>
-    <w:p>
-      <w:pPr>
+        <w:kinsoku/>
+        <w:wordWrap/>
+        <w:overflowPunct/>
+        <w:topLinePunct w:val="0"/>
+        <w:autoSpaceDE/>
+        <w:autoSpaceDN/>
+        <w:bidi w:val="0"/>
+        <w:adjustRightInd/>
+        <w:snapToGrid/>
+        <w:spacing w:line="240" w:lineRule="auto"/>
+        <w:ind w:left="1260" w:leftChars="0" w:right="0" w:rightChars="0" w:hanging="420" w:firstLineChars="0"/>
+        <w:jc w:val="both"/>
+        <w:textAlignment w:val="auto"/>
+        <w:outlineLvl w:val="9"/>
+        <w:rPr>
+          <w:rFonts w:hint="eastAsia"/>
+          <w:lang w:val="en-US" w:eastAsia="zh-CN"/>
+        </w:rPr>
+      </w:pPr>
+      <w:r>
+        <w:rPr>
+          <w:rFonts w:hint="eastAsia"/>
+          <w:lang w:val="en-US" w:eastAsia="zh-CN"/>
+        </w:rPr>
+        <w:t>概述：</w:t>
+      </w:r>
+    </w:p>
+    <w:p>
+      <w:pPr>
+        <w:keepNext w:val="0"/>
+        <w:keepLines w:val="0"/>
+        <w:pageBreakBefore w:val="0"/>
+        <w:widowControl w:val="0"/>
+        <w:numPr>
+          <w:ilvl w:val="-3"/>
+          <w:numId w:val="0"/>
+        </w:numPr>
+        <w:kinsoku/>
+        <w:wordWrap/>
+        <w:overflowPunct/>
+        <w:topLinePunct w:val="0"/>
+        <w:autoSpaceDE/>
+        <w:autoSpaceDN/>
+        <w:bidi w:val="0"/>
+        <w:adjustRightInd/>
+        <w:snapToGrid/>
+        <w:spacing w:line="240" w:lineRule="auto"/>
+        <w:ind w:left="420" w:leftChars="0" w:right="0" w:rightChars="0"/>
+        <w:jc w:val="both"/>
+        <w:textAlignment w:val="auto"/>
+        <w:outlineLvl w:val="9"/>
+      </w:pPr>
+      <w:r>
+        <w:drawing>
+          <wp:inline distT="0" distB="0" distL="114300" distR="114300">
+            <wp:extent cx="5257165" cy="2818765"/>
+            <wp:effectExtent l="0" t="0" r="635" b="635"/>
+            <wp:docPr id="12" name="图片 4"/>
+            <wp:cNvGraphicFramePr>
+              <a:graphicFrameLocks xmlns:a="http://schemas.openxmlformats.org/drawingml/2006/main" noChangeAspect="1"/>
+            </wp:cNvGraphicFramePr>
+            <a:graphic xmlns:a="http://schemas.openxmlformats.org/drawingml/2006/main">
+              <a:graphicData uri="http://schemas.openxmlformats.org/drawingml/2006/picture">
+                <pic:pic xmlns:pic="http://schemas.openxmlformats.org/drawingml/2006/picture">
+                  <pic:nvPicPr>
+                    <pic:cNvPr id="12" name="图片 4"/>
+                    <pic:cNvPicPr>
+                      <a:picLocks noChangeAspect="1"/>
+                    </pic:cNvPicPr>
+                  </pic:nvPicPr>
+                  <pic:blipFill>
+                    <a:blip r:embed="rId15"/>
+                    <a:stretch>
+                      <a:fillRect/>
+                    </a:stretch>
+                  </pic:blipFill>
+                  <pic:spPr>
+                    <a:xfrm>
+                      <a:off x="0" y="0"/>
+                      <a:ext cx="5257165" cy="2818765"/>
+                    </a:xfrm>
+                    <a:prstGeom prst="rect">
+                      <a:avLst/>
+                    </a:prstGeom>
+                    <a:noFill/>
+                    <a:ln w="9525">
+                      <a:noFill/>
+                    </a:ln>
+                  </pic:spPr>
+                </pic:pic>
+              </a:graphicData>
+            </a:graphic>
+          </wp:inline>
+        </w:drawing>
+      </w:r>
+    </w:p>
+    <w:p>
+      <w:pPr>
+        <w:keepNext w:val="0"/>
+        <w:keepLines w:val="0"/>
+        <w:pageBreakBefore w:val="0"/>
+        <w:widowControl w:val="0"/>
+        <w:numPr>
+          <w:ilvl w:val="-3"/>
+          <w:numId w:val="0"/>
+        </w:numPr>
+        <w:kinsoku/>
+        <w:wordWrap/>
+        <w:overflowPunct/>
+        <w:topLinePunct w:val="0"/>
+        <w:autoSpaceDE/>
+        <w:autoSpaceDN/>
+        <w:bidi w:val="0"/>
+        <w:adjustRightInd/>
+        <w:snapToGrid/>
+        <w:spacing w:line="240" w:lineRule="auto"/>
+        <w:ind w:left="420" w:leftChars="0" w:right="0" w:rightChars="0"/>
+        <w:jc w:val="center"/>
+        <w:textAlignment w:val="auto"/>
+        <w:outlineLvl w:val="9"/>
+        <w:rPr>
+          <w:rFonts w:hint="eastAsia" w:eastAsiaTheme="minorEastAsia"/>
+          <w:lang w:val="en-US" w:eastAsia="zh-CN"/>
+        </w:rPr>
+      </w:pPr>
+      <w:r>
+        <w:rPr>
+          <w:rFonts w:hint="eastAsia"/>
+          <w:lang w:val="en-US" w:eastAsia="zh-CN"/>
+        </w:rPr>
+        <w:t>图(1) Shader主要结构</w:t>
+      </w:r>
+    </w:p>
+    <w:p>
+      <w:pPr>
+        <w:keepNext w:val="0"/>
+        <w:keepLines w:val="0"/>
+        <w:pageBreakBefore w:val="0"/>
+        <w:widowControl w:val="0"/>
+        <w:numPr>
+          <w:ilvl w:val="-3"/>
+          <w:numId w:val="0"/>
+        </w:numPr>
+        <w:kinsoku/>
+        <w:wordWrap/>
+        <w:overflowPunct/>
+        <w:topLinePunct w:val="0"/>
+        <w:autoSpaceDE/>
+        <w:autoSpaceDN/>
+        <w:bidi w:val="0"/>
+        <w:adjustRightInd/>
+        <w:snapToGrid/>
+        <w:spacing w:line="240" w:lineRule="auto"/>
+        <w:ind w:left="420" w:leftChars="0" w:right="0" w:rightChars="0" w:firstLine="420" w:firstLineChars="0"/>
+        <w:jc w:val="both"/>
+        <w:textAlignment w:val="auto"/>
+        <w:outlineLvl w:val="9"/>
+        <w:rPr>
+          <w:rFonts w:hint="eastAsia"/>
+          <w:lang w:val="en-US" w:eastAsia="zh-CN"/>
+        </w:rPr>
+      </w:pPr>
+      <w:r>
+        <w:rPr>
+          <w:rFonts w:hint="eastAsia"/>
+          <w:lang w:val="en-US" w:eastAsia="zh-CN"/>
+        </w:rPr>
+        <w:t>Shader（着色器）实际上就是一小段程序，它负责将输入的Mesh（网格）以指定的方式和输入的贴图或者颜色等组合作用，然后输出。绘图单元可以依据这个输出来将图像绘制到屏幕上。输入的贴图或者颜色等，加上对应的Shader，以及对Shader的特定的参数设置，将这些内容（Shader及输入参数）打包存储在一起，得到的就是一个Material（材质）。之后，我们便可以将材质赋予合适的renderer（渲染器）来进行渲染（输出）了。</w:t>
+      </w:r>
+    </w:p>
+    <w:p>
+      <w:pPr>
+        <w:keepNext w:val="0"/>
+        <w:keepLines w:val="0"/>
+        <w:pageBreakBefore w:val="0"/>
+        <w:widowControl w:val="0"/>
+        <w:numPr>
+          <w:ilvl w:val="-3"/>
+          <w:numId w:val="0"/>
+        </w:numPr>
+        <w:kinsoku/>
+        <w:wordWrap/>
+        <w:overflowPunct/>
+        <w:topLinePunct w:val="0"/>
+        <w:autoSpaceDE/>
+        <w:autoSpaceDN/>
+        <w:bidi w:val="0"/>
+        <w:adjustRightInd/>
+        <w:snapToGrid/>
+        <w:spacing w:line="240" w:lineRule="auto"/>
+        <w:ind w:left="420" w:leftChars="0" w:right="0" w:rightChars="0" w:firstLine="420" w:firstLineChars="0"/>
+        <w:jc w:val="both"/>
+        <w:textAlignment w:val="auto"/>
+        <w:outlineLvl w:val="9"/>
+        <w:rPr>
+          <w:rFonts w:hint="eastAsia"/>
+          <w:lang w:val="en-US" w:eastAsia="zh-CN"/>
+        </w:rPr>
+      </w:pPr>
+      <w:r>
+        <w:rPr>
+          <w:rFonts w:hint="eastAsia"/>
+          <w:lang w:val="en-US" w:eastAsia="zh-CN"/>
+        </w:rPr>
+        <w:t>如上图所示，Unity中Shader主要分为三类：Surface Shader(表面着色器)、Vertex and Fragment Shader(顶点与片段着色器)以及Fixed Function Shader(固定方法着色器)。</w:t>
+      </w:r>
+    </w:p>
+    <w:p>
+      <w:pPr>
+        <w:keepNext w:val="0"/>
+        <w:keepLines w:val="0"/>
+        <w:pageBreakBefore w:val="0"/>
+        <w:widowControl w:val="0"/>
+        <w:numPr>
+          <w:ilvl w:val="-3"/>
+          <w:numId w:val="0"/>
+        </w:numPr>
+        <w:kinsoku/>
+        <w:wordWrap/>
+        <w:overflowPunct/>
+        <w:topLinePunct w:val="0"/>
+        <w:autoSpaceDE/>
+        <w:autoSpaceDN/>
+        <w:bidi w:val="0"/>
+        <w:adjustRightInd/>
+        <w:snapToGrid/>
+        <w:spacing w:line="240" w:lineRule="auto"/>
+        <w:ind w:left="420" w:leftChars="0" w:right="0" w:rightChars="0" w:firstLine="420" w:firstLineChars="0"/>
+        <w:jc w:val="both"/>
+        <w:textAlignment w:val="auto"/>
+        <w:outlineLvl w:val="9"/>
+        <w:rPr>
+          <w:rFonts w:hint="eastAsia"/>
+          <w:lang w:val="en-US" w:eastAsia="zh-CN"/>
+        </w:rPr>
+      </w:pPr>
+      <w:r>
+        <w:rPr>
+          <w:rFonts w:hint="eastAsia"/>
+          <w:lang w:val="en-US" w:eastAsia="zh-CN"/>
+        </w:rPr>
+        <w:t>Surface Shader: Unity中的Surface Shaders是一种代码生成方法，与使用低级别</w:t>
+      </w:r>
+      <w:r>
+        <w:rPr>
+          <w:rFonts w:hint="default"/>
+          <w:lang w:val="en-US" w:eastAsia="zh-CN"/>
+        </w:rPr>
+        <w:t>vertex/fragment shader(</w:t>
+      </w:r>
+      <w:r>
+        <w:rPr>
+          <w:rFonts w:hint="eastAsia"/>
+          <w:lang w:val="en-US" w:eastAsia="zh-CN"/>
+        </w:rPr>
+        <w:t>顶点/片源着色器</w:t>
+      </w:r>
+      <w:r>
+        <w:rPr>
+          <w:rFonts w:hint="default"/>
+          <w:lang w:val="en-US" w:eastAsia="zh-CN"/>
+        </w:rPr>
+        <w:t>)</w:t>
+      </w:r>
+      <w:r>
+        <w:rPr>
+          <w:rFonts w:hint="eastAsia"/>
+          <w:lang w:val="en-US" w:eastAsia="zh-CN"/>
+        </w:rPr>
+        <w:t>相比，可以更轻松地编写光照着色器。 请注意，表面着色器中没有自定义语言，它只产生所有必须手写的重复代码。 开发者仍然可在HLSL中编写着色器代码。Surface Shader实际上是封装了CG语言，隐藏了很多光照处理的细节，它的设计初衷是为了让用户仅仅使用一些指令（#pragma）就可以完成很多事情，并且封装了很多常用的光照模型和函数，例如Lambert、Blinn-Phong等。</w:t>
+      </w:r>
+    </w:p>
+    <w:p>
+      <w:pPr>
+        <w:keepNext w:val="0"/>
+        <w:keepLines w:val="0"/>
+        <w:pageBreakBefore w:val="0"/>
+        <w:widowControl w:val="0"/>
+        <w:numPr>
+          <w:ilvl w:val="-3"/>
+          <w:numId w:val="0"/>
+        </w:numPr>
+        <w:kinsoku/>
+        <w:wordWrap/>
+        <w:overflowPunct/>
+        <w:topLinePunct w:val="0"/>
+        <w:autoSpaceDE/>
+        <w:autoSpaceDN/>
+        <w:bidi w:val="0"/>
+        <w:adjustRightInd/>
+        <w:snapToGrid/>
+        <w:spacing w:line="240" w:lineRule="auto"/>
+        <w:ind w:left="420" w:leftChars="0" w:right="0" w:rightChars="0" w:firstLine="420" w:firstLineChars="0"/>
+        <w:jc w:val="both"/>
+        <w:textAlignment w:val="auto"/>
+        <w:outlineLvl w:val="9"/>
+        <w:rPr>
+          <w:rFonts w:hint="default"/>
+          <w:lang w:val="en-US" w:eastAsia="zh-CN"/>
+        </w:rPr>
+      </w:pPr>
+      <w:r>
+        <w:rPr>
+          <w:rFonts w:hint="default"/>
+          <w:lang w:val="en-US" w:eastAsia="zh-CN"/>
+        </w:rPr>
+        <w:t xml:space="preserve">Vertex and Fragment Shader: </w:t>
+      </w:r>
+    </w:p>
+    <w:p>
+      <w:pPr>
+        <w:keepNext w:val="0"/>
+        <w:keepLines w:val="0"/>
+        <w:pageBreakBefore w:val="0"/>
+        <w:widowControl w:val="0"/>
+        <w:numPr>
+          <w:ilvl w:val="-3"/>
+          <w:numId w:val="0"/>
+        </w:numPr>
+        <w:kinsoku/>
+        <w:wordWrap/>
+        <w:overflowPunct/>
+        <w:topLinePunct w:val="0"/>
+        <w:autoSpaceDE/>
+        <w:autoSpaceDN/>
+        <w:bidi w:val="0"/>
+        <w:adjustRightInd/>
+        <w:snapToGrid/>
+        <w:spacing w:line="240" w:lineRule="auto"/>
+        <w:ind w:left="840" w:leftChars="0" w:right="0" w:rightChars="0" w:firstLine="420" w:firstLineChars="0"/>
+        <w:jc w:val="both"/>
+        <w:textAlignment w:val="auto"/>
+        <w:outlineLvl w:val="9"/>
+        <w:rPr>
+          <w:rFonts w:hint="eastAsia"/>
+          <w:lang w:val="en-US" w:eastAsia="zh-CN"/>
+        </w:rPr>
+      </w:pPr>
+      <w:r>
+        <w:rPr>
+          <w:rFonts w:hint="default"/>
+          <w:lang w:val="en-US" w:eastAsia="zh-CN"/>
+        </w:rPr>
+        <w:t xml:space="preserve">Vertex Shader: </w:t>
+      </w:r>
+      <w:r>
+        <w:rPr>
+          <w:rFonts w:hint="eastAsia"/>
+          <w:lang w:val="en-US" w:eastAsia="zh-CN"/>
+        </w:rPr>
+        <w:t>顶点着色器是一段在3D模型的每个顶点上运行的程序。</w:t>
+      </w:r>
+    </w:p>
+    <w:p>
+      <w:pPr>
+        <w:keepNext w:val="0"/>
+        <w:keepLines w:val="0"/>
+        <w:pageBreakBefore w:val="0"/>
+        <w:widowControl w:val="0"/>
+        <w:numPr>
+          <w:ilvl w:val="-3"/>
+          <w:numId w:val="0"/>
+        </w:numPr>
+        <w:kinsoku/>
+        <w:wordWrap/>
+        <w:overflowPunct/>
+        <w:topLinePunct w:val="0"/>
+        <w:autoSpaceDE/>
+        <w:autoSpaceDN/>
+        <w:bidi w:val="0"/>
+        <w:adjustRightInd/>
+        <w:snapToGrid/>
+        <w:spacing w:line="240" w:lineRule="auto"/>
+        <w:ind w:left="840" w:leftChars="0" w:right="0" w:rightChars="0" w:firstLine="0" w:firstLineChars="0"/>
+        <w:jc w:val="both"/>
+        <w:textAlignment w:val="auto"/>
+        <w:outlineLvl w:val="9"/>
+        <w:rPr>
+          <w:rFonts w:hint="eastAsia"/>
+          <w:lang w:val="en-US" w:eastAsia="zh-CN"/>
+        </w:rPr>
+      </w:pPr>
+      <w:r>
+        <w:rPr>
+          <w:rFonts w:hint="eastAsia"/>
+          <w:lang w:val="en-US" w:eastAsia="zh-CN"/>
+        </w:rPr>
+        <w:t>Fragment Shader: 片段着色器是这样一段程序：它运行在对象占用屏幕上的每个像素上，并且通常用于计算和输出每个像素的颜色。</w:t>
+      </w:r>
+    </w:p>
+    <w:p>
+      <w:pPr>
+        <w:keepNext w:val="0"/>
+        <w:keepLines w:val="0"/>
+        <w:pageBreakBefore w:val="0"/>
+        <w:widowControl w:val="0"/>
+        <w:numPr>
+          <w:ilvl w:val="-4"/>
+          <w:numId w:val="0"/>
+        </w:numPr>
+        <w:kinsoku/>
+        <w:wordWrap/>
+        <w:overflowPunct/>
+        <w:topLinePunct w:val="0"/>
+        <w:autoSpaceDE/>
+        <w:autoSpaceDN/>
+        <w:bidi w:val="0"/>
+        <w:adjustRightInd/>
+        <w:snapToGrid/>
+        <w:spacing w:line="240" w:lineRule="auto"/>
+        <w:ind w:left="420" w:leftChars="0" w:right="0" w:rightChars="0" w:firstLine="0" w:firstLineChars="0"/>
+        <w:jc w:val="both"/>
+        <w:textAlignment w:val="auto"/>
+        <w:outlineLvl w:val="9"/>
+        <w:rPr>
+          <w:rFonts w:hint="eastAsia"/>
+          <w:lang w:val="en-US" w:eastAsia="zh-CN"/>
+        </w:rPr>
+      </w:pPr>
+      <w:r>
+        <w:rPr>
+          <w:rFonts w:hint="eastAsia"/>
+          <w:lang w:val="en-US" w:eastAsia="zh-CN"/>
+        </w:rPr>
+        <w:drawing>
+          <wp:inline distT="0" distB="0" distL="114300" distR="114300">
+            <wp:extent cx="5679440" cy="4054475"/>
+            <wp:effectExtent l="0" t="0" r="16510" b="3175"/>
+            <wp:docPr id="14" name="图片 14" descr="ShaderLab"/>
+            <wp:cNvGraphicFramePr>
+              <a:graphicFrameLocks xmlns:a="http://schemas.openxmlformats.org/drawingml/2006/main" noChangeAspect="1"/>
+            </wp:cNvGraphicFramePr>
+            <a:graphic xmlns:a="http://schemas.openxmlformats.org/drawingml/2006/main">
+              <a:graphicData uri="http://schemas.openxmlformats.org/drawingml/2006/picture">
+                <pic:pic xmlns:pic="http://schemas.openxmlformats.org/drawingml/2006/picture">
+                  <pic:nvPicPr>
+                    <pic:cNvPr id="14" name="图片 14" descr="ShaderLab"/>
+                    <pic:cNvPicPr>
+                      <a:picLocks noChangeAspect="1"/>
+                    </pic:cNvPicPr>
+                  </pic:nvPicPr>
+                  <pic:blipFill>
+                    <a:blip r:embed="rId16"/>
+                    <a:stretch>
+                      <a:fillRect/>
+                    </a:stretch>
+                  </pic:blipFill>
+                  <pic:spPr>
+                    <a:xfrm>
+                      <a:off x="0" y="0"/>
+                      <a:ext cx="5679440" cy="4054475"/>
+                    </a:xfrm>
+                    <a:prstGeom prst="rect">
+                      <a:avLst/>
+                    </a:prstGeom>
+                  </pic:spPr>
+                </pic:pic>
+              </a:graphicData>
+            </a:graphic>
+          </wp:inline>
+        </w:drawing>
+      </w:r>
+    </w:p>
+    <w:p>
+      <w:pPr>
+        <w:keepNext w:val="0"/>
+        <w:keepLines w:val="0"/>
+        <w:pageBreakBefore w:val="0"/>
+        <w:widowControl w:val="0"/>
+        <w:numPr>
+          <w:ilvl w:val="-4"/>
+          <w:numId w:val="0"/>
+        </w:numPr>
+        <w:kinsoku/>
+        <w:wordWrap/>
+        <w:overflowPunct/>
+        <w:topLinePunct w:val="0"/>
+        <w:autoSpaceDE/>
+        <w:autoSpaceDN/>
+        <w:bidi w:val="0"/>
+        <w:adjustRightInd/>
+        <w:snapToGrid/>
+        <w:spacing w:line="240" w:lineRule="auto"/>
+        <w:ind w:left="420" w:leftChars="0" w:right="0" w:rightChars="0" w:firstLine="0" w:firstLineChars="0"/>
+        <w:jc w:val="center"/>
+        <w:textAlignment w:val="auto"/>
+        <w:outlineLvl w:val="9"/>
+        <w:rPr>
+          <w:rFonts w:hint="eastAsia"/>
+          <w:lang w:val="en-US" w:eastAsia="zh-CN"/>
+        </w:rPr>
+      </w:pPr>
+      <w:r>
+        <w:rPr>
+          <w:rFonts w:hint="eastAsia"/>
+          <w:lang w:val="en-US" w:eastAsia="zh-CN"/>
+        </w:rPr>
+        <w:t>图(2) ShaderLab语法结构</w:t>
+      </w:r>
+    </w:p>
+    <w:p>
+      <w:pPr>
+        <w:keepNext w:val="0"/>
+        <w:keepLines w:val="0"/>
+        <w:pageBreakBefore w:val="0"/>
+        <w:widowControl w:val="0"/>
         <w:numPr>
           <w:ilvl w:val="1"/>
-          <w:numId w:val="2"/>
+          <w:numId w:val="5"/>
         </w:numPr>
         <w:tabs>
           <w:tab w:val="clear" w:pos="840"/>
         </w:tabs>
-        <w:ind w:left="1260" w:leftChars="0" w:firstLine="0" w:firstLineChars="0"/>
-        <w:jc w:val="left"/>
-        <w:rPr>
-          <w:rFonts w:hint="eastAsia"/>
-          <w:lang w:val="en-US" w:eastAsia="zh-CN"/>
-        </w:rPr>
-      </w:pPr>
-      <w:r>
-        <w:rPr>
-          <w:rFonts w:hint="eastAsia"/>
-          <w:lang w:val="en-US" w:eastAsia="zh-CN"/>
-        </w:rPr>
-        <w:t>中断指令完成后从中断指令的下一行继续执行；</w:t>
-      </w:r>
-    </w:p>
-    <w:p>
-      <w:pPr>
+        <w:kinsoku/>
+        <w:wordWrap/>
+        <w:overflowPunct/>
+        <w:topLinePunct w:val="0"/>
+        <w:autoSpaceDE/>
+        <w:autoSpaceDN/>
+        <w:bidi w:val="0"/>
+        <w:adjustRightInd/>
+        <w:snapToGrid/>
+        <w:spacing w:line="240" w:lineRule="auto"/>
+        <w:ind w:left="1260" w:leftChars="0" w:right="0" w:rightChars="0" w:hanging="420" w:firstLineChars="0"/>
+        <w:jc w:val="left"/>
+        <w:textAlignment w:val="auto"/>
+        <w:outlineLvl w:val="9"/>
+        <w:rPr>
+          <w:rFonts w:hint="eastAsia"/>
+          <w:lang w:val="en-US" w:eastAsia="zh-CN"/>
+        </w:rPr>
+      </w:pPr>
+      <w:r>
+        <w:rPr>
+          <w:rFonts w:hint="eastAsia"/>
+          <w:lang w:val="en-US" w:eastAsia="zh-CN"/>
+        </w:rPr>
+        <w:t>漫反射着色器的编写：</w:t>
+      </w:r>
+    </w:p>
+    <w:p>
+      <w:pPr>
+        <w:keepNext w:val="0"/>
+        <w:keepLines w:val="0"/>
+        <w:pageBreakBefore w:val="0"/>
+        <w:widowControl w:val="0"/>
+        <w:numPr>
+          <w:numId w:val="0"/>
+        </w:numPr>
+        <w:kinsoku/>
+        <w:wordWrap/>
+        <w:overflowPunct/>
+        <w:topLinePunct w:val="0"/>
+        <w:autoSpaceDE/>
+        <w:autoSpaceDN/>
+        <w:bidi w:val="0"/>
+        <w:adjustRightInd/>
+        <w:snapToGrid/>
+        <w:spacing w:line="240" w:lineRule="auto"/>
+        <w:ind w:left="840" w:leftChars="0" w:right="0" w:rightChars="0" w:firstLine="0" w:firstLineChars="0"/>
+        <w:jc w:val="left"/>
+        <w:textAlignment w:val="auto"/>
+        <w:outlineLvl w:val="9"/>
+      </w:pPr>
+      <w:r>
+        <w:drawing>
+          <wp:inline distT="0" distB="0" distL="114300" distR="114300">
+            <wp:extent cx="5537200" cy="5831205"/>
+            <wp:effectExtent l="0" t="0" r="6350" b="17145"/>
+            <wp:docPr id="15" name="图片 6"/>
+            <wp:cNvGraphicFramePr>
+              <a:graphicFrameLocks xmlns:a="http://schemas.openxmlformats.org/drawingml/2006/main" noChangeAspect="1"/>
+            </wp:cNvGraphicFramePr>
+            <a:graphic xmlns:a="http://schemas.openxmlformats.org/drawingml/2006/main">
+              <a:graphicData uri="http://schemas.openxmlformats.org/drawingml/2006/picture">
+                <pic:pic xmlns:pic="http://schemas.openxmlformats.org/drawingml/2006/picture">
+                  <pic:nvPicPr>
+                    <pic:cNvPr id="15" name="图片 6"/>
+                    <pic:cNvPicPr>
+                      <a:picLocks noChangeAspect="1"/>
+                    </pic:cNvPicPr>
+                  </pic:nvPicPr>
+                  <pic:blipFill>
+                    <a:blip r:embed="rId17"/>
+                    <a:stretch>
+                      <a:fillRect/>
+                    </a:stretch>
+                  </pic:blipFill>
+                  <pic:spPr>
+                    <a:xfrm>
+                      <a:off x="0" y="0"/>
+                      <a:ext cx="5537200" cy="5831205"/>
+                    </a:xfrm>
+                    <a:prstGeom prst="rect">
+                      <a:avLst/>
+                    </a:prstGeom>
+                    <a:noFill/>
+                    <a:ln w="9525">
+                      <a:noFill/>
+                    </a:ln>
+                  </pic:spPr>
+                </pic:pic>
+              </a:graphicData>
+            </a:graphic>
+          </wp:inline>
+        </w:drawing>
+      </w:r>
+    </w:p>
+    <w:p>
+      <w:pPr>
+        <w:keepNext w:val="0"/>
+        <w:keepLines w:val="0"/>
+        <w:pageBreakBefore w:val="0"/>
+        <w:widowControl w:val="0"/>
+        <w:numPr>
+          <w:numId w:val="0"/>
+        </w:numPr>
+        <w:kinsoku/>
+        <w:wordWrap/>
+        <w:overflowPunct/>
+        <w:topLinePunct w:val="0"/>
+        <w:autoSpaceDE/>
+        <w:autoSpaceDN/>
+        <w:bidi w:val="0"/>
+        <w:adjustRightInd/>
+        <w:snapToGrid/>
+        <w:spacing w:line="240" w:lineRule="auto"/>
+        <w:ind w:left="840" w:leftChars="0" w:right="0" w:rightChars="0" w:firstLine="0" w:firstLineChars="0"/>
+        <w:jc w:val="left"/>
+        <w:textAlignment w:val="auto"/>
+        <w:outlineLvl w:val="9"/>
+      </w:pPr>
+      <w:r>
+        <w:drawing>
+          <wp:inline distT="0" distB="0" distL="114300" distR="114300">
+            <wp:extent cx="5525770" cy="4992370"/>
+            <wp:effectExtent l="0" t="0" r="17780" b="17780"/>
+            <wp:docPr id="16" name="图片 7"/>
+            <wp:cNvGraphicFramePr>
+              <a:graphicFrameLocks xmlns:a="http://schemas.openxmlformats.org/drawingml/2006/main" noChangeAspect="1"/>
+            </wp:cNvGraphicFramePr>
+            <a:graphic xmlns:a="http://schemas.openxmlformats.org/drawingml/2006/main">
+              <a:graphicData uri="http://schemas.openxmlformats.org/drawingml/2006/picture">
+                <pic:pic xmlns:pic="http://schemas.openxmlformats.org/drawingml/2006/picture">
+                  <pic:nvPicPr>
+                    <pic:cNvPr id="16" name="图片 7"/>
+                    <pic:cNvPicPr>
+                      <a:picLocks noChangeAspect="1"/>
+                    </pic:cNvPicPr>
+                  </pic:nvPicPr>
+                  <pic:blipFill>
+                    <a:blip r:embed="rId18"/>
+                    <a:stretch>
+                      <a:fillRect/>
+                    </a:stretch>
+                  </pic:blipFill>
+                  <pic:spPr>
+                    <a:xfrm>
+                      <a:off x="0" y="0"/>
+                      <a:ext cx="5525770" cy="4992370"/>
+                    </a:xfrm>
+                    <a:prstGeom prst="rect">
+                      <a:avLst/>
+                    </a:prstGeom>
+                    <a:noFill/>
+                    <a:ln w="9525">
+                      <a:noFill/>
+                    </a:ln>
+                  </pic:spPr>
+                </pic:pic>
+              </a:graphicData>
+            </a:graphic>
+          </wp:inline>
+        </w:drawing>
+      </w:r>
+    </w:p>
+    <w:p>
+      <w:pPr>
+        <w:keepNext w:val="0"/>
+        <w:keepLines w:val="0"/>
+        <w:pageBreakBefore w:val="0"/>
+        <w:widowControl w:val="0"/>
+        <w:numPr>
+          <w:numId w:val="0"/>
+        </w:numPr>
+        <w:kinsoku/>
+        <w:wordWrap/>
+        <w:overflowPunct/>
+        <w:topLinePunct w:val="0"/>
+        <w:autoSpaceDE/>
+        <w:autoSpaceDN/>
+        <w:bidi w:val="0"/>
+        <w:adjustRightInd/>
+        <w:snapToGrid/>
+        <w:spacing w:line="240" w:lineRule="auto"/>
+        <w:ind w:left="840" w:leftChars="0" w:right="0" w:rightChars="0" w:firstLine="420" w:firstLineChars="0"/>
+        <w:jc w:val="left"/>
+        <w:textAlignment w:val="auto"/>
+        <w:outlineLvl w:val="9"/>
+        <w:rPr>
+          <w:rFonts w:hint="eastAsia"/>
+          <w:lang w:val="en-US" w:eastAsia="zh-CN"/>
+        </w:rPr>
+      </w:pPr>
+      <w:r>
+        <w:rPr>
+          <w:rFonts w:hint="eastAsia"/>
+          <w:lang w:val="en-US" w:eastAsia="zh-CN"/>
+        </w:rPr>
+        <w:t>完成着色器的编写后，创建材质并添加该着色器，再将新建的材质附着到目标物体上，添加点光源，即完成物体与光源的交互。但该着色器仍存在一些缺陷：光源作用方向始终面向正前方，因此光影效果只能在相机与物体之间的范围内才能得到表现。</w:t>
+      </w:r>
+    </w:p>
+    <w:p>
+      <w:pPr>
+        <w:keepNext w:val="0"/>
+        <w:keepLines w:val="0"/>
+        <w:pageBreakBefore w:val="0"/>
+        <w:widowControl w:val="0"/>
+        <w:numPr>
+          <w:numId w:val="0"/>
+        </w:numPr>
+        <w:kinsoku/>
+        <w:wordWrap/>
+        <w:overflowPunct/>
+        <w:topLinePunct w:val="0"/>
+        <w:autoSpaceDE/>
+        <w:autoSpaceDN/>
+        <w:bidi w:val="0"/>
+        <w:adjustRightInd/>
+        <w:snapToGrid/>
+        <w:spacing w:line="240" w:lineRule="auto"/>
+        <w:ind w:left="840" w:leftChars="0" w:right="0" w:rightChars="0" w:firstLine="420" w:firstLineChars="0"/>
+        <w:jc w:val="left"/>
+        <w:textAlignment w:val="auto"/>
+        <w:outlineLvl w:val="9"/>
+        <w:rPr>
+          <w:rFonts w:hint="eastAsia"/>
+          <w:lang w:val="en-US" w:eastAsia="zh-CN"/>
+        </w:rPr>
+      </w:pPr>
+      <w:r>
+        <w:rPr>
+          <w:rFonts w:hint="eastAsia"/>
+          <w:lang w:val="en-US" w:eastAsia="zh-CN"/>
+        </w:rPr>
+        <w:t>关于光源的选取，还需具备对Unity中光源类型及其应用的相关知识：</w:t>
+      </w:r>
+    </w:p>
+    <w:p>
+      <w:pPr>
+        <w:keepNext w:val="0"/>
+        <w:keepLines w:val="0"/>
+        <w:pageBreakBefore w:val="0"/>
+        <w:widowControl w:val="0"/>
+        <w:numPr>
+          <w:ilvl w:val="0"/>
+          <w:numId w:val="6"/>
+        </w:numPr>
+        <w:kinsoku/>
+        <w:wordWrap/>
+        <w:overflowPunct/>
+        <w:topLinePunct w:val="0"/>
+        <w:autoSpaceDE/>
+        <w:autoSpaceDN/>
+        <w:bidi w:val="0"/>
+        <w:adjustRightInd/>
+        <w:snapToGrid/>
+        <w:spacing w:line="240" w:lineRule="auto"/>
+        <w:ind w:left="1260" w:leftChars="0" w:right="0" w:rightChars="0" w:firstLine="420" w:firstLineChars="0"/>
+        <w:jc w:val="left"/>
+        <w:textAlignment w:val="auto"/>
+        <w:outlineLvl w:val="9"/>
+        <w:rPr>
+          <w:rFonts w:hint="eastAsia"/>
+          <w:lang w:val="en-US" w:eastAsia="zh-CN"/>
+        </w:rPr>
+      </w:pPr>
+      <w:r>
+        <w:rPr>
+          <w:rFonts w:hint="eastAsia"/>
+          <w:lang w:val="en-US" w:eastAsia="zh-CN"/>
+        </w:rPr>
+        <w:t>光源类型：</w:t>
+      </w:r>
+    </w:p>
+    <w:p>
+      <w:pPr>
+        <w:keepNext w:val="0"/>
+        <w:keepLines w:val="0"/>
+        <w:pageBreakBefore w:val="0"/>
+        <w:widowControl w:val="0"/>
         <w:numPr>
           <w:ilvl w:val="1"/>
-          <w:numId w:val="2"/>
+          <w:numId w:val="6"/>
         </w:numPr>
         <w:tabs>
           <w:tab w:val="clear" w:pos="840"/>
         </w:tabs>
-        <w:ind w:left="1260" w:leftChars="0" w:firstLine="0" w:firstLineChars="0"/>
-        <w:jc w:val="left"/>
-        <w:rPr>
-          <w:rFonts w:hint="eastAsia"/>
-          <w:lang w:val="en-US" w:eastAsia="zh-CN"/>
-        </w:rPr>
-      </w:pPr>
-      <w:r>
-        <w:rPr>
-          <w:rFonts w:hint="eastAsia"/>
-          <w:lang w:val="en-US" w:eastAsia="zh-CN"/>
-        </w:rPr>
-        <w:t>同一时刻、一个脚本实例中可以有多个暂停的协程，但只有一个运行着的协程；</w:t>
-      </w:r>
-    </w:p>
-    <w:p>
-      <w:pPr>
+        <w:kinsoku/>
+        <w:wordWrap/>
+        <w:overflowPunct/>
+        <w:topLinePunct w:val="0"/>
+        <w:autoSpaceDE/>
+        <w:autoSpaceDN/>
+        <w:bidi w:val="0"/>
+        <w:adjustRightInd/>
+        <w:snapToGrid/>
+        <w:spacing w:line="240" w:lineRule="auto"/>
+        <w:ind w:left="1680" w:leftChars="0" w:right="0" w:rightChars="0" w:firstLine="420" w:firstLineChars="0"/>
+        <w:jc w:val="left"/>
+        <w:textAlignment w:val="auto"/>
+        <w:outlineLvl w:val="9"/>
+        <w:rPr>
+          <w:rFonts w:hint="eastAsia"/>
+          <w:lang w:val="en-US" w:eastAsia="zh-CN"/>
+        </w:rPr>
+      </w:pPr>
+      <w:r>
+        <w:rPr>
+          <w:rFonts w:hint="eastAsia"/>
+          <w:lang w:val="en-US" w:eastAsia="zh-CN"/>
+        </w:rPr>
+        <w:t>Point Lights(点光源)：点光源位于空间的一个点上，并且均匀地向各个方向发出光线。 光线撞击表面的方向是从接触点回到光线物体中心的线。 强度随着距光线的距离而减小，在指定范围内达到零。 光强度与距光源距离的平方成反比。 这被称为“反平方律”，与光在现实世界中的表现类似。</w:t>
+      </w:r>
+    </w:p>
+    <w:p>
+      <w:pPr>
+        <w:keepNext w:val="0"/>
+        <w:keepLines w:val="0"/>
+        <w:pageBreakBefore w:val="0"/>
+        <w:widowControl w:val="0"/>
         <w:numPr>
           <w:ilvl w:val="1"/>
-          <w:numId w:val="2"/>
+          <w:numId w:val="6"/>
         </w:numPr>
         <w:tabs>
           <w:tab w:val="clear" w:pos="840"/>
         </w:tabs>
-        <w:ind w:left="1260" w:leftChars="0" w:firstLine="0" w:firstLineChars="0"/>
-        <w:jc w:val="left"/>
-        <w:rPr>
-          <w:rFonts w:hint="eastAsia"/>
-          <w:lang w:val="en-US" w:eastAsia="zh-CN"/>
-        </w:rPr>
-      </w:pPr>
-      <w:r>
-        <w:rPr>
-          <w:rFonts w:hint="eastAsia"/>
-          <w:lang w:val="en-US" w:eastAsia="zh-CN"/>
-        </w:rPr>
-        <w:t>函数体全部执行完后，协程结束；</w:t>
-      </w:r>
-    </w:p>
-    <w:p>
-      <w:pPr>
+        <w:kinsoku/>
+        <w:wordWrap/>
+        <w:overflowPunct/>
+        <w:topLinePunct w:val="0"/>
+        <w:autoSpaceDE/>
+        <w:autoSpaceDN/>
+        <w:bidi w:val="0"/>
+        <w:adjustRightInd/>
+        <w:snapToGrid/>
+        <w:spacing w:line="240" w:lineRule="auto"/>
+        <w:ind w:left="1680" w:leftChars="0" w:right="0" w:rightChars="0" w:firstLine="420" w:firstLineChars="0"/>
+        <w:jc w:val="left"/>
+        <w:textAlignment w:val="auto"/>
+        <w:outlineLvl w:val="9"/>
+        <w:rPr>
+          <w:rFonts w:hint="eastAsia"/>
+          <w:lang w:val="en-US" w:eastAsia="zh-CN"/>
+        </w:rPr>
+      </w:pPr>
+      <w:r>
+        <w:rPr>
+          <w:rFonts w:hint="eastAsia"/>
+          <w:lang w:val="en-US" w:eastAsia="zh-CN"/>
+        </w:rPr>
+        <w:t>Spot Lights(聚光灯)：像点光一样，聚光灯具有特定的位置和范围，光在该位置和范围内脱落。 然而，聚光灯被限制在一个角度，导致锥形的照明区域。 锥体的中心指向灯光对象的前（Z）方向。 灯光的锥体边缘光线也会减弱。 加宽角度会增加锥体的宽度，并增加该渐变的大小，即“半影”。</w:t>
+      </w:r>
+    </w:p>
+    <w:p>
+      <w:pPr>
+        <w:keepNext w:val="0"/>
+        <w:keepLines w:val="0"/>
+        <w:pageBreakBefore w:val="0"/>
+        <w:widowControl w:val="0"/>
         <w:numPr>
           <w:ilvl w:val="1"/>
-          <w:numId w:val="2"/>
+          <w:numId w:val="6"/>
         </w:numPr>
         <w:tabs>
           <w:tab w:val="clear" w:pos="840"/>
         </w:tabs>
-        <w:ind w:left="1260" w:leftChars="0" w:firstLine="0" w:firstLineChars="0"/>
-        <w:jc w:val="left"/>
-        <w:rPr>
-          <w:rFonts w:hint="eastAsia"/>
-          <w:lang w:val="en-US" w:eastAsia="zh-CN"/>
-        </w:rPr>
-      </w:pPr>
-      <w:r>
-        <w:rPr>
-          <w:rFonts w:hint="eastAsia"/>
-          <w:lang w:val="en-US" w:eastAsia="zh-CN"/>
-        </w:rPr>
-        <w:t>协程可以很好的控制跨越一定帧数后执行的行为；</w:t>
-      </w:r>
-    </w:p>
-    <w:p>
-      <w:pPr>
+        <w:kinsoku/>
+        <w:wordWrap/>
+        <w:overflowPunct/>
+        <w:topLinePunct w:val="0"/>
+        <w:autoSpaceDE/>
+        <w:autoSpaceDN/>
+        <w:bidi w:val="0"/>
+        <w:adjustRightInd/>
+        <w:snapToGrid/>
+        <w:spacing w:line="240" w:lineRule="auto"/>
+        <w:ind w:left="1680" w:leftChars="0" w:right="0" w:rightChars="0" w:firstLine="420" w:firstLineChars="0"/>
+        <w:jc w:val="left"/>
+        <w:textAlignment w:val="auto"/>
+        <w:outlineLvl w:val="9"/>
+        <w:rPr>
+          <w:rFonts w:hint="eastAsia"/>
+          <w:lang w:val="en-US" w:eastAsia="zh-CN"/>
+        </w:rPr>
+      </w:pPr>
+      <w:r>
+        <w:rPr>
+          <w:rFonts w:hint="eastAsia"/>
+          <w:lang w:val="en-US" w:eastAsia="zh-CN"/>
+        </w:rPr>
+        <w:t>Directional Lights(平行光/方向光)：类型太阳光，平行光可以被认为是无限远处存在的远距离光源。 它不具有任何可识别的光源位置，因此灯光对象可以放置在场景中的任何位置。 场景中的所有物体都被照亮，就好像光始终来自相同的方向一样。 光线与目标物体的距离没有规定，所以光线不会减弱。</w:t>
+      </w:r>
+    </w:p>
+    <w:p>
+      <w:pPr>
+        <w:keepNext w:val="0"/>
+        <w:keepLines w:val="0"/>
+        <w:pageBreakBefore w:val="0"/>
+        <w:widowControl w:val="0"/>
         <w:numPr>
           <w:ilvl w:val="1"/>
-          <w:numId w:val="2"/>
+          <w:numId w:val="6"/>
         </w:numPr>
         <w:tabs>
           <w:tab w:val="clear" w:pos="840"/>
         </w:tabs>
-        <w:ind w:left="1260" w:leftChars="0" w:firstLine="0" w:firstLineChars="0"/>
-        <w:jc w:val="left"/>
-        <w:rPr>
-          <w:rFonts w:hint="eastAsia"/>
-          <w:lang w:val="en-US" w:eastAsia="zh-CN"/>
-        </w:rPr>
-      </w:pPr>
-      <w:r>
-        <w:rPr>
-          <w:rFonts w:hint="eastAsia"/>
-          <w:lang w:val="en-US" w:eastAsia="zh-CN"/>
-        </w:rPr>
-        <w:t>协程在性能上、相比于一般函数几乎没有更多的开销</w:t>
-      </w:r>
-    </w:p>
-    <w:p>
-      <w:pPr>
+        <w:kinsoku/>
+        <w:wordWrap/>
+        <w:overflowPunct/>
+        <w:topLinePunct w:val="0"/>
+        <w:autoSpaceDE/>
+        <w:autoSpaceDN/>
+        <w:bidi w:val="0"/>
+        <w:adjustRightInd/>
+        <w:snapToGrid/>
+        <w:spacing w:line="240" w:lineRule="auto"/>
+        <w:ind w:left="1680" w:leftChars="0" w:right="0" w:rightChars="0" w:firstLine="420" w:firstLineChars="0"/>
+        <w:jc w:val="left"/>
+        <w:textAlignment w:val="auto"/>
+        <w:outlineLvl w:val="9"/>
+        <w:rPr>
+          <w:rFonts w:hint="eastAsia"/>
+          <w:lang w:val="en-US" w:eastAsia="zh-CN"/>
+        </w:rPr>
+      </w:pPr>
+      <w:r>
+        <w:rPr>
+          <w:rFonts w:hint="eastAsia"/>
+          <w:lang w:val="en-US" w:eastAsia="zh-CN"/>
+        </w:rPr>
+        <w:t>Area Lights(区域光)：区域光由空间中的矩形定义。 光在所有方向上均匀地在它们的表面区域上发射，但仅从矩形的一侧发射。 区域光的范围没有手动控制，但强度在距离光源远处的反平方时会减小。 由于照明计算的处理器密集程度相当高，因此区域光在运行时不可用，并且只能映射到光照贴图中。</w:t>
+      </w:r>
+    </w:p>
+    <w:p>
+      <w:pPr>
+        <w:keepNext w:val="0"/>
+        <w:keepLines w:val="0"/>
+        <w:pageBreakBefore w:val="0"/>
+        <w:widowControl w:val="0"/>
         <w:numPr>
           <w:numId w:val="0"/>
         </w:numPr>
-        <w:ind w:left="840" w:leftChars="0"/>
-        <w:jc w:val="left"/>
-        <w:rPr>
-          <w:rFonts w:hint="eastAsia"/>
-          <w:lang w:val="en-US" w:eastAsia="zh-CN"/>
-        </w:rPr>
-      </w:pPr>
-    </w:p>
-    <w:p>
-      <w:pPr>
-        <w:numPr>
-          <w:numId w:val="0"/>
-        </w:numPr>
-        <w:ind w:left="840" w:leftChars="0"/>
-        <w:jc w:val="left"/>
-        <w:rPr>
-          <w:rFonts w:hint="eastAsia"/>
-          <w:lang w:val="en-US" w:eastAsia="zh-CN"/>
-        </w:rPr>
-      </w:pPr>
-    </w:p>
-    <w:p>
-      <w:pPr>
+        <w:kinsoku/>
+        <w:wordWrap/>
+        <w:overflowPunct/>
+        <w:topLinePunct w:val="0"/>
+        <w:autoSpaceDE/>
+        <w:autoSpaceDN/>
+        <w:bidi w:val="0"/>
+        <w:adjustRightInd/>
+        <w:snapToGrid/>
+        <w:spacing w:line="240" w:lineRule="auto"/>
+        <w:ind w:right="0" w:rightChars="0"/>
+        <w:jc w:val="left"/>
+        <w:textAlignment w:val="auto"/>
+        <w:outlineLvl w:val="9"/>
+        <w:rPr>
+          <w:rFonts w:hint="eastAsia"/>
+          <w:lang w:val="en-US" w:eastAsia="zh-CN"/>
+        </w:rPr>
+      </w:pPr>
+    </w:p>
+    <w:p>
+      <w:pPr>
+        <w:keepNext w:val="0"/>
+        <w:keepLines w:val="0"/>
+        <w:pageBreakBefore w:val="0"/>
+        <w:widowControl w:val="0"/>
         <w:numPr>
           <w:ilvl w:val="0"/>
-          <w:numId w:val="2"/>
-        </w:numPr>
-        <w:ind w:left="840" w:leftChars="0" w:firstLine="0" w:firstLineChars="0"/>
-        <w:jc w:val="left"/>
-        <w:rPr>
-          <w:rFonts w:hint="eastAsia"/>
-          <w:lang w:val="en-US" w:eastAsia="zh-CN"/>
-        </w:rPr>
-      </w:pPr>
-      <w:r>
-        <w:rPr>
-          <w:rFonts w:hint="eastAsia"/>
-          <w:lang w:val="en-US" w:eastAsia="zh-CN"/>
-        </w:rPr>
-        <w:t>创建一个协程函数</w:t>
-      </w:r>
-    </w:p>
-    <w:p>
-      <w:pPr>
-        <w:numPr>
-          <w:numId w:val="0"/>
-        </w:numPr>
-        <w:ind w:left="840" w:leftChars="0"/>
-        <w:jc w:val="left"/>
-        <w:rPr>
-          <w:rFonts w:hint="eastAsia"/>
-          <w:lang w:val="en-US" w:eastAsia="zh-CN"/>
-        </w:rPr>
-      </w:pPr>
-      <w:r>
-        <w:rPr>
-          <w:rFonts w:hint="eastAsia"/>
-          <w:lang w:val="en-US" w:eastAsia="zh-CN"/>
-        </w:rPr>
-        <w:t xml:space="preserve">   IEnumerator methodName(Object parameter1,Object parameter2,...){</w:t>
-      </w:r>
-    </w:p>
-    <w:p>
-      <w:pPr>
-        <w:numPr>
-          <w:numId w:val="0"/>
-        </w:numPr>
-        <w:ind w:left="840" w:leftChars="0"/>
-        <w:jc w:val="left"/>
-        <w:rPr>
-          <w:rFonts w:hint="eastAsia"/>
-          <w:lang w:val="en-US" w:eastAsia="zh-CN"/>
-        </w:rPr>
-      </w:pPr>
-      <w:r>
-        <w:rPr>
-          <w:rFonts w:hint="eastAsia"/>
-          <w:lang w:val="en-US" w:eastAsia="zh-CN"/>
-        </w:rPr>
-        <w:t xml:space="preserve">        // to do something</w:t>
-      </w:r>
-    </w:p>
-    <w:p>
-      <w:pPr>
-        <w:numPr>
-          <w:numId w:val="0"/>
-        </w:numPr>
-        <w:ind w:left="840" w:leftChars="0"/>
-        <w:jc w:val="left"/>
-        <w:rPr>
-          <w:rFonts w:hint="eastAsia"/>
-          <w:lang w:val="en-US" w:eastAsia="zh-CN"/>
-        </w:rPr>
-      </w:pPr>
-      <w:r>
-        <w:rPr>
-          <w:rFonts w:hint="eastAsia"/>
-          <w:lang w:val="en-US" w:eastAsia="zh-CN"/>
-        </w:rPr>
-        <w:t xml:space="preserve">        yield return YieldInstruction/other/null;</w:t>
-      </w:r>
-    </w:p>
-    <w:p>
-      <w:pPr>
-        <w:numPr>
-          <w:numId w:val="0"/>
-        </w:numPr>
-        <w:ind w:left="840" w:leftChars="0"/>
-        <w:jc w:val="left"/>
-        <w:rPr>
-          <w:rFonts w:hint="eastAsia"/>
-          <w:lang w:val="en-US" w:eastAsia="zh-CN"/>
-        </w:rPr>
-      </w:pPr>
-      <w:r>
-        <w:rPr>
-          <w:rFonts w:hint="eastAsia"/>
-          <w:lang w:val="en-US" w:eastAsia="zh-CN"/>
-        </w:rPr>
-        <w:t xml:space="preserve">        // to do something else</w:t>
-      </w:r>
-    </w:p>
-    <w:p>
-      <w:pPr>
-        <w:numPr>
-          <w:numId w:val="0"/>
-        </w:numPr>
-        <w:ind w:left="840" w:leftChars="0"/>
-        <w:jc w:val="left"/>
-        <w:rPr>
-          <w:rFonts w:hint="eastAsia"/>
-          <w:lang w:val="en-US" w:eastAsia="zh-CN"/>
-        </w:rPr>
-      </w:pPr>
-      <w:r>
-        <w:rPr>
-          <w:rFonts w:hint="eastAsia"/>
-          <w:lang w:val="en-US" w:eastAsia="zh-CN"/>
-        </w:rPr>
-        <w:t xml:space="preserve">    }</w:t>
-      </w:r>
-    </w:p>
-    <w:p>
-      <w:pPr>
-        <w:numPr>
-          <w:numId w:val="0"/>
-        </w:numPr>
-        <w:ind w:left="840" w:leftChars="0"/>
-        <w:jc w:val="left"/>
-        <w:rPr>
-          <w:rFonts w:hint="eastAsia"/>
-          <w:lang w:val="en-US" w:eastAsia="zh-CN"/>
-        </w:rPr>
-      </w:pPr>
-      <w:r>
-        <w:rPr>
-          <w:rFonts w:hint="eastAsia"/>
-          <w:lang w:val="en-US" w:eastAsia="zh-CN"/>
-        </w:rPr>
-        <w:t xml:space="preserve">   IEnumerator methodName(Object parameter1,Object parameter2,...){</w:t>
-      </w:r>
-    </w:p>
-    <w:p>
-      <w:pPr>
-        <w:numPr>
-          <w:numId w:val="0"/>
-        </w:numPr>
-        <w:ind w:left="840" w:leftChars="0"/>
-        <w:jc w:val="left"/>
-        <w:rPr>
-          <w:rFonts w:hint="eastAsia"/>
-          <w:lang w:val="en-US" w:eastAsia="zh-CN"/>
-        </w:rPr>
-      </w:pPr>
-      <w:r>
-        <w:rPr>
-          <w:rFonts w:hint="eastAsia"/>
-          <w:lang w:val="en-US" w:eastAsia="zh-CN"/>
-        </w:rPr>
-        <w:t xml:space="preserve">        // to do something</w:t>
-      </w:r>
-    </w:p>
-    <w:p>
-      <w:pPr>
-        <w:numPr>
-          <w:numId w:val="0"/>
-        </w:numPr>
-        <w:ind w:left="840" w:leftChars="0"/>
-        <w:jc w:val="left"/>
-        <w:rPr>
-          <w:rFonts w:hint="eastAsia"/>
-          <w:lang w:val="en-US" w:eastAsia="zh-CN"/>
-        </w:rPr>
-      </w:pPr>
-      <w:r>
-        <w:rPr>
-          <w:rFonts w:hint="eastAsia"/>
-          <w:lang w:val="en-US" w:eastAsia="zh-CN"/>
-        </w:rPr>
-        <w:t xml:space="preserve">        yield return YieldInstruction/other/null;</w:t>
-      </w:r>
-    </w:p>
-    <w:p>
-      <w:pPr>
-        <w:numPr>
-          <w:numId w:val="0"/>
-        </w:numPr>
-        <w:ind w:left="840" w:leftChars="0"/>
-        <w:jc w:val="left"/>
-        <w:rPr>
-          <w:rFonts w:hint="eastAsia"/>
-          <w:lang w:val="en-US" w:eastAsia="zh-CN"/>
-        </w:rPr>
-      </w:pPr>
-      <w:r>
-        <w:rPr>
-          <w:rFonts w:hint="eastAsia"/>
-          <w:lang w:val="en-US" w:eastAsia="zh-CN"/>
-        </w:rPr>
-        <w:t xml:space="preserve">        // to do something else</w:t>
-      </w:r>
-    </w:p>
-    <w:p>
-      <w:pPr>
-        <w:numPr>
-          <w:numId w:val="0"/>
-        </w:numPr>
-        <w:ind w:left="840" w:leftChars="0"/>
-        <w:jc w:val="left"/>
-        <w:rPr>
-          <w:rFonts w:hint="eastAsia"/>
-          <w:lang w:val="en-US" w:eastAsia="zh-CN"/>
-        </w:rPr>
-      </w:pPr>
-      <w:r>
-        <w:rPr>
-          <w:rFonts w:hint="eastAsia"/>
-          <w:lang w:val="en-US" w:eastAsia="zh-CN"/>
-        </w:rPr>
-        <w:t xml:space="preserve">    }</w:t>
-      </w:r>
-    </w:p>
-    <w:p>
-      <w:pPr>
-        <w:numPr>
-          <w:numId w:val="0"/>
-        </w:numPr>
-        <w:ind w:left="840" w:leftChars="0"/>
-        <w:jc w:val="left"/>
-        <w:rPr>
-          <w:rFonts w:hint="eastAsia"/>
-          <w:lang w:val="en-US" w:eastAsia="zh-CN"/>
-        </w:rPr>
-      </w:pPr>
-      <w:r>
-        <w:rPr>
-          <w:rFonts w:hint="eastAsia"/>
-          <w:lang w:val="en-US" w:eastAsia="zh-CN"/>
-        </w:rPr>
-        <w:t>注意：</w:t>
-      </w:r>
-      <w:bookmarkStart w:id="0" w:name="_GoBack"/>
-      <w:bookmarkEnd w:id="0"/>
-      <w:r>
-        <w:rPr>
-          <w:rFonts w:hint="eastAsia"/>
-          <w:lang w:val="en-US" w:eastAsia="zh-CN"/>
-        </w:rPr>
-        <w:t>协同函数的返回值的类型必须是Coroutine，Coroutine继承与Yieldinstruction。</w:t>
-      </w:r>
-    </w:p>
-    <w:p>
-      <w:pPr>
-        <w:numPr>
-          <w:numId w:val="0"/>
-        </w:numPr>
-        <w:ind w:left="840" w:leftChars="0"/>
-        <w:jc w:val="left"/>
-        <w:rPr>
-          <w:rFonts w:hint="eastAsia"/>
-          <w:lang w:val="en-US" w:eastAsia="zh-CN"/>
-        </w:rPr>
-      </w:pPr>
-      <w:r>
-        <w:rPr>
-          <w:rFonts w:hint="eastAsia"/>
-          <w:lang w:val="en-US" w:eastAsia="zh-CN"/>
-        </w:rPr>
-        <w:t>所以协同程序的返回类型就只能是null,等待的时间，等待的帧数。由此可见WWW 也是实现了Coroutine的。</w:t>
-      </w:r>
-    </w:p>
-    <w:p>
-      <w:pPr>
-        <w:numPr>
-          <w:numId w:val="0"/>
-        </w:numPr>
-        <w:ind w:left="840" w:leftChars="0"/>
-        <w:jc w:val="left"/>
-        <w:rPr>
-          <w:rFonts w:hint="eastAsia"/>
-          <w:lang w:val="en-US" w:eastAsia="zh-CN"/>
-        </w:rPr>
-      </w:pPr>
-    </w:p>
-    <w:p>
-      <w:pPr>
-        <w:numPr>
-          <w:ilvl w:val="0"/>
-          <w:numId w:val="2"/>
-        </w:numPr>
-        <w:ind w:left="840" w:leftChars="0" w:firstLine="0" w:firstLineChars="0"/>
-        <w:jc w:val="left"/>
-        <w:rPr>
-          <w:rFonts w:hint="eastAsia"/>
-          <w:lang w:val="en-US" w:eastAsia="zh-CN"/>
-        </w:rPr>
-      </w:pPr>
-      <w:r>
-        <w:rPr>
-          <w:rFonts w:hint="eastAsia"/>
-          <w:lang w:val="en-US" w:eastAsia="zh-CN"/>
-        </w:rPr>
-        <w:t>开始一个协同程序</w:t>
-      </w:r>
-    </w:p>
-    <w:p>
-      <w:pPr>
-        <w:numPr>
-          <w:ilvl w:val="0"/>
-          <w:numId w:val="3"/>
-        </w:numPr>
-        <w:ind w:left="840" w:leftChars="0" w:firstLine="420" w:firstLineChars="0"/>
-        <w:jc w:val="left"/>
-        <w:rPr>
-          <w:rFonts w:hint="eastAsia"/>
-          <w:lang w:val="en-US" w:eastAsia="zh-CN"/>
-        </w:rPr>
-      </w:pPr>
-      <w:r>
-        <w:rPr>
-          <w:rFonts w:hint="eastAsia"/>
-          <w:lang w:val="en-US" w:eastAsia="zh-CN"/>
-        </w:rPr>
-        <w:t>通过MonoBehaviour提供的StartCoroutine方法来实现启动协同程序：StartCoroutine(IEnumerator routine);</w:t>
-      </w:r>
-    </w:p>
-    <w:p>
-      <w:pPr>
+          <w:numId w:val="6"/>
+        </w:numPr>
+        <w:kinsoku/>
+        <w:wordWrap/>
+        <w:overflowPunct/>
+        <w:topLinePunct w:val="0"/>
+        <w:autoSpaceDE/>
+        <w:autoSpaceDN/>
+        <w:bidi w:val="0"/>
+        <w:adjustRightInd/>
+        <w:snapToGrid/>
+        <w:spacing w:line="240" w:lineRule="auto"/>
+        <w:ind w:left="1260" w:leftChars="0" w:right="0" w:rightChars="0" w:firstLine="420" w:firstLineChars="0"/>
+        <w:jc w:val="left"/>
+        <w:textAlignment w:val="auto"/>
+        <w:outlineLvl w:val="9"/>
+        <w:rPr>
+          <w:rFonts w:hint="eastAsia"/>
+          <w:lang w:val="en-US" w:eastAsia="zh-CN"/>
+        </w:rPr>
+      </w:pPr>
+      <w:r>
+        <w:rPr>
+          <w:rFonts w:hint="eastAsia"/>
+          <w:lang w:val="en-US" w:eastAsia="zh-CN"/>
+        </w:rPr>
+        <w:t>常见用途：</w:t>
+      </w:r>
+    </w:p>
+    <w:p>
+      <w:pPr>
+        <w:keepNext w:val="0"/>
+        <w:keepLines w:val="0"/>
+        <w:pageBreakBefore w:val="0"/>
+        <w:widowControl w:val="0"/>
         <w:numPr>
           <w:ilvl w:val="1"/>
-          <w:numId w:val="3"/>
+          <w:numId w:val="6"/>
         </w:numPr>
         <w:tabs>
           <w:tab w:val="clear" w:pos="840"/>
         </w:tabs>
-        <w:ind w:left="1260" w:leftChars="0" w:firstLine="420" w:firstLineChars="0"/>
-        <w:jc w:val="left"/>
-        <w:rPr>
-          <w:rFonts w:hint="eastAsia"/>
-          <w:lang w:val="en-US" w:eastAsia="zh-CN"/>
-        </w:rPr>
-      </w:pPr>
-      <w:r>
-        <w:rPr>
-          <w:rFonts w:hint="eastAsia"/>
-          <w:lang w:val="en-US" w:eastAsia="zh-CN"/>
-        </w:rPr>
-        <w:t>优点：灵活，性能开销小。</w:t>
-      </w:r>
-    </w:p>
-    <w:p>
-      <w:pPr>
+        <w:kinsoku/>
+        <w:wordWrap/>
+        <w:overflowPunct/>
+        <w:topLinePunct w:val="0"/>
+        <w:autoSpaceDE/>
+        <w:autoSpaceDN/>
+        <w:bidi w:val="0"/>
+        <w:adjustRightInd/>
+        <w:snapToGrid/>
+        <w:spacing w:line="240" w:lineRule="auto"/>
+        <w:ind w:left="1680" w:leftChars="0" w:right="0" w:rightChars="0" w:firstLine="420" w:firstLineChars="0"/>
+        <w:jc w:val="left"/>
+        <w:textAlignment w:val="auto"/>
+        <w:outlineLvl w:val="9"/>
+        <w:rPr>
+          <w:rFonts w:hint="eastAsia"/>
+          <w:lang w:val="en-US" w:eastAsia="zh-CN"/>
+        </w:rPr>
+      </w:pPr>
+      <w:r>
+        <w:rPr>
+          <w:rFonts w:hint="eastAsia"/>
+          <w:lang w:val="en-US" w:eastAsia="zh-CN"/>
+        </w:rPr>
+        <w:t>Point Lights: 点光源可用于模拟场景中的灯和其他本地光源。常用于作为可照亮周围环境的荧光或爆炸光效。</w:t>
+      </w:r>
+    </w:p>
+    <w:p>
+      <w:pPr>
+        <w:keepNext w:val="0"/>
+        <w:keepLines w:val="0"/>
+        <w:pageBreakBefore w:val="0"/>
+        <w:widowControl w:val="0"/>
         <w:numPr>
           <w:ilvl w:val="1"/>
-          <w:numId w:val="3"/>
+          <w:numId w:val="6"/>
         </w:numPr>
         <w:tabs>
           <w:tab w:val="clear" w:pos="840"/>
         </w:tabs>
-        <w:ind w:left="1260" w:leftChars="0" w:firstLine="420" w:firstLineChars="0"/>
-        <w:jc w:val="left"/>
-        <w:rPr>
-          <w:rFonts w:hint="eastAsia"/>
-          <w:lang w:val="en-US" w:eastAsia="zh-CN"/>
-        </w:rPr>
-      </w:pPr>
-      <w:r>
-        <w:rPr>
-          <w:rFonts w:hint="eastAsia"/>
-          <w:lang w:val="en-US" w:eastAsia="zh-CN"/>
-        </w:rPr>
-        <w:t>缺点：无法单独的停止这个协程，如果需要停止这个协程只能等待协同程序运行完毕或则使用StopAllCoroutine();方法。</w:t>
-      </w:r>
-    </w:p>
-    <w:p>
-      <w:pPr>
-        <w:numPr>
-          <w:numId w:val="0"/>
-        </w:numPr>
-        <w:ind w:left="1680" w:leftChars="0"/>
-        <w:jc w:val="left"/>
-        <w:rPr>
-          <w:rFonts w:hint="eastAsia"/>
-          <w:lang w:val="en-US" w:eastAsia="zh-CN"/>
-        </w:rPr>
-      </w:pPr>
-    </w:p>
-    <w:p>
-      <w:pPr>
-        <w:numPr>
-          <w:ilvl w:val="0"/>
-          <w:numId w:val="3"/>
-        </w:numPr>
-        <w:ind w:left="840" w:leftChars="0" w:firstLine="420" w:firstLineChars="0"/>
-        <w:jc w:val="left"/>
-        <w:rPr>
-          <w:rFonts w:hint="eastAsia"/>
-          <w:lang w:val="en-US" w:eastAsia="zh-CN"/>
-        </w:rPr>
-      </w:pPr>
-      <w:r>
-        <w:rPr>
-          <w:rFonts w:hint="eastAsia"/>
-          <w:lang w:val="en-US" w:eastAsia="zh-CN"/>
-        </w:rPr>
-        <w:t>StartCoroutine (methodName:string, value : object = null);</w:t>
-      </w:r>
-    </w:p>
-    <w:p>
-      <w:pPr>
+        <w:kinsoku/>
+        <w:wordWrap/>
+        <w:overflowPunct/>
+        <w:topLinePunct w:val="0"/>
+        <w:autoSpaceDE/>
+        <w:autoSpaceDN/>
+        <w:bidi w:val="0"/>
+        <w:adjustRightInd/>
+        <w:snapToGrid/>
+        <w:spacing w:line="240" w:lineRule="auto"/>
+        <w:ind w:left="1680" w:leftChars="0" w:right="0" w:rightChars="0" w:firstLine="420" w:firstLineChars="0"/>
+        <w:jc w:val="left"/>
+        <w:textAlignment w:val="auto"/>
+        <w:outlineLvl w:val="9"/>
+        <w:rPr>
+          <w:rFonts w:hint="eastAsia"/>
+          <w:lang w:val="en-US" w:eastAsia="zh-CN"/>
+        </w:rPr>
+      </w:pPr>
+      <w:r>
+        <w:rPr>
+          <w:rFonts w:hint="eastAsia"/>
+          <w:lang w:val="en-US" w:eastAsia="zh-CN"/>
+        </w:rPr>
+        <w:t>Spot Lights: 聚光灯通常用于人造光源，如手电筒，汽车大灯和探照灯。</w:t>
+      </w:r>
+    </w:p>
+    <w:p>
+      <w:pPr>
+        <w:keepNext w:val="0"/>
+        <w:keepLines w:val="0"/>
+        <w:pageBreakBefore w:val="0"/>
+        <w:widowControl w:val="0"/>
         <w:numPr>
           <w:ilvl w:val="1"/>
-          <w:numId w:val="3"/>
+          <w:numId w:val="6"/>
         </w:numPr>
         <w:tabs>
           <w:tab w:val="clear" w:pos="840"/>
         </w:tabs>
-        <w:ind w:left="1260" w:leftChars="0" w:firstLine="420" w:firstLineChars="0"/>
-        <w:jc w:val="left"/>
-        <w:rPr>
-          <w:rFonts w:hint="eastAsia"/>
-          <w:lang w:val="en-US" w:eastAsia="zh-CN"/>
-        </w:rPr>
-      </w:pPr>
-      <w:r>
-        <w:rPr>
-          <w:rFonts w:hint="eastAsia"/>
-          <w:lang w:val="en-US" w:eastAsia="zh-CN"/>
-        </w:rPr>
-        <w:t>优点：可以直接通过传入协同程序的方法名来停止这个协程：StopCoroutine(string methodName);</w:t>
-      </w:r>
-    </w:p>
-    <w:p>
-      <w:pPr>
+        <w:kinsoku/>
+        <w:wordWrap/>
+        <w:overflowPunct/>
+        <w:topLinePunct w:val="0"/>
+        <w:autoSpaceDE/>
+        <w:autoSpaceDN/>
+        <w:bidi w:val="0"/>
+        <w:adjustRightInd/>
+        <w:snapToGrid/>
+        <w:spacing w:line="240" w:lineRule="auto"/>
+        <w:ind w:left="1680" w:leftChars="0" w:right="0" w:rightChars="0" w:firstLine="420" w:firstLineChars="0"/>
+        <w:jc w:val="left"/>
+        <w:textAlignment w:val="auto"/>
+        <w:outlineLvl w:val="9"/>
+        <w:rPr>
+          <w:rFonts w:hint="eastAsia"/>
+          <w:lang w:val="en-US" w:eastAsia="zh-CN"/>
+        </w:rPr>
+      </w:pPr>
+      <w:r>
+        <w:rPr>
+          <w:rFonts w:hint="eastAsia"/>
+          <w:lang w:val="en-US" w:eastAsia="zh-CN"/>
+        </w:rPr>
+        <w:t>Directional Lights: 平行光可以用来模拟太阳或月亮。 在虚拟世界中，平行光可用来在不精确指定光线来自哪里的情况下为对象添加逼真的阴影。</w:t>
+      </w:r>
+    </w:p>
+    <w:p>
+      <w:pPr>
+        <w:keepNext w:val="0"/>
+        <w:keepLines w:val="0"/>
+        <w:pageBreakBefore w:val="0"/>
+        <w:widowControl w:val="0"/>
         <w:numPr>
           <w:ilvl w:val="1"/>
-          <w:numId w:val="3"/>
+          <w:numId w:val="6"/>
         </w:numPr>
         <w:tabs>
           <w:tab w:val="clear" w:pos="840"/>
         </w:tabs>
-        <w:ind w:left="1260" w:leftChars="0" w:firstLine="420" w:firstLineChars="0"/>
-        <w:jc w:val="left"/>
-        <w:rPr>
-          <w:rFonts w:hint="eastAsia"/>
-          <w:lang w:val="en-US" w:eastAsia="zh-CN"/>
-        </w:rPr>
-      </w:pPr>
-      <w:r>
-        <w:rPr>
-          <w:rFonts w:hint="eastAsia"/>
-          <w:lang w:val="en-US" w:eastAsia="zh-CN"/>
-        </w:rPr>
-        <w:t>缺点：性能的开销较大，只能传递一个参数。</w:t>
-      </w:r>
-    </w:p>
-    <w:p>
-      <w:pPr>
+        <w:kinsoku/>
+        <w:wordWrap/>
+        <w:overflowPunct/>
+        <w:topLinePunct w:val="0"/>
+        <w:autoSpaceDE/>
+        <w:autoSpaceDN/>
+        <w:bidi w:val="0"/>
+        <w:adjustRightInd/>
+        <w:snapToGrid/>
+        <w:spacing w:line="240" w:lineRule="auto"/>
+        <w:ind w:left="1680" w:leftChars="0" w:right="0" w:rightChars="0" w:firstLine="420" w:firstLineChars="0"/>
+        <w:jc w:val="left"/>
+        <w:textAlignment w:val="auto"/>
+        <w:outlineLvl w:val="9"/>
+        <w:rPr>
+          <w:rFonts w:hint="eastAsia"/>
+          <w:lang w:val="en-US" w:eastAsia="zh-CN"/>
+        </w:rPr>
+      </w:pPr>
+      <w:r>
+        <w:rPr>
+          <w:rFonts w:hint="eastAsia"/>
+          <w:lang w:val="en-US" w:eastAsia="zh-CN"/>
+        </w:rPr>
+        <w:t>Area Lights: 区域光可用于创造一个逼真的路灯或靠近玩家的一盏灯。 小面积的光可以模拟较小的光源（例如室内照明），但具有比点光更真实的效果。</w:t>
+      </w:r>
+    </w:p>
+    <w:p>
+      <w:pPr>
+        <w:keepNext w:val="0"/>
+        <w:keepLines w:val="0"/>
+        <w:pageBreakBefore w:val="0"/>
+        <w:widowControl w:val="0"/>
         <w:numPr>
           <w:numId w:val="0"/>
         </w:numPr>
-        <w:ind w:left="840" w:leftChars="0"/>
-        <w:jc w:val="left"/>
-        <w:rPr>
-          <w:rFonts w:hint="eastAsia"/>
-          <w:lang w:val="en-US" w:eastAsia="zh-CN"/>
-        </w:rPr>
-      </w:pPr>
-    </w:p>
-    <w:p>
-      <w:pPr>
-        <w:numPr>
-          <w:ilvl w:val="0"/>
-          <w:numId w:val="2"/>
-        </w:numPr>
-        <w:ind w:left="840" w:leftChars="0" w:firstLine="0" w:firstLineChars="0"/>
-        <w:jc w:val="left"/>
-        <w:rPr>
-          <w:rFonts w:hint="eastAsia"/>
-          <w:lang w:val="en-US" w:eastAsia="zh-CN"/>
-        </w:rPr>
-      </w:pPr>
-      <w:r>
-        <w:rPr>
-          <w:rFonts w:hint="eastAsia"/>
-          <w:lang w:val="en-US" w:eastAsia="zh-CN"/>
-        </w:rPr>
-        <w:t>停止协同程序</w:t>
-      </w:r>
-    </w:p>
-    <w:p>
-      <w:pPr>
-        <w:numPr>
-          <w:ilvl w:val="1"/>
-          <w:numId w:val="2"/>
-        </w:numPr>
-        <w:tabs>
-          <w:tab w:val="clear" w:pos="840"/>
-        </w:tabs>
-        <w:ind w:left="1260" w:leftChars="0" w:firstLine="0" w:firstLineChars="0"/>
-        <w:jc w:val="left"/>
-        <w:rPr>
-          <w:rFonts w:hint="eastAsia"/>
-          <w:lang w:val="en-US" w:eastAsia="zh-CN"/>
-        </w:rPr>
-      </w:pPr>
-      <w:r>
-        <w:rPr>
-          <w:rFonts w:hint="eastAsia"/>
-          <w:lang w:val="en-US" w:eastAsia="zh-CN"/>
-        </w:rPr>
-        <w:t>StopCoroutine(string methodName);</w:t>
-      </w:r>
-    </w:p>
-    <w:p>
-      <w:pPr>
-        <w:numPr>
-          <w:ilvl w:val="1"/>
-          <w:numId w:val="2"/>
-        </w:numPr>
-        <w:tabs>
-          <w:tab w:val="clear" w:pos="840"/>
-        </w:tabs>
-        <w:ind w:left="1260" w:leftChars="0" w:firstLine="0" w:firstLineChars="0"/>
-        <w:jc w:val="left"/>
-        <w:rPr>
-          <w:rFonts w:hint="eastAsia"/>
-          <w:lang w:val="en-US" w:eastAsia="zh-CN"/>
-        </w:rPr>
-      </w:pPr>
-      <w:r>
-        <w:rPr>
-          <w:rFonts w:hint="eastAsia"/>
-          <w:lang w:val="en-US" w:eastAsia="zh-CN"/>
-        </w:rPr>
-        <w:t>StopAllCoroutine();</w:t>
-      </w:r>
-    </w:p>
-    <w:p>
-      <w:pPr>
-        <w:numPr>
-          <w:ilvl w:val="1"/>
-          <w:numId w:val="2"/>
-        </w:numPr>
-        <w:tabs>
-          <w:tab w:val="clear" w:pos="840"/>
-        </w:tabs>
-        <w:ind w:left="1260" w:leftChars="0" w:firstLine="0" w:firstLineChars="0"/>
-        <w:jc w:val="left"/>
-        <w:rPr>
-          <w:rFonts w:hint="eastAsia"/>
-          <w:lang w:val="en-US" w:eastAsia="zh-CN"/>
-        </w:rPr>
-      </w:pPr>
-      <w:r>
-        <w:rPr>
-          <w:rFonts w:hint="eastAsia"/>
-          <w:lang w:val="en-US" w:eastAsia="zh-CN"/>
-        </w:rPr>
-        <w:t>设置gameobject的active为false时可以终止协同程序，但是再次设置为true后协程不会再启动。</w:t>
-      </w:r>
-    </w:p>
-    <w:p>
-      <w:pPr>
-        <w:numPr>
-          <w:numId w:val="0"/>
-        </w:numPr>
-        <w:ind w:left="840" w:leftChars="0"/>
-        <w:jc w:val="left"/>
-        <w:rPr>
-          <w:rFonts w:hint="eastAsia"/>
-          <w:lang w:val="en-US" w:eastAsia="zh-CN"/>
-        </w:rPr>
-      </w:pPr>
-    </w:p>
-    <w:p>
-      <w:pPr>
-        <w:numPr>
-          <w:numId w:val="0"/>
-        </w:numPr>
-        <w:ind w:left="840" w:leftChars="0"/>
-        <w:jc w:val="left"/>
-        <w:rPr>
-          <w:rFonts w:hint="eastAsia"/>
-          <w:lang w:val="en-US" w:eastAsia="zh-CN"/>
-        </w:rPr>
-      </w:pPr>
-      <w:r>
-        <w:rPr>
-          <w:rFonts w:hint="eastAsia"/>
-          <w:lang w:val="en-US" w:eastAsia="zh-CN"/>
-        </w:rPr>
-        <w:t>6.协同程序的执行顺序：开始协同程序 -&gt; 执行协同程序 -&gt; 中断协同程序（中断指令）-&gt; 返回上层继续执行-&gt;中断指令结束后继续执行协同程序剩下的内容</w:t>
-      </w:r>
+        <w:kinsoku/>
+        <w:wordWrap/>
+        <w:overflowPunct/>
+        <w:topLinePunct w:val="0"/>
+        <w:autoSpaceDE/>
+        <w:autoSpaceDN/>
+        <w:bidi w:val="0"/>
+        <w:adjustRightInd/>
+        <w:snapToGrid/>
+        <w:spacing w:line="240" w:lineRule="auto"/>
+        <w:ind w:left="840" w:leftChars="0" w:right="0" w:rightChars="0" w:firstLine="420" w:firstLineChars="0"/>
+        <w:jc w:val="left"/>
+        <w:textAlignment w:val="auto"/>
+        <w:outlineLvl w:val="9"/>
+        <w:rPr>
+          <w:rFonts w:hint="eastAsia"/>
+          <w:lang w:val="en-US" w:eastAsia="zh-CN"/>
+        </w:rPr>
+      </w:pPr>
+      <w:r>
+        <w:rPr>
+          <w:rFonts w:hint="eastAsia"/>
+          <w:lang w:val="en-US" w:eastAsia="zh-CN"/>
+        </w:rPr>
+        <w:t>综上所述，根据项目实际需求，应选用Point Light(点光源)，创建一片可照亮周围一小部分环境的荧光效果。</w:t>
+      </w:r>
+      <w:bookmarkStart w:id="0" w:name="_GoBack"/>
+      <w:bookmarkEnd w:id="0"/>
     </w:p>
     <w:sectPr>
       <w:pgSz w:w="11906" w:h="16838"/>
@@ -2075,20 +4385,133 @@
 <file path=word/numbering.xml><?xml version="1.0" encoding="utf-8"?>
 <w:numbering xmlns:wpc="http://schemas.microsoft.com/office/word/2010/wordprocessingCanvas" xmlns:mc="http://schemas.openxmlformats.org/markup-compatibility/2006" xmlns:o="urn:schemas-microsoft-com:office:office" xmlns:r="http://schemas.openxmlformats.org/officeDocument/2006/relationships" xmlns:m="http://schemas.openxmlformats.org/officeDocument/2006/math" xmlns:v="urn:schemas-microsoft-com:vml" xmlns:wp14="http://schemas.microsoft.com/office/word/2010/wordprocessingDrawing" xmlns:wp="http://schemas.openxmlformats.org/drawingml/2006/wordprocessingDrawing" xmlns:w10="urn:schemas-microsoft-com:office:word" xmlns:w="http://schemas.openxmlformats.org/wordprocessingml/2006/main" xmlns:w14="http://schemas.microsoft.com/office/word/2010/wordml" xmlns:wpg="http://schemas.microsoft.com/office/word/2010/wordprocessingGroup" xmlns:wpi="http://schemas.microsoft.com/office/word/2010/wordprocessingInk" xmlns:wne="http://schemas.microsoft.com/office/word/2006/wordml" xmlns:wps="http://schemas.microsoft.com/office/word/2010/wordprocessingShape" mc:Ignorable="w14 wp14">
   <w:abstractNum w:abstractNumId="0">
-    <w:nsid w:val="B544D268"/>
+    <w:nsid w:val="A7D9E2A2"/>
     <w:multiLevelType w:val="multilevel"/>
-    <w:tmpl w:val="B544D268"/>
+    <w:tmpl w:val="A7D9E2A2"/>
+    <w:lvl w:ilvl="0" w:tentative="0">
+      <w:start w:val="1"/>
+      <w:numFmt w:val="chineseCounting"/>
+      <w:suff w:val="space"/>
+      <w:lvlText w:val="%1、"/>
+      <w:lvlJc w:val="left"/>
+      <w:rPr>
+        <w:rFonts w:hint="eastAsia"/>
+      </w:rPr>
+    </w:lvl>
+    <w:lvl w:ilvl="1" w:tentative="0">
+      <w:start w:val="1"/>
+      <w:numFmt w:val="decimal"/>
+      <w:suff w:val="nothing"/>
+      <w:lvlText w:val="%2．"/>
+      <w:lvlJc w:val="left"/>
+      <w:rPr>
+        <w:rFonts w:hint="eastAsia"/>
+      </w:rPr>
+    </w:lvl>
+    <w:lvl w:ilvl="2" w:tentative="0">
+      <w:start w:val="1"/>
+      <w:numFmt w:val="decimal"/>
+      <w:suff w:val="nothing"/>
+      <w:lvlText w:val="（%3）"/>
+      <w:lvlJc w:val="left"/>
+      <w:rPr>
+        <w:rFonts w:hint="eastAsia"/>
+      </w:rPr>
+    </w:lvl>
+    <w:lvl w:ilvl="3" w:tentative="0">
+      <w:start w:val="1"/>
+      <w:numFmt w:val="decimalEnclosedCircleChinese"/>
+      <w:suff w:val="nothing"/>
+      <w:lvlText w:val="%4"/>
+      <w:lvlJc w:val="left"/>
+      <w:rPr>
+        <w:rFonts w:hint="eastAsia"/>
+      </w:rPr>
+    </w:lvl>
+    <w:lvl w:ilvl="4" w:tentative="0">
+      <w:start w:val="1"/>
+      <w:numFmt w:val="decimal"/>
+      <w:suff w:val="nothing"/>
+      <w:lvlText w:val="%5）"/>
+      <w:lvlJc w:val="left"/>
+      <w:rPr>
+        <w:rFonts w:hint="eastAsia"/>
+      </w:rPr>
+    </w:lvl>
+    <w:lvl w:ilvl="5" w:tentative="0">
+      <w:start w:val="1"/>
+      <w:numFmt w:val="lowerLetter"/>
+      <w:suff w:val="nothing"/>
+      <w:lvlText w:val="%6．"/>
+      <w:lvlJc w:val="left"/>
+      <w:rPr>
+        <w:rFonts w:hint="eastAsia"/>
+      </w:rPr>
+    </w:lvl>
+    <w:lvl w:ilvl="6" w:tentative="0">
+      <w:start w:val="1"/>
+      <w:numFmt w:val="lowerLetter"/>
+      <w:suff w:val="nothing"/>
+      <w:lvlText w:val="%7）"/>
+      <w:lvlJc w:val="left"/>
+      <w:rPr>
+        <w:rFonts w:hint="eastAsia"/>
+      </w:rPr>
+    </w:lvl>
+    <w:lvl w:ilvl="7" w:tentative="0">
+      <w:start w:val="1"/>
+      <w:numFmt w:val="lowerRoman"/>
+      <w:suff w:val="nothing"/>
+      <w:lvlText w:val="%8．"/>
+      <w:lvlJc w:val="left"/>
+      <w:rPr>
+        <w:rFonts w:hint="eastAsia"/>
+      </w:rPr>
+    </w:lvl>
+    <w:lvl w:ilvl="8" w:tentative="0">
+      <w:start w:val="1"/>
+      <w:numFmt w:val="lowerRoman"/>
+      <w:suff w:val="nothing"/>
+      <w:lvlText w:val="%9）"/>
+      <w:lvlJc w:val="left"/>
+      <w:rPr>
+        <w:rFonts w:hint="eastAsia"/>
+      </w:rPr>
+    </w:lvl>
+  </w:abstractNum>
+  <w:abstractNum w:abstractNumId="1">
+    <w:nsid w:val="B270F40F"/>
+    <w:multiLevelType w:val="singleLevel"/>
+    <w:tmpl w:val="B270F40F"/>
+    <w:lvl w:ilvl="0" w:tentative="0">
+      <w:start w:val="1"/>
+      <w:numFmt w:val="decimalEnclosedCircleChinese"/>
+      <w:suff w:val="nothing"/>
+      <w:lvlText w:val="%1　"/>
+      <w:lvlJc w:val="left"/>
+      <w:pPr>
+        <w:ind w:left="0" w:firstLine="400"/>
+      </w:pPr>
+      <w:rPr>
+        <w:rFonts w:hint="eastAsia"/>
+      </w:rPr>
+    </w:lvl>
+  </w:abstractNum>
+  <w:abstractNum w:abstractNumId="2">
+    <w:nsid w:val="CED57A46"/>
+    <w:multiLevelType w:val="multilevel"/>
+    <w:tmpl w:val="CED57A46"/>
     <w:lvl w:ilvl="0" w:tentative="0">
       <w:start w:val="1"/>
       <w:numFmt w:val="decimal"/>
       <w:suff w:val="space"/>
-      <w:lvlText w:val="(%1)"/>
+      <w:lvlText w:val="%1."/>
       <w:lvlJc w:val="left"/>
     </w:lvl>
     <w:lvl w:ilvl="1" w:tentative="0">
       <w:start w:val="1"/>
-      <w:numFmt w:val="decimalEnclosedCircleChinese"/>
-      <w:lvlText w:val="%2"/>
+      <w:numFmt w:val="decimal"/>
+      <w:lvlText w:val="(%2)"/>
       <w:lvlJc w:val="left"/>
       <w:pPr>
         <w:tabs>
@@ -2102,8 +4525,8 @@
     </w:lvl>
     <w:lvl w:ilvl="2" w:tentative="0">
       <w:start w:val="1"/>
-      <w:numFmt w:val="decimal"/>
-      <w:lvlText w:val="%3)"/>
+      <w:numFmt w:val="decimalEnclosedCircleChinese"/>
+      <w:lvlText w:val="%3"/>
       <w:lvlJc w:val="left"/>
       <w:pPr>
         <w:tabs>
@@ -2117,8 +4540,8 @@
     </w:lvl>
     <w:lvl w:ilvl="3" w:tentative="0">
       <w:start w:val="1"/>
-      <w:numFmt w:val="lowerLetter"/>
-      <w:lvlText w:val="%4."/>
+      <w:numFmt w:val="decimal"/>
+      <w:lvlText w:val="%4)"/>
       <w:lvlJc w:val="left"/>
       <w:pPr>
         <w:tabs>
@@ -2133,7 +4556,7 @@
     <w:lvl w:ilvl="4" w:tentative="0">
       <w:start w:val="1"/>
       <w:numFmt w:val="lowerLetter"/>
-      <w:lvlText w:val="%5)"/>
+      <w:lvlText w:val="%5."/>
       <w:lvlJc w:val="left"/>
       <w:pPr>
         <w:tabs>
@@ -2147,8 +4570,8 @@
     </w:lvl>
     <w:lvl w:ilvl="5" w:tentative="0">
       <w:start w:val="1"/>
-      <w:numFmt w:val="lowerRoman"/>
-      <w:lvlText w:val="%6."/>
+      <w:numFmt w:val="lowerLetter"/>
+      <w:lvlText w:val="%6)"/>
       <w:lvlJc w:val="left"/>
       <w:pPr>
         <w:tabs>
@@ -2163,7 +4586,7 @@
     <w:lvl w:ilvl="6" w:tentative="0">
       <w:start w:val="1"/>
       <w:numFmt w:val="lowerRoman"/>
-      <w:lvlText w:val="%7)"/>
+      <w:lvlText w:val="%7."/>
       <w:lvlJc w:val="left"/>
       <w:pPr>
         <w:tabs>
@@ -2177,8 +4600,8 @@
     </w:lvl>
     <w:lvl w:ilvl="7" w:tentative="0">
       <w:start w:val="1"/>
-      <w:numFmt w:val="lowerLetter"/>
-      <w:lvlText w:val="%8."/>
+      <w:numFmt w:val="lowerRoman"/>
+      <w:lvlText w:val="%8)"/>
       <w:lvlJc w:val="left"/>
       <w:pPr>
         <w:tabs>
@@ -2193,7 +4616,7 @@
     <w:lvl w:ilvl="8" w:tentative="0">
       <w:start w:val="1"/>
       <w:numFmt w:val="lowerLetter"/>
-      <w:lvlText w:val="%9)"/>
+      <w:lvlText w:val="%9."/>
       <w:lvlJc w:val="left"/>
       <w:pPr>
         <w:tabs>
@@ -2206,7 +4629,24 @@
       </w:rPr>
     </w:lvl>
   </w:abstractNum>
-  <w:abstractNum w:abstractNumId="1">
+  <w:abstractNum w:abstractNumId="3">
+    <w:nsid w:val="0B123E77"/>
+    <w:multiLevelType w:val="singleLevel"/>
+    <w:tmpl w:val="0B123E77"/>
+    <w:lvl w:ilvl="0" w:tentative="0">
+      <w:start w:val="1"/>
+      <w:numFmt w:val="decimal"/>
+      <w:lvlText w:val="%1)"/>
+      <w:lvlJc w:val="left"/>
+      <w:pPr>
+        <w:ind w:left="425" w:hanging="425"/>
+      </w:pPr>
+      <w:rPr>
+        <w:rFonts w:hint="default"/>
+      </w:rPr>
+    </w:lvl>
+  </w:abstractNum>
+  <w:abstractNum w:abstractNumId="4">
     <w:nsid w:val="3A861966"/>
     <w:multiLevelType w:val="multilevel"/>
     <w:tmpl w:val="3A861966"/>
@@ -2338,21 +4778,21 @@
       </w:rPr>
     </w:lvl>
   </w:abstractNum>
-  <w:abstractNum w:abstractNumId="2">
-    <w:nsid w:val="5B9BDADF"/>
+  <w:abstractNum w:abstractNumId="5">
+    <w:nsid w:val="63DE33AA"/>
     <w:multiLevelType w:val="multilevel"/>
-    <w:tmpl w:val="5B9BDADF"/>
+    <w:tmpl w:val="63DE33AA"/>
     <w:lvl w:ilvl="0" w:tentative="0">
       <w:start w:val="1"/>
-      <w:numFmt w:val="decimal"/>
+      <w:numFmt w:val="upperLetter"/>
       <w:suff w:val="space"/>
       <w:lvlText w:val="%1."/>
       <w:lvlJc w:val="left"/>
     </w:lvl>
     <w:lvl w:ilvl="1" w:tentative="0">
       <w:start w:val="1"/>
-      <w:numFmt w:val="decimal"/>
-      <w:lvlText w:val="(%2)"/>
+      <w:numFmt w:val="lowerLetter"/>
+      <w:lvlText w:val="%2)"/>
       <w:lvlJc w:val="left"/>
       <w:pPr>
         <w:tabs>
@@ -2366,8 +4806,8 @@
     </w:lvl>
     <w:lvl w:ilvl="2" w:tentative="0">
       <w:start w:val="1"/>
-      <w:numFmt w:val="decimalEnclosedCircleChinese"/>
-      <w:lvlText w:val="%3"/>
+      <w:numFmt w:val="lowerRoman"/>
+      <w:lvlText w:val="%3."/>
       <w:lvlJc w:val="left"/>
       <w:pPr>
         <w:tabs>
@@ -2382,7 +4822,7 @@
     <w:lvl w:ilvl="3" w:tentative="0">
       <w:start w:val="1"/>
       <w:numFmt w:val="decimal"/>
-      <w:lvlText w:val="%4)"/>
+      <w:lvlText w:val="%4."/>
       <w:lvlJc w:val="left"/>
       <w:pPr>
         <w:tabs>
@@ -2397,7 +4837,7 @@
     <w:lvl w:ilvl="4" w:tentative="0">
       <w:start w:val="1"/>
       <w:numFmt w:val="lowerLetter"/>
-      <w:lvlText w:val="%5."/>
+      <w:lvlText w:val="%5)"/>
       <w:lvlJc w:val="left"/>
       <w:pPr>
         <w:tabs>
@@ -2411,8 +4851,8 @@
     </w:lvl>
     <w:lvl w:ilvl="5" w:tentative="0">
       <w:start w:val="1"/>
-      <w:numFmt w:val="lowerLetter"/>
-      <w:lvlText w:val="%6)"/>
+      <w:numFmt w:val="lowerRoman"/>
+      <w:lvlText w:val="%6."/>
       <w:lvlJc w:val="left"/>
       <w:pPr>
         <w:tabs>
@@ -2426,7 +4866,7 @@
     </w:lvl>
     <w:lvl w:ilvl="6" w:tentative="0">
       <w:start w:val="1"/>
-      <w:numFmt w:val="lowerRoman"/>
+      <w:numFmt w:val="decimal"/>
       <w:lvlText w:val="%7."/>
       <w:lvlJc w:val="left"/>
       <w:pPr>
@@ -2441,7 +4881,7 @@
     </w:lvl>
     <w:lvl w:ilvl="7" w:tentative="0">
       <w:start w:val="1"/>
-      <w:numFmt w:val="lowerRoman"/>
+      <w:numFmt w:val="lowerLetter"/>
       <w:lvlText w:val="%8)"/>
       <w:lvlJc w:val="left"/>
       <w:pPr>
@@ -2456,7 +4896,7 @@
     </w:lvl>
     <w:lvl w:ilvl="8" w:tentative="0">
       <w:start w:val="1"/>
-      <w:numFmt w:val="lowerLetter"/>
+      <w:numFmt w:val="lowerRoman"/>
       <w:lvlText w:val="%9."/>
       <w:lvlJc w:val="left"/>
       <w:pPr>
@@ -2471,13 +4911,22 @@
     </w:lvl>
   </w:abstractNum>
   <w:num w:numId="1">
+    <w:abstractNumId w:val="0"/>
+  </w:num>
+  <w:num w:numId="2">
+    <w:abstractNumId w:val="4"/>
+  </w:num>
+  <w:num w:numId="3">
     <w:abstractNumId w:val="1"/>
   </w:num>
-  <w:num w:numId="2">
+  <w:num w:numId="4">
+    <w:abstractNumId w:val="3"/>
+  </w:num>
+  <w:num w:numId="5">
     <w:abstractNumId w:val="2"/>
   </w:num>
-  <w:num w:numId="3">
-    <w:abstractNumId w:val="0"/>
+  <w:num w:numId="6">
+    <w:abstractNumId w:val="5"/>
   </w:num>
 </w:numbering>
 </file>
@@ -2487,14 +4936,14 @@
   <w:docDefaults>
     <w:rPrDefault>
       <w:rPr>
-        <w:rFonts w:asciiTheme="minorHAnsi" w:hAnsiTheme="minorHAnsi" w:eastAsiaTheme="minorEastAsia" w:cstheme="minorBidi"/>
+        <w:rFonts w:ascii="Times New Roman" w:hAnsi="Times New Roman" w:eastAsia="宋体" w:cs="Times New Roman"/>
       </w:rPr>
     </w:rPrDefault>
   </w:docDefaults>
   <w:latentStyles w:count="260" w:defQFormat="0" w:defUnhideWhenUsed="1" w:defSemiHidden="1" w:defUIPriority="99" w:defLockedState="0">
     <w:lsdException w:qFormat="1" w:unhideWhenUsed="0" w:uiPriority="0" w:semiHidden="0" w:name="Normal"/>
     <w:lsdException w:qFormat="1" w:unhideWhenUsed="0" w:uiPriority="0" w:semiHidden="0" w:name="heading 1"/>
-    <w:lsdException w:qFormat="1" w:uiPriority="0" w:name="heading 2"/>
+    <w:lsdException w:qFormat="1" w:uiPriority="0" w:semiHidden="0" w:name="heading 2"/>
     <w:lsdException w:qFormat="1" w:uiPriority="0" w:name="heading 3"/>
     <w:lsdException w:qFormat="1" w:uiPriority="0" w:name="heading 4"/>
     <w:lsdException w:qFormat="1" w:uiPriority="0" w:name="heading 5"/>
@@ -2757,12 +5206,49 @@
       <w:lang w:val="en-US" w:eastAsia="zh-CN" w:bidi="ar-SA"/>
     </w:rPr>
   </w:style>
-  <w:style w:type="character" w:default="1" w:styleId="2">
+  <w:style w:type="paragraph" w:styleId="2">
+    <w:name w:val="heading 1"/>
+    <w:basedOn w:val="1"/>
+    <w:next w:val="1"/>
+    <w:qFormat/>
+    <w:uiPriority w:val="0"/>
+    <w:pPr>
+      <w:keepNext/>
+      <w:keepLines/>
+      <w:spacing w:before="340" w:beforeLines="0" w:beforeAutospacing="0" w:after="330" w:afterLines="0" w:afterAutospacing="0" w:line="576" w:lineRule="auto"/>
+      <w:outlineLvl w:val="0"/>
+    </w:pPr>
+    <w:rPr>
+      <w:b/>
+      <w:kern w:val="44"/>
+      <w:sz w:val="44"/>
+    </w:rPr>
+  </w:style>
+  <w:style w:type="paragraph" w:styleId="3">
+    <w:name w:val="heading 2"/>
+    <w:basedOn w:val="1"/>
+    <w:next w:val="1"/>
+    <w:unhideWhenUsed/>
+    <w:qFormat/>
+    <w:uiPriority w:val="0"/>
+    <w:pPr>
+      <w:keepNext/>
+      <w:keepLines/>
+      <w:spacing w:before="260" w:beforeLines="0" w:beforeAutospacing="0" w:after="260" w:afterLines="0" w:afterAutospacing="0" w:line="413" w:lineRule="auto"/>
+      <w:outlineLvl w:val="1"/>
+    </w:pPr>
+    <w:rPr>
+      <w:rFonts w:ascii="Arial" w:hAnsi="Arial" w:eastAsia="黑体"/>
+      <w:b/>
+      <w:sz w:val="32"/>
+    </w:rPr>
+  </w:style>
+  <w:style w:type="character" w:default="1" w:styleId="4">
     <w:name w:val="Default Paragraph Font"/>
     <w:semiHidden/>
     <w:uiPriority w:val="0"/>
   </w:style>
-  <w:style w:type="table" w:default="1" w:styleId="3">
+  <w:style w:type="table" w:default="1" w:styleId="5">
     <w:name w:val="Normal Table"/>
     <w:semiHidden/>
     <w:uiPriority w:val="0"/>

</xml_diff>

<commit_message>
use Sprite Packer in puzzle and cardMatch
</commit_message>
<xml_diff>
--- a/KeyPoints.docx
+++ b/KeyPoints.docx
@@ -4,11 +4,28 @@
   <w:body>
     <w:p>
       <w:pPr>
+        <w:pStyle w:val="2"/>
+        <w:rPr>
+          <w:rFonts w:hint="eastAsia"/>
+          <w:lang w:val="en-US" w:eastAsia="zh-CN"/>
+        </w:rPr>
+      </w:pPr>
+      <w:r>
+        <w:rPr>
+          <w:rFonts w:hint="eastAsia"/>
+          <w:lang w:val="en-US" w:eastAsia="zh-CN"/>
+        </w:rPr>
+        <w:t>一、Game Play</w:t>
+      </w:r>
+    </w:p>
+    <w:p>
+      <w:pPr>
         <w:pStyle w:val="3"/>
         <w:numPr>
           <w:ilvl w:val="0"/>
           <w:numId w:val="1"/>
         </w:numPr>
+        <w:ind w:left="0" w:leftChars="0" w:firstLine="0" w:firstLineChars="0"/>
         <w:rPr>
           <w:lang w:val="en-US"/>
         </w:rPr>
@@ -1011,7 +1028,7 @@
         <w:widowControl w:val="0"/>
         <w:numPr>
           <w:ilvl w:val="1"/>
-          <w:numId w:val="1"/>
+          <w:numId w:val="3"/>
         </w:numPr>
         <w:kinsoku/>
         <w:wordWrap/>
@@ -1048,7 +1065,7 @@
         <w:widowControl w:val="0"/>
         <w:numPr>
           <w:ilvl w:val="1"/>
-          <w:numId w:val="1"/>
+          <w:numId w:val="3"/>
         </w:numPr>
         <w:kinsoku/>
         <w:wordWrap/>
@@ -1085,7 +1102,7 @@
         <w:widowControl w:val="0"/>
         <w:numPr>
           <w:ilvl w:val="1"/>
-          <w:numId w:val="1"/>
+          <w:numId w:val="3"/>
         </w:numPr>
         <w:kinsoku/>
         <w:wordWrap/>
@@ -1283,7 +1300,7 @@
         <w:widowControl w:val="0"/>
         <w:numPr>
           <w:ilvl w:val="1"/>
-          <w:numId w:val="1"/>
+          <w:numId w:val="3"/>
         </w:numPr>
         <w:kinsoku/>
         <w:wordWrap/>
@@ -1320,7 +1337,7 @@
         <w:widowControl w:val="0"/>
         <w:numPr>
           <w:ilvl w:val="2"/>
-          <w:numId w:val="1"/>
+          <w:numId w:val="3"/>
         </w:numPr>
         <w:kinsoku/>
         <w:wordWrap/>
@@ -1357,7 +1374,7 @@
         <w:widowControl w:val="0"/>
         <w:numPr>
           <w:ilvl w:val="2"/>
-          <w:numId w:val="1"/>
+          <w:numId w:val="3"/>
         </w:numPr>
         <w:kinsoku/>
         <w:wordWrap/>
@@ -1394,7 +1411,7 @@
         <w:widowControl w:val="0"/>
         <w:numPr>
           <w:ilvl w:val="0"/>
-          <w:numId w:val="3"/>
+          <w:numId w:val="4"/>
         </w:numPr>
         <w:kinsoku/>
         <w:wordWrap/>
@@ -1438,7 +1455,7 @@
         <w:widowControl w:val="0"/>
         <w:numPr>
           <w:ilvl w:val="0"/>
-          <w:numId w:val="3"/>
+          <w:numId w:val="4"/>
         </w:numPr>
         <w:kinsoku/>
         <w:wordWrap/>
@@ -1475,7 +1492,7 @@
         <w:widowControl w:val="0"/>
         <w:numPr>
           <w:ilvl w:val="0"/>
-          <w:numId w:val="3"/>
+          <w:numId w:val="4"/>
         </w:numPr>
         <w:kinsoku/>
         <w:wordWrap/>
@@ -1512,7 +1529,7 @@
         <w:widowControl w:val="0"/>
         <w:numPr>
           <w:ilvl w:val="0"/>
-          <w:numId w:val="3"/>
+          <w:numId w:val="4"/>
         </w:numPr>
         <w:kinsoku/>
         <w:wordWrap/>
@@ -1549,7 +1566,7 @@
         <w:widowControl w:val="0"/>
         <w:numPr>
           <w:ilvl w:val="0"/>
-          <w:numId w:val="3"/>
+          <w:numId w:val="4"/>
         </w:numPr>
         <w:kinsoku/>
         <w:wordWrap/>
@@ -1586,7 +1603,7 @@
         <w:widowControl w:val="0"/>
         <w:numPr>
           <w:ilvl w:val="0"/>
-          <w:numId w:val="3"/>
+          <w:numId w:val="4"/>
         </w:numPr>
         <w:kinsoku/>
         <w:wordWrap/>
@@ -1623,7 +1640,7 @@
         <w:widowControl w:val="0"/>
         <w:numPr>
           <w:ilvl w:val="0"/>
-          <w:numId w:val="3"/>
+          <w:numId w:val="4"/>
         </w:numPr>
         <w:kinsoku/>
         <w:wordWrap/>
@@ -1659,6 +1676,7 @@
         <w:pageBreakBefore w:val="0"/>
         <w:widowControl w:val="0"/>
         <w:numPr>
+          <w:ilvl w:val="0"/>
           <w:numId w:val="0"/>
         </w:numPr>
         <w:kinsoku/>
@@ -2299,7 +2317,7 @@
         <w:widowControl w:val="0"/>
         <w:numPr>
           <w:ilvl w:val="0"/>
-          <w:numId w:val="4"/>
+          <w:numId w:val="5"/>
         </w:numPr>
         <w:kinsoku/>
         <w:wordWrap/>
@@ -2336,7 +2354,7 @@
         <w:widowControl w:val="0"/>
         <w:numPr>
           <w:ilvl w:val="0"/>
-          <w:numId w:val="4"/>
+          <w:numId w:val="5"/>
         </w:numPr>
         <w:kinsoku/>
         <w:wordWrap/>
@@ -2409,6 +2427,7 @@
         <w:pageBreakBefore w:val="0"/>
         <w:widowControl w:val="0"/>
         <w:numPr>
+          <w:ilvl w:val="0"/>
           <w:numId w:val="0"/>
         </w:numPr>
         <w:kinsoku/>
@@ -2598,6 +2617,7 @@
         <w:pageBreakBefore w:val="0"/>
         <w:widowControl w:val="0"/>
         <w:numPr>
+          <w:ilvl w:val="0"/>
           <w:numId w:val="0"/>
         </w:numPr>
         <w:kinsoku/>
@@ -2667,6 +2687,7 @@
         <w:pageBreakBefore w:val="0"/>
         <w:widowControl w:val="0"/>
         <w:numPr>
+          <w:ilvl w:val="0"/>
           <w:numId w:val="0"/>
         </w:numPr>
         <w:kinsoku/>
@@ -2725,7 +2746,7 @@
         <w:widowControl w:val="0"/>
         <w:numPr>
           <w:ilvl w:val="0"/>
-          <w:numId w:val="5"/>
+          <w:numId w:val="6"/>
         </w:numPr>
         <w:kinsoku/>
         <w:wordWrap/>
@@ -2762,7 +2783,7 @@
         <w:widowControl w:val="0"/>
         <w:numPr>
           <w:ilvl w:val="0"/>
-          <w:numId w:val="5"/>
+          <w:numId w:val="6"/>
         </w:numPr>
         <w:kinsoku/>
         <w:wordWrap/>
@@ -2799,7 +2820,7 @@
         <w:widowControl w:val="0"/>
         <w:numPr>
           <w:ilvl w:val="1"/>
-          <w:numId w:val="5"/>
+          <w:numId w:val="6"/>
         </w:numPr>
         <w:kinsoku/>
         <w:wordWrap/>
@@ -2836,7 +2857,7 @@
         <w:widowControl w:val="0"/>
         <w:numPr>
           <w:ilvl w:val="1"/>
-          <w:numId w:val="5"/>
+          <w:numId w:val="6"/>
         </w:numPr>
         <w:kinsoku/>
         <w:wordWrap/>
@@ -2873,7 +2894,7 @@
         <w:widowControl w:val="0"/>
         <w:numPr>
           <w:ilvl w:val="0"/>
-          <w:numId w:val="5"/>
+          <w:numId w:val="6"/>
         </w:numPr>
         <w:kinsoku/>
         <w:wordWrap/>
@@ -2909,6 +2930,7 @@
         <w:pageBreakBefore w:val="0"/>
         <w:widowControl w:val="0"/>
         <w:numPr>
+          <w:ilvl w:val="0"/>
           <w:numId w:val="0"/>
         </w:numPr>
         <w:kinsoku/>
@@ -2929,8 +2951,8 @@
       <w:r>
         <w:drawing>
           <wp:inline distT="0" distB="0" distL="114300" distR="114300">
-            <wp:extent cx="5272405" cy="4117975"/>
-            <wp:effectExtent l="0" t="0" r="4445" b="15875"/>
+            <wp:extent cx="3430270" cy="2747010"/>
+            <wp:effectExtent l="0" t="0" r="17780" b="15240"/>
             <wp:docPr id="9" name="图片 1"/>
             <wp:cNvGraphicFramePr>
               <a:graphicFrameLocks xmlns:a="http://schemas.openxmlformats.org/drawingml/2006/main" noChangeAspect="1"/>
@@ -2953,7 +2975,7 @@
                   <pic:spPr>
                     <a:xfrm>
                       <a:off x="0" y="0"/>
-                      <a:ext cx="5272405" cy="4117975"/>
+                      <a:ext cx="3430270" cy="2747010"/>
                     </a:xfrm>
                     <a:prstGeom prst="rect">
                       <a:avLst/>
@@ -2977,6 +2999,7 @@
         <w:pageBreakBefore w:val="0"/>
         <w:widowControl w:val="0"/>
         <w:numPr>
+          <w:ilvl w:val="0"/>
           <w:numId w:val="0"/>
         </w:numPr>
         <w:kinsoku/>
@@ -3045,6 +3068,7 @@
         <w:pageBreakBefore w:val="0"/>
         <w:widowControl w:val="0"/>
         <w:numPr>
+          <w:ilvl w:val="0"/>
           <w:numId w:val="0"/>
         </w:numPr>
         <w:kinsoku/>
@@ -3114,7 +3138,7 @@
         <w:widowControl w:val="0"/>
         <w:numPr>
           <w:ilvl w:val="0"/>
-          <w:numId w:val="5"/>
+          <w:numId w:val="6"/>
         </w:numPr>
         <w:kinsoku/>
         <w:wordWrap/>
@@ -3158,7 +3182,7 @@
         <w:widowControl w:val="0"/>
         <w:numPr>
           <w:ilvl w:val="1"/>
-          <w:numId w:val="5"/>
+          <w:numId w:val="6"/>
         </w:numPr>
         <w:tabs>
           <w:tab w:val="clear" w:pos="840"/>
@@ -3671,7 +3695,7 @@
         <w:widowControl w:val="0"/>
         <w:numPr>
           <w:ilvl w:val="1"/>
-          <w:numId w:val="5"/>
+          <w:numId w:val="6"/>
         </w:numPr>
         <w:tabs>
           <w:tab w:val="clear" w:pos="840"/>
@@ -3710,6 +3734,7 @@
         <w:pageBreakBefore w:val="0"/>
         <w:widowControl w:val="0"/>
         <w:numPr>
+          <w:ilvl w:val="0"/>
           <w:numId w:val="0"/>
         </w:numPr>
         <w:kinsoku/>
@@ -3730,8 +3755,8 @@
       <w:r>
         <w:drawing>
           <wp:inline distT="0" distB="0" distL="114300" distR="114300">
-            <wp:extent cx="5537200" cy="5831205"/>
-            <wp:effectExtent l="0" t="0" r="6350" b="17145"/>
+            <wp:extent cx="4018280" cy="4231640"/>
+            <wp:effectExtent l="0" t="0" r="1270" b="16510"/>
             <wp:docPr id="15" name="图片 6"/>
             <wp:cNvGraphicFramePr>
               <a:graphicFrameLocks xmlns:a="http://schemas.openxmlformats.org/drawingml/2006/main" noChangeAspect="1"/>
@@ -3754,7 +3779,7 @@
                   <pic:spPr>
                     <a:xfrm>
                       <a:off x="0" y="0"/>
-                      <a:ext cx="5537200" cy="5831205"/>
+                      <a:ext cx="4018280" cy="4231640"/>
                     </a:xfrm>
                     <a:prstGeom prst="rect">
                       <a:avLst/>
@@ -3778,6 +3803,7 @@
         <w:pageBreakBefore w:val="0"/>
         <w:widowControl w:val="0"/>
         <w:numPr>
+          <w:ilvl w:val="0"/>
           <w:numId w:val="0"/>
         </w:numPr>
         <w:kinsoku/>
@@ -3798,8 +3824,8 @@
       <w:r>
         <w:drawing>
           <wp:inline distT="0" distB="0" distL="114300" distR="114300">
-            <wp:extent cx="5525770" cy="4992370"/>
-            <wp:effectExtent l="0" t="0" r="17780" b="17780"/>
+            <wp:extent cx="3988435" cy="3604260"/>
+            <wp:effectExtent l="0" t="0" r="12065" b="15240"/>
             <wp:docPr id="16" name="图片 7"/>
             <wp:cNvGraphicFramePr>
               <a:graphicFrameLocks xmlns:a="http://schemas.openxmlformats.org/drawingml/2006/main" noChangeAspect="1"/>
@@ -3822,7 +3848,7 @@
                   <pic:spPr>
                     <a:xfrm>
                       <a:off x="0" y="0"/>
-                      <a:ext cx="5525770" cy="4992370"/>
+                      <a:ext cx="3988435" cy="3604260"/>
                     </a:xfrm>
                     <a:prstGeom prst="rect">
                       <a:avLst/>
@@ -3846,6 +3872,7 @@
         <w:pageBreakBefore w:val="0"/>
         <w:widowControl w:val="0"/>
         <w:numPr>
+          <w:ilvl w:val="0"/>
           <w:numId w:val="0"/>
         </w:numPr>
         <w:kinsoku/>
@@ -3882,6 +3909,7 @@
         <w:pageBreakBefore w:val="0"/>
         <w:widowControl w:val="0"/>
         <w:numPr>
+          <w:ilvl w:val="0"/>
           <w:numId w:val="0"/>
         </w:numPr>
         <w:kinsoku/>
@@ -3919,7 +3947,7 @@
         <w:widowControl w:val="0"/>
         <w:numPr>
           <w:ilvl w:val="0"/>
-          <w:numId w:val="6"/>
+          <w:numId w:val="7"/>
         </w:numPr>
         <w:kinsoku/>
         <w:wordWrap/>
@@ -3956,7 +3984,7 @@
         <w:widowControl w:val="0"/>
         <w:numPr>
           <w:ilvl w:val="1"/>
-          <w:numId w:val="6"/>
+          <w:numId w:val="7"/>
         </w:numPr>
         <w:tabs>
           <w:tab w:val="clear" w:pos="840"/>
@@ -3996,7 +4024,7 @@
         <w:widowControl w:val="0"/>
         <w:numPr>
           <w:ilvl w:val="1"/>
-          <w:numId w:val="6"/>
+          <w:numId w:val="7"/>
         </w:numPr>
         <w:tabs>
           <w:tab w:val="clear" w:pos="840"/>
@@ -4036,7 +4064,7 @@
         <w:widowControl w:val="0"/>
         <w:numPr>
           <w:ilvl w:val="1"/>
-          <w:numId w:val="6"/>
+          <w:numId w:val="7"/>
         </w:numPr>
         <w:tabs>
           <w:tab w:val="clear" w:pos="840"/>
@@ -4076,7 +4104,7 @@
         <w:widowControl w:val="0"/>
         <w:numPr>
           <w:ilvl w:val="1"/>
-          <w:numId w:val="6"/>
+          <w:numId w:val="7"/>
         </w:numPr>
         <w:tabs>
           <w:tab w:val="clear" w:pos="840"/>
@@ -4115,6 +4143,7 @@
         <w:pageBreakBefore w:val="0"/>
         <w:widowControl w:val="0"/>
         <w:numPr>
+          <w:ilvl w:val="0"/>
           <w:numId w:val="0"/>
         </w:numPr>
         <w:kinsoku/>
@@ -4145,7 +4174,7 @@
         <w:widowControl w:val="0"/>
         <w:numPr>
           <w:ilvl w:val="0"/>
-          <w:numId w:val="6"/>
+          <w:numId w:val="7"/>
         </w:numPr>
         <w:kinsoku/>
         <w:wordWrap/>
@@ -4182,7 +4211,7 @@
         <w:widowControl w:val="0"/>
         <w:numPr>
           <w:ilvl w:val="1"/>
-          <w:numId w:val="6"/>
+          <w:numId w:val="7"/>
         </w:numPr>
         <w:tabs>
           <w:tab w:val="clear" w:pos="840"/>
@@ -4222,7 +4251,7 @@
         <w:widowControl w:val="0"/>
         <w:numPr>
           <w:ilvl w:val="1"/>
-          <w:numId w:val="6"/>
+          <w:numId w:val="7"/>
         </w:numPr>
         <w:tabs>
           <w:tab w:val="clear" w:pos="840"/>
@@ -4262,7 +4291,7 @@
         <w:widowControl w:val="0"/>
         <w:numPr>
           <w:ilvl w:val="1"/>
-          <w:numId w:val="6"/>
+          <w:numId w:val="7"/>
         </w:numPr>
         <w:tabs>
           <w:tab w:val="clear" w:pos="840"/>
@@ -4302,7 +4331,7 @@
         <w:widowControl w:val="0"/>
         <w:numPr>
           <w:ilvl w:val="1"/>
-          <w:numId w:val="6"/>
+          <w:numId w:val="7"/>
         </w:numPr>
         <w:tabs>
           <w:tab w:val="clear" w:pos="840"/>
@@ -4341,6 +4370,7 @@
         <w:pageBreakBefore w:val="0"/>
         <w:widowControl w:val="0"/>
         <w:numPr>
+          <w:ilvl w:val="0"/>
           <w:numId w:val="0"/>
         </w:numPr>
         <w:kinsoku/>
@@ -4368,6 +4398,1110 @@
           <w:lang w:val="en-US" w:eastAsia="zh-CN"/>
         </w:rPr>
         <w:t>综上所述，根据项目实际需求，应选用Point Light(点光源)，创建一片可照亮周围一小部分环境的荧光效果。</w:t>
+      </w:r>
+    </w:p>
+    <w:p>
+      <w:pPr>
+        <w:keepNext w:val="0"/>
+        <w:keepLines w:val="0"/>
+        <w:pageBreakBefore w:val="0"/>
+        <w:widowControl w:val="0"/>
+        <w:numPr>
+          <w:ilvl w:val="0"/>
+          <w:numId w:val="0"/>
+        </w:numPr>
+        <w:kinsoku/>
+        <w:wordWrap/>
+        <w:overflowPunct/>
+        <w:topLinePunct w:val="0"/>
+        <w:autoSpaceDE/>
+        <w:autoSpaceDN/>
+        <w:bidi w:val="0"/>
+        <w:adjustRightInd/>
+        <w:snapToGrid/>
+        <w:spacing w:line="240" w:lineRule="auto"/>
+        <w:ind w:left="840" w:leftChars="0" w:right="0" w:rightChars="0" w:firstLine="420" w:firstLineChars="0"/>
+        <w:jc w:val="left"/>
+        <w:textAlignment w:val="auto"/>
+        <w:outlineLvl w:val="9"/>
+        <w:rPr>
+          <w:rFonts w:hint="eastAsia"/>
+          <w:lang w:val="en-US" w:eastAsia="zh-CN"/>
+        </w:rPr>
+      </w:pPr>
+    </w:p>
+    <w:p>
+      <w:pPr>
+        <w:pStyle w:val="3"/>
+        <w:keepNext/>
+        <w:keepLines/>
+        <w:pageBreakBefore w:val="0"/>
+        <w:widowControl w:val="0"/>
+        <w:numPr>
+          <w:ilvl w:val="0"/>
+          <w:numId w:val="1"/>
+        </w:numPr>
+        <w:kinsoku/>
+        <w:wordWrap/>
+        <w:overflowPunct/>
+        <w:topLinePunct w:val="0"/>
+        <w:autoSpaceDE/>
+        <w:autoSpaceDN/>
+        <w:bidi w:val="0"/>
+        <w:adjustRightInd/>
+        <w:snapToGrid/>
+        <w:spacing w:line="413" w:lineRule="auto"/>
+        <w:ind w:firstLine="0"/>
+        <w:textAlignment w:val="auto"/>
+        <w:outlineLvl w:val="1"/>
+        <w:rPr>
+          <w:rFonts w:hint="eastAsia"/>
+          <w:lang w:val="en-US" w:eastAsia="zh-CN"/>
+        </w:rPr>
+      </w:pPr>
+      <w:r>
+        <w:rPr>
+          <w:rFonts w:hint="eastAsia"/>
+          <w:lang w:val="en-US" w:eastAsia="zh-CN"/>
+        </w:rPr>
+        <w:t>Pack Sprites</w:t>
+      </w:r>
+    </w:p>
+    <w:p>
+      <w:pPr>
+        <w:keepNext w:val="0"/>
+        <w:keepLines w:val="0"/>
+        <w:pageBreakBefore w:val="0"/>
+        <w:widowControl w:val="0"/>
+        <w:numPr>
+          <w:ilvl w:val="1"/>
+          <w:numId w:val="1"/>
+        </w:numPr>
+        <w:kinsoku/>
+        <w:wordWrap/>
+        <w:overflowPunct/>
+        <w:topLinePunct w:val="0"/>
+        <w:autoSpaceDE/>
+        <w:autoSpaceDN/>
+        <w:bidi w:val="0"/>
+        <w:adjustRightInd/>
+        <w:snapToGrid/>
+        <w:spacing w:line="240" w:lineRule="auto"/>
+        <w:ind w:left="0" w:leftChars="0" w:right="0" w:rightChars="0" w:firstLine="420" w:firstLineChars="0"/>
+        <w:jc w:val="left"/>
+        <w:textAlignment w:val="auto"/>
+        <w:outlineLvl w:val="9"/>
+        <w:rPr>
+          <w:rFonts w:hint="eastAsia" w:eastAsiaTheme="minorEastAsia"/>
+          <w:lang w:val="en-US" w:eastAsia="zh-CN"/>
+        </w:rPr>
+      </w:pPr>
+      <w:r>
+        <w:rPr>
+          <w:rFonts w:hint="eastAsia"/>
+          <w:lang w:val="en-US" w:eastAsia="zh-CN"/>
+        </w:rPr>
+        <w:t>需求概述：对精灵图片进行批处理，降低缓存损耗，获得更佳性能。</w:t>
+      </w:r>
+    </w:p>
+    <w:p>
+      <w:pPr>
+        <w:keepNext w:val="0"/>
+        <w:keepLines w:val="0"/>
+        <w:pageBreakBefore w:val="0"/>
+        <w:widowControl w:val="0"/>
+        <w:numPr>
+          <w:ilvl w:val="1"/>
+          <w:numId w:val="1"/>
+        </w:numPr>
+        <w:kinsoku/>
+        <w:wordWrap/>
+        <w:overflowPunct/>
+        <w:topLinePunct w:val="0"/>
+        <w:autoSpaceDE/>
+        <w:autoSpaceDN/>
+        <w:bidi w:val="0"/>
+        <w:adjustRightInd/>
+        <w:snapToGrid/>
+        <w:spacing w:line="240" w:lineRule="auto"/>
+        <w:ind w:left="0" w:leftChars="0" w:right="0" w:rightChars="0" w:firstLine="420" w:firstLineChars="0"/>
+        <w:jc w:val="left"/>
+        <w:textAlignment w:val="auto"/>
+        <w:outlineLvl w:val="9"/>
+        <w:rPr>
+          <w:rFonts w:hint="eastAsia" w:eastAsiaTheme="minorEastAsia"/>
+          <w:lang w:val="en-US" w:eastAsia="zh-CN"/>
+        </w:rPr>
+      </w:pPr>
+      <w:r>
+        <w:rPr>
+          <w:rFonts w:hint="eastAsia"/>
+          <w:lang w:val="en-US" w:eastAsia="zh-CN"/>
+        </w:rPr>
+        <w:t>方案阐述：使用 Sprite Packer 插件，将多个精灵图片打包封装为一个Atlas(图集)。</w:t>
+      </w:r>
+    </w:p>
+    <w:p>
+      <w:pPr>
+        <w:keepNext w:val="0"/>
+        <w:keepLines w:val="0"/>
+        <w:pageBreakBefore w:val="0"/>
+        <w:widowControl w:val="0"/>
+        <w:numPr>
+          <w:ilvl w:val="1"/>
+          <w:numId w:val="1"/>
+        </w:numPr>
+        <w:kinsoku/>
+        <w:wordWrap/>
+        <w:overflowPunct/>
+        <w:topLinePunct w:val="0"/>
+        <w:autoSpaceDE/>
+        <w:autoSpaceDN/>
+        <w:bidi w:val="0"/>
+        <w:adjustRightInd/>
+        <w:snapToGrid/>
+        <w:spacing w:line="240" w:lineRule="auto"/>
+        <w:ind w:left="0" w:leftChars="0" w:right="0" w:rightChars="0" w:firstLine="420" w:firstLineChars="0"/>
+        <w:jc w:val="left"/>
+        <w:textAlignment w:val="auto"/>
+        <w:outlineLvl w:val="9"/>
+        <w:rPr>
+          <w:rFonts w:hint="eastAsia" w:eastAsiaTheme="minorEastAsia"/>
+          <w:lang w:val="en-US" w:eastAsia="zh-CN"/>
+        </w:rPr>
+      </w:pPr>
+      <w:r>
+        <w:rPr>
+          <w:rFonts w:hint="eastAsia"/>
+          <w:lang w:val="en-US" w:eastAsia="zh-CN"/>
+        </w:rPr>
+        <w:t>应用实例：</w:t>
+      </w:r>
+    </w:p>
+    <w:p>
+      <w:pPr>
+        <w:keepNext w:val="0"/>
+        <w:keepLines w:val="0"/>
+        <w:pageBreakBefore w:val="0"/>
+        <w:widowControl w:val="0"/>
+        <w:numPr>
+          <w:ilvl w:val="2"/>
+          <w:numId w:val="1"/>
+        </w:numPr>
+        <w:kinsoku/>
+        <w:wordWrap/>
+        <w:overflowPunct/>
+        <w:topLinePunct w:val="0"/>
+        <w:autoSpaceDE/>
+        <w:autoSpaceDN/>
+        <w:bidi w:val="0"/>
+        <w:adjustRightInd/>
+        <w:snapToGrid/>
+        <w:spacing w:line="240" w:lineRule="auto"/>
+        <w:ind w:left="0" w:leftChars="0" w:right="0" w:rightChars="0" w:firstLine="420" w:firstLineChars="0"/>
+        <w:jc w:val="left"/>
+        <w:textAlignment w:val="auto"/>
+        <w:outlineLvl w:val="9"/>
+        <w:rPr>
+          <w:rFonts w:hint="eastAsia" w:eastAsiaTheme="minorEastAsia"/>
+          <w:lang w:val="en-US" w:eastAsia="zh-CN"/>
+        </w:rPr>
+      </w:pPr>
+      <w:r>
+        <w:rPr>
+          <w:rFonts w:hint="eastAsia"/>
+          <w:lang w:val="en-US" w:eastAsia="zh-CN"/>
+        </w:rPr>
+        <w:t>打包前：</w:t>
+      </w:r>
+    </w:p>
+    <w:p>
+      <w:pPr>
+        <w:keepNext w:val="0"/>
+        <w:keepLines w:val="0"/>
+        <w:pageBreakBefore w:val="0"/>
+        <w:widowControl w:val="0"/>
+        <w:numPr>
+          <w:ilvl w:val="-2"/>
+          <w:numId w:val="0"/>
+        </w:numPr>
+        <w:kinsoku/>
+        <w:wordWrap/>
+        <w:overflowPunct/>
+        <w:topLinePunct w:val="0"/>
+        <w:autoSpaceDE/>
+        <w:autoSpaceDN/>
+        <w:bidi w:val="0"/>
+        <w:adjustRightInd/>
+        <w:snapToGrid/>
+        <w:spacing w:line="240" w:lineRule="auto"/>
+        <w:ind w:leftChars="0" w:right="0" w:rightChars="0" w:firstLine="420" w:firstLineChars="0"/>
+        <w:jc w:val="left"/>
+        <w:textAlignment w:val="auto"/>
+        <w:outlineLvl w:val="9"/>
+      </w:pPr>
+      <w:r>
+        <w:drawing>
+          <wp:inline distT="0" distB="0" distL="114300" distR="114300">
+            <wp:extent cx="4486275" cy="2644775"/>
+            <wp:effectExtent l="0" t="0" r="9525" b="3175"/>
+            <wp:docPr id="13" name="图片 1"/>
+            <wp:cNvGraphicFramePr>
+              <a:graphicFrameLocks xmlns:a="http://schemas.openxmlformats.org/drawingml/2006/main" noChangeAspect="1"/>
+            </wp:cNvGraphicFramePr>
+            <a:graphic xmlns:a="http://schemas.openxmlformats.org/drawingml/2006/main">
+              <a:graphicData uri="http://schemas.openxmlformats.org/drawingml/2006/picture">
+                <pic:pic xmlns:pic="http://schemas.openxmlformats.org/drawingml/2006/picture">
+                  <pic:nvPicPr>
+                    <pic:cNvPr id="13" name="图片 1"/>
+                    <pic:cNvPicPr>
+                      <a:picLocks noChangeAspect="1"/>
+                    </pic:cNvPicPr>
+                  </pic:nvPicPr>
+                  <pic:blipFill>
+                    <a:blip r:embed="rId19"/>
+                    <a:stretch>
+                      <a:fillRect/>
+                    </a:stretch>
+                  </pic:blipFill>
+                  <pic:spPr>
+                    <a:xfrm>
+                      <a:off x="0" y="0"/>
+                      <a:ext cx="4486275" cy="2644775"/>
+                    </a:xfrm>
+                    <a:prstGeom prst="rect">
+                      <a:avLst/>
+                    </a:prstGeom>
+                    <a:noFill/>
+                    <a:ln w="9525">
+                      <a:noFill/>
+                    </a:ln>
+                  </pic:spPr>
+                </pic:pic>
+              </a:graphicData>
+            </a:graphic>
+          </wp:inline>
+        </w:drawing>
+      </w:r>
+    </w:p>
+    <w:p>
+      <w:pPr>
+        <w:keepNext w:val="0"/>
+        <w:keepLines w:val="0"/>
+        <w:pageBreakBefore w:val="0"/>
+        <w:widowControl w:val="0"/>
+        <w:numPr>
+          <w:ilvl w:val="-2"/>
+          <w:numId w:val="0"/>
+        </w:numPr>
+        <w:kinsoku/>
+        <w:wordWrap/>
+        <w:overflowPunct/>
+        <w:topLinePunct w:val="0"/>
+        <w:autoSpaceDE/>
+        <w:autoSpaceDN/>
+        <w:bidi w:val="0"/>
+        <w:adjustRightInd/>
+        <w:snapToGrid/>
+        <w:spacing w:line="240" w:lineRule="auto"/>
+        <w:ind w:leftChars="0" w:right="0" w:rightChars="0" w:firstLine="420" w:firstLineChars="0"/>
+        <w:jc w:val="left"/>
+        <w:textAlignment w:val="auto"/>
+        <w:outlineLvl w:val="9"/>
+      </w:pPr>
+      <w:r>
+        <w:drawing>
+          <wp:inline distT="0" distB="0" distL="114300" distR="114300">
+            <wp:extent cx="2856865" cy="1895475"/>
+            <wp:effectExtent l="0" t="0" r="635" b="9525"/>
+            <wp:docPr id="17" name="图片 2"/>
+            <wp:cNvGraphicFramePr>
+              <a:graphicFrameLocks xmlns:a="http://schemas.openxmlformats.org/drawingml/2006/main" noChangeAspect="1"/>
+            </wp:cNvGraphicFramePr>
+            <a:graphic xmlns:a="http://schemas.openxmlformats.org/drawingml/2006/main">
+              <a:graphicData uri="http://schemas.openxmlformats.org/drawingml/2006/picture">
+                <pic:pic xmlns:pic="http://schemas.openxmlformats.org/drawingml/2006/picture">
+                  <pic:nvPicPr>
+                    <pic:cNvPr id="17" name="图片 2"/>
+                    <pic:cNvPicPr>
+                      <a:picLocks noChangeAspect="1"/>
+                    </pic:cNvPicPr>
+                  </pic:nvPicPr>
+                  <pic:blipFill>
+                    <a:blip r:embed="rId20"/>
+                    <a:stretch>
+                      <a:fillRect/>
+                    </a:stretch>
+                  </pic:blipFill>
+                  <pic:spPr>
+                    <a:xfrm>
+                      <a:off x="0" y="0"/>
+                      <a:ext cx="2856865" cy="1895475"/>
+                    </a:xfrm>
+                    <a:prstGeom prst="rect">
+                      <a:avLst/>
+                    </a:prstGeom>
+                    <a:noFill/>
+                    <a:ln w="9525">
+                      <a:noFill/>
+                    </a:ln>
+                  </pic:spPr>
+                </pic:pic>
+              </a:graphicData>
+            </a:graphic>
+          </wp:inline>
+        </w:drawing>
+      </w:r>
+    </w:p>
+    <w:p>
+      <w:pPr>
+        <w:keepNext w:val="0"/>
+        <w:keepLines w:val="0"/>
+        <w:pageBreakBefore w:val="0"/>
+        <w:widowControl w:val="0"/>
+        <w:numPr>
+          <w:ilvl w:val="-2"/>
+          <w:numId w:val="0"/>
+        </w:numPr>
+        <w:kinsoku/>
+        <w:wordWrap/>
+        <w:overflowPunct/>
+        <w:topLinePunct w:val="0"/>
+        <w:autoSpaceDE/>
+        <w:autoSpaceDN/>
+        <w:bidi w:val="0"/>
+        <w:adjustRightInd/>
+        <w:snapToGrid/>
+        <w:spacing w:line="240" w:lineRule="auto"/>
+        <w:ind w:left="1680" w:leftChars="0" w:right="0" w:rightChars="0" w:firstLine="0" w:firstLineChars="0"/>
+        <w:jc w:val="left"/>
+        <w:textAlignment w:val="auto"/>
+        <w:outlineLvl w:val="9"/>
+        <w:rPr>
+          <w:rFonts w:hint="eastAsia"/>
+          <w:b/>
+          <w:bCs/>
+          <w:lang w:val="en-US" w:eastAsia="zh-CN"/>
+        </w:rPr>
+      </w:pPr>
+      <w:r>
+        <w:rPr>
+          <w:rFonts w:hint="eastAsia"/>
+          <w:b/>
+          <w:bCs/>
+          <w:lang w:val="en-US" w:eastAsia="zh-CN"/>
+        </w:rPr>
+        <w:t xml:space="preserve">Batches(Draw Call): </w:t>
+      </w:r>
+      <w:r>
+        <w:rPr>
+          <w:rFonts w:hint="eastAsia"/>
+          <w:b/>
+          <w:bCs/>
+          <w:color w:val="FF0000"/>
+          <w:lang w:val="en-US" w:eastAsia="zh-CN"/>
+        </w:rPr>
+        <w:t>13</w:t>
+      </w:r>
+    </w:p>
+    <w:p>
+      <w:pPr>
+        <w:keepNext w:val="0"/>
+        <w:keepLines w:val="0"/>
+        <w:pageBreakBefore w:val="0"/>
+        <w:widowControl w:val="0"/>
+        <w:numPr>
+          <w:ilvl w:val="-2"/>
+          <w:numId w:val="0"/>
+        </w:numPr>
+        <w:kinsoku/>
+        <w:wordWrap/>
+        <w:overflowPunct/>
+        <w:topLinePunct w:val="0"/>
+        <w:autoSpaceDE/>
+        <w:autoSpaceDN/>
+        <w:bidi w:val="0"/>
+        <w:adjustRightInd/>
+        <w:snapToGrid/>
+        <w:spacing w:line="240" w:lineRule="auto"/>
+        <w:ind w:leftChars="0" w:right="0" w:rightChars="0" w:firstLine="0" w:firstLineChars="0"/>
+        <w:jc w:val="left"/>
+        <w:textAlignment w:val="auto"/>
+        <w:outlineLvl w:val="9"/>
+        <w:rPr>
+          <w:rFonts w:hint="eastAsia"/>
+          <w:lang w:val="en-US" w:eastAsia="zh-CN"/>
+        </w:rPr>
+      </w:pPr>
+    </w:p>
+    <w:p>
+      <w:pPr>
+        <w:keepNext w:val="0"/>
+        <w:keepLines w:val="0"/>
+        <w:pageBreakBefore w:val="0"/>
+        <w:widowControl w:val="0"/>
+        <w:numPr>
+          <w:numId w:val="0"/>
+        </w:numPr>
+        <w:kinsoku/>
+        <w:wordWrap/>
+        <w:overflowPunct/>
+        <w:topLinePunct w:val="0"/>
+        <w:autoSpaceDE/>
+        <w:autoSpaceDN/>
+        <w:bidi w:val="0"/>
+        <w:adjustRightInd/>
+        <w:snapToGrid/>
+        <w:spacing w:line="240" w:lineRule="auto"/>
+        <w:ind w:right="0" w:rightChars="0"/>
+        <w:jc w:val="left"/>
+        <w:textAlignment w:val="auto"/>
+        <w:outlineLvl w:val="9"/>
+        <w:rPr>
+          <w:rFonts w:hint="eastAsia"/>
+          <w:lang w:val="en-US" w:eastAsia="zh-CN"/>
+        </w:rPr>
+      </w:pPr>
+    </w:p>
+    <w:p>
+      <w:pPr>
+        <w:keepNext w:val="0"/>
+        <w:keepLines w:val="0"/>
+        <w:pageBreakBefore w:val="0"/>
+        <w:widowControl w:val="0"/>
+        <w:numPr>
+          <w:ilvl w:val="2"/>
+          <w:numId w:val="1"/>
+        </w:numPr>
+        <w:kinsoku/>
+        <w:wordWrap/>
+        <w:overflowPunct/>
+        <w:topLinePunct w:val="0"/>
+        <w:autoSpaceDE/>
+        <w:autoSpaceDN/>
+        <w:bidi w:val="0"/>
+        <w:adjustRightInd/>
+        <w:snapToGrid/>
+        <w:spacing w:line="240" w:lineRule="auto"/>
+        <w:ind w:left="0" w:leftChars="0" w:right="0" w:rightChars="0" w:firstLine="420" w:firstLineChars="0"/>
+        <w:jc w:val="left"/>
+        <w:textAlignment w:val="auto"/>
+        <w:outlineLvl w:val="9"/>
+      </w:pPr>
+      <w:r>
+        <w:rPr>
+          <w:rFonts w:hint="eastAsia"/>
+          <w:lang w:val="en-US" w:eastAsia="zh-CN"/>
+        </w:rPr>
+        <w:t>使用 Sprite Packer 对指定图片进行打包：</w:t>
+      </w:r>
+    </w:p>
+    <w:p>
+      <w:pPr>
+        <w:keepNext w:val="0"/>
+        <w:keepLines w:val="0"/>
+        <w:pageBreakBefore w:val="0"/>
+        <w:widowControl w:val="0"/>
+        <w:numPr>
+          <w:ilvl w:val="-2"/>
+          <w:numId w:val="0"/>
+        </w:numPr>
+        <w:kinsoku/>
+        <w:wordWrap/>
+        <w:overflowPunct/>
+        <w:topLinePunct w:val="0"/>
+        <w:autoSpaceDE/>
+        <w:autoSpaceDN/>
+        <w:bidi w:val="0"/>
+        <w:adjustRightInd/>
+        <w:snapToGrid/>
+        <w:spacing w:line="240" w:lineRule="auto"/>
+        <w:ind w:leftChars="0" w:right="0" w:rightChars="0" w:firstLine="0" w:firstLineChars="0"/>
+        <w:jc w:val="left"/>
+        <w:textAlignment w:val="auto"/>
+        <w:outlineLvl w:val="9"/>
+      </w:pPr>
+      <w:r>
+        <w:drawing>
+          <wp:inline distT="0" distB="0" distL="114300" distR="114300">
+            <wp:extent cx="4908550" cy="2893695"/>
+            <wp:effectExtent l="0" t="0" r="6350" b="1905"/>
+            <wp:docPr id="18" name="图片 3"/>
+            <wp:cNvGraphicFramePr>
+              <a:graphicFrameLocks xmlns:a="http://schemas.openxmlformats.org/drawingml/2006/main" noChangeAspect="1"/>
+            </wp:cNvGraphicFramePr>
+            <a:graphic xmlns:a="http://schemas.openxmlformats.org/drawingml/2006/main">
+              <a:graphicData uri="http://schemas.openxmlformats.org/drawingml/2006/picture">
+                <pic:pic xmlns:pic="http://schemas.openxmlformats.org/drawingml/2006/picture">
+                  <pic:nvPicPr>
+                    <pic:cNvPr id="18" name="图片 3"/>
+                    <pic:cNvPicPr>
+                      <a:picLocks noChangeAspect="1"/>
+                    </pic:cNvPicPr>
+                  </pic:nvPicPr>
+                  <pic:blipFill>
+                    <a:blip r:embed="rId21"/>
+                    <a:stretch>
+                      <a:fillRect/>
+                    </a:stretch>
+                  </pic:blipFill>
+                  <pic:spPr>
+                    <a:xfrm>
+                      <a:off x="0" y="0"/>
+                      <a:ext cx="4908550" cy="2893695"/>
+                    </a:xfrm>
+                    <a:prstGeom prst="rect">
+                      <a:avLst/>
+                    </a:prstGeom>
+                    <a:noFill/>
+                    <a:ln w="9525">
+                      <a:noFill/>
+                    </a:ln>
+                  </pic:spPr>
+                </pic:pic>
+              </a:graphicData>
+            </a:graphic>
+          </wp:inline>
+        </w:drawing>
+      </w:r>
+    </w:p>
+    <w:p>
+      <w:pPr>
+        <w:keepNext w:val="0"/>
+        <w:keepLines w:val="0"/>
+        <w:pageBreakBefore w:val="0"/>
+        <w:widowControl w:val="0"/>
+        <w:numPr>
+          <w:ilvl w:val="2"/>
+          <w:numId w:val="1"/>
+        </w:numPr>
+        <w:kinsoku/>
+        <w:wordWrap/>
+        <w:overflowPunct/>
+        <w:topLinePunct w:val="0"/>
+        <w:autoSpaceDE/>
+        <w:autoSpaceDN/>
+        <w:bidi w:val="0"/>
+        <w:adjustRightInd/>
+        <w:snapToGrid/>
+        <w:spacing w:line="240" w:lineRule="auto"/>
+        <w:ind w:left="0" w:leftChars="0" w:right="0" w:rightChars="0" w:firstLine="420" w:firstLineChars="0"/>
+        <w:jc w:val="left"/>
+        <w:textAlignment w:val="auto"/>
+        <w:outlineLvl w:val="9"/>
+        <w:rPr>
+          <w:rFonts w:hint="eastAsia" w:eastAsiaTheme="minorEastAsia"/>
+          <w:lang w:val="en-US" w:eastAsia="zh-CN"/>
+        </w:rPr>
+      </w:pPr>
+      <w:r>
+        <w:rPr>
+          <w:rFonts w:hint="eastAsia"/>
+          <w:lang w:val="en-US" w:eastAsia="zh-CN"/>
+        </w:rPr>
+        <w:t>打包后：</w:t>
+      </w:r>
+    </w:p>
+    <w:p>
+      <w:pPr>
+        <w:keepNext w:val="0"/>
+        <w:keepLines w:val="0"/>
+        <w:pageBreakBefore w:val="0"/>
+        <w:widowControl w:val="0"/>
+        <w:numPr>
+          <w:ilvl w:val="-2"/>
+          <w:numId w:val="0"/>
+        </w:numPr>
+        <w:kinsoku/>
+        <w:wordWrap/>
+        <w:overflowPunct/>
+        <w:topLinePunct w:val="0"/>
+        <w:autoSpaceDE/>
+        <w:autoSpaceDN/>
+        <w:bidi w:val="0"/>
+        <w:adjustRightInd/>
+        <w:snapToGrid/>
+        <w:spacing w:line="240" w:lineRule="auto"/>
+        <w:ind w:leftChars="0" w:right="0" w:rightChars="0" w:firstLine="0" w:firstLineChars="0"/>
+        <w:jc w:val="left"/>
+        <w:textAlignment w:val="auto"/>
+        <w:outlineLvl w:val="9"/>
+        <w:rPr>
+          <w:rFonts w:hint="eastAsia" w:eastAsiaTheme="minorEastAsia"/>
+          <w:lang w:eastAsia="zh-CN"/>
+        </w:rPr>
+      </w:pPr>
+      <w:r>
+        <w:drawing>
+          <wp:inline distT="0" distB="0" distL="114300" distR="114300">
+            <wp:extent cx="4667250" cy="2751455"/>
+            <wp:effectExtent l="0" t="0" r="0" b="10795"/>
+            <wp:docPr id="19" name="图片 4"/>
+            <wp:cNvGraphicFramePr>
+              <a:graphicFrameLocks xmlns:a="http://schemas.openxmlformats.org/drawingml/2006/main" noChangeAspect="1"/>
+            </wp:cNvGraphicFramePr>
+            <a:graphic xmlns:a="http://schemas.openxmlformats.org/drawingml/2006/main">
+              <a:graphicData uri="http://schemas.openxmlformats.org/drawingml/2006/picture">
+                <pic:pic xmlns:pic="http://schemas.openxmlformats.org/drawingml/2006/picture">
+                  <pic:nvPicPr>
+                    <pic:cNvPr id="19" name="图片 4"/>
+                    <pic:cNvPicPr>
+                      <a:picLocks noChangeAspect="1"/>
+                    </pic:cNvPicPr>
+                  </pic:nvPicPr>
+                  <pic:blipFill>
+                    <a:blip r:embed="rId22"/>
+                    <a:stretch>
+                      <a:fillRect/>
+                    </a:stretch>
+                  </pic:blipFill>
+                  <pic:spPr>
+                    <a:xfrm>
+                      <a:off x="0" y="0"/>
+                      <a:ext cx="4667250" cy="2751455"/>
+                    </a:xfrm>
+                    <a:prstGeom prst="rect">
+                      <a:avLst/>
+                    </a:prstGeom>
+                    <a:noFill/>
+                    <a:ln w="9525">
+                      <a:noFill/>
+                    </a:ln>
+                  </pic:spPr>
+                </pic:pic>
+              </a:graphicData>
+            </a:graphic>
+          </wp:inline>
+        </w:drawing>
+      </w:r>
+    </w:p>
+    <w:p>
+      <w:pPr>
+        <w:keepNext w:val="0"/>
+        <w:keepLines w:val="0"/>
+        <w:pageBreakBefore w:val="0"/>
+        <w:widowControl w:val="0"/>
+        <w:numPr>
+          <w:ilvl w:val="-2"/>
+          <w:numId w:val="0"/>
+        </w:numPr>
+        <w:kinsoku/>
+        <w:wordWrap/>
+        <w:overflowPunct/>
+        <w:topLinePunct w:val="0"/>
+        <w:autoSpaceDE/>
+        <w:autoSpaceDN/>
+        <w:bidi w:val="0"/>
+        <w:adjustRightInd/>
+        <w:snapToGrid/>
+        <w:spacing w:line="240" w:lineRule="auto"/>
+        <w:ind w:leftChars="0" w:right="0" w:rightChars="0" w:firstLine="0" w:firstLineChars="0"/>
+        <w:jc w:val="left"/>
+        <w:textAlignment w:val="auto"/>
+        <w:outlineLvl w:val="9"/>
+      </w:pPr>
+      <w:r>
+        <w:drawing>
+          <wp:inline distT="0" distB="0" distL="114300" distR="114300">
+            <wp:extent cx="2818765" cy="1885950"/>
+            <wp:effectExtent l="0" t="0" r="635" b="0"/>
+            <wp:docPr id="20" name="图片 5"/>
+            <wp:cNvGraphicFramePr>
+              <a:graphicFrameLocks xmlns:a="http://schemas.openxmlformats.org/drawingml/2006/main" noChangeAspect="1"/>
+            </wp:cNvGraphicFramePr>
+            <a:graphic xmlns:a="http://schemas.openxmlformats.org/drawingml/2006/main">
+              <a:graphicData uri="http://schemas.openxmlformats.org/drawingml/2006/picture">
+                <pic:pic xmlns:pic="http://schemas.openxmlformats.org/drawingml/2006/picture">
+                  <pic:nvPicPr>
+                    <pic:cNvPr id="20" name="图片 5"/>
+                    <pic:cNvPicPr>
+                      <a:picLocks noChangeAspect="1"/>
+                    </pic:cNvPicPr>
+                  </pic:nvPicPr>
+                  <pic:blipFill>
+                    <a:blip r:embed="rId23"/>
+                    <a:stretch>
+                      <a:fillRect/>
+                    </a:stretch>
+                  </pic:blipFill>
+                  <pic:spPr>
+                    <a:xfrm>
+                      <a:off x="0" y="0"/>
+                      <a:ext cx="2818765" cy="1885950"/>
+                    </a:xfrm>
+                    <a:prstGeom prst="rect">
+                      <a:avLst/>
+                    </a:prstGeom>
+                    <a:noFill/>
+                    <a:ln w="9525">
+                      <a:noFill/>
+                    </a:ln>
+                  </pic:spPr>
+                </pic:pic>
+              </a:graphicData>
+            </a:graphic>
+          </wp:inline>
+        </w:drawing>
+      </w:r>
+    </w:p>
+    <w:p>
+      <w:pPr>
+        <w:keepNext w:val="0"/>
+        <w:keepLines w:val="0"/>
+        <w:pageBreakBefore w:val="0"/>
+        <w:widowControl w:val="0"/>
+        <w:numPr>
+          <w:ilvl w:val="-2"/>
+          <w:numId w:val="0"/>
+        </w:numPr>
+        <w:kinsoku/>
+        <w:wordWrap/>
+        <w:overflowPunct/>
+        <w:topLinePunct w:val="0"/>
+        <w:autoSpaceDE/>
+        <w:autoSpaceDN/>
+        <w:bidi w:val="0"/>
+        <w:adjustRightInd/>
+        <w:snapToGrid/>
+        <w:spacing w:line="240" w:lineRule="auto"/>
+        <w:ind w:left="840" w:leftChars="0" w:right="0" w:rightChars="0" w:firstLine="420" w:firstLineChars="0"/>
+        <w:jc w:val="left"/>
+        <w:textAlignment w:val="auto"/>
+        <w:outlineLvl w:val="9"/>
+        <w:rPr>
+          <w:rFonts w:hint="eastAsia"/>
+          <w:b/>
+          <w:bCs/>
+          <w:lang w:val="en-US" w:eastAsia="zh-CN"/>
+        </w:rPr>
+      </w:pPr>
+      <w:r>
+        <w:rPr>
+          <w:rFonts w:hint="eastAsia"/>
+          <w:b/>
+          <w:bCs/>
+          <w:lang w:val="en-US" w:eastAsia="zh-CN"/>
+        </w:rPr>
+        <w:t xml:space="preserve">Batches(Draw Call): </w:t>
+      </w:r>
+      <w:r>
+        <w:rPr>
+          <w:rFonts w:hint="eastAsia"/>
+          <w:b/>
+          <w:bCs/>
+          <w:color w:val="FF0000"/>
+          <w:lang w:val="en-US" w:eastAsia="zh-CN"/>
+        </w:rPr>
+        <w:t>5</w:t>
+      </w:r>
+    </w:p>
+    <w:p>
+      <w:pPr>
+        <w:keepNext w:val="0"/>
+        <w:keepLines w:val="0"/>
+        <w:pageBreakBefore w:val="0"/>
+        <w:widowControl w:val="0"/>
+        <w:numPr>
+          <w:ilvl w:val="1"/>
+          <w:numId w:val="1"/>
+        </w:numPr>
+        <w:kinsoku/>
+        <w:wordWrap/>
+        <w:overflowPunct/>
+        <w:topLinePunct w:val="0"/>
+        <w:autoSpaceDE/>
+        <w:autoSpaceDN/>
+        <w:bidi w:val="0"/>
+        <w:adjustRightInd/>
+        <w:snapToGrid/>
+        <w:spacing w:line="240" w:lineRule="auto"/>
+        <w:ind w:left="0" w:leftChars="0" w:right="0" w:rightChars="0" w:firstLine="420" w:firstLineChars="0"/>
+        <w:jc w:val="left"/>
+        <w:textAlignment w:val="auto"/>
+        <w:outlineLvl w:val="9"/>
+        <w:rPr>
+          <w:rFonts w:hint="eastAsia" w:eastAsiaTheme="minorEastAsia"/>
+          <w:lang w:val="en-US" w:eastAsia="zh-CN"/>
+        </w:rPr>
+      </w:pPr>
+      <w:r>
+        <w:rPr>
+          <w:rFonts w:hint="eastAsia"/>
+          <w:lang w:val="en-US" w:eastAsia="zh-CN"/>
+        </w:rPr>
+        <w:t>深入：</w:t>
+      </w:r>
+    </w:p>
+    <w:p>
+      <w:pPr>
+        <w:keepNext w:val="0"/>
+        <w:keepLines w:val="0"/>
+        <w:pageBreakBefore w:val="0"/>
+        <w:widowControl w:val="0"/>
+        <w:numPr>
+          <w:ilvl w:val="2"/>
+          <w:numId w:val="1"/>
+        </w:numPr>
+        <w:kinsoku/>
+        <w:wordWrap/>
+        <w:overflowPunct/>
+        <w:topLinePunct w:val="0"/>
+        <w:autoSpaceDE/>
+        <w:autoSpaceDN/>
+        <w:bidi w:val="0"/>
+        <w:adjustRightInd/>
+        <w:snapToGrid/>
+        <w:spacing w:line="240" w:lineRule="auto"/>
+        <w:ind w:left="0" w:leftChars="0" w:right="0" w:rightChars="0" w:firstLine="420" w:firstLineChars="0"/>
+        <w:jc w:val="left"/>
+        <w:textAlignment w:val="auto"/>
+        <w:outlineLvl w:val="9"/>
+        <w:rPr>
+          <w:rFonts w:hint="eastAsia" w:eastAsiaTheme="minorEastAsia"/>
+          <w:lang w:val="en-US" w:eastAsia="zh-CN"/>
+        </w:rPr>
+      </w:pPr>
+      <w:r>
+        <w:rPr>
+          <w:rFonts w:hint="eastAsia"/>
+          <w:lang w:val="en-US" w:eastAsia="zh-CN"/>
+        </w:rPr>
+        <w:t>对比结论：由上图对比分析可得出结论：将多张单独的精灵图片经过Sprite Packer 打包后，Batches 数量明显减少，有效地降低了性能损耗。（但由于本项目规模较小，Draw Call 数量上限较低，即便数量明显降低了，对CPU耗时的影响也十分微弱。不过性能优化是必要需求，即使在性能优化部分，本项目并非典型示例，也应着重指出、深入理解。）</w:t>
+      </w:r>
+    </w:p>
+    <w:p>
+      <w:pPr>
+        <w:keepNext w:val="0"/>
+        <w:keepLines w:val="0"/>
+        <w:pageBreakBefore w:val="0"/>
+        <w:widowControl w:val="0"/>
+        <w:numPr>
+          <w:ilvl w:val="2"/>
+          <w:numId w:val="1"/>
+        </w:numPr>
+        <w:kinsoku/>
+        <w:wordWrap/>
+        <w:overflowPunct/>
+        <w:topLinePunct w:val="0"/>
+        <w:autoSpaceDE/>
+        <w:autoSpaceDN/>
+        <w:bidi w:val="0"/>
+        <w:adjustRightInd/>
+        <w:snapToGrid/>
+        <w:spacing w:line="240" w:lineRule="auto"/>
+        <w:ind w:left="0" w:leftChars="0" w:right="0" w:rightChars="0" w:firstLine="420" w:firstLineChars="0"/>
+        <w:jc w:val="left"/>
+        <w:textAlignment w:val="auto"/>
+        <w:outlineLvl w:val="9"/>
+        <w:rPr>
+          <w:rFonts w:hint="eastAsia" w:eastAsiaTheme="minorEastAsia"/>
+          <w:lang w:val="en-US" w:eastAsia="zh-CN"/>
+        </w:rPr>
+      </w:pPr>
+      <w:r>
+        <w:rPr>
+          <w:rFonts w:hint="eastAsia"/>
+          <w:lang w:val="en-US" w:eastAsia="zh-CN"/>
+        </w:rPr>
+        <w:t>Draw Call: Unity生成一帧的画面的处理过程大致过程是：引擎经过可见性测试，确定摄像机可以看到的物体，然后把这些物体的顶点（包括顶点位置、法线、uv 等),索引（如何组成三角形）,变换（物体的位置 旋转 缩放 以及摄像机的位置）相关光源，纹理，渲染方式（由材质/Shader决定）等数据准备好 然后通知图形API（或者就简单地看作是通知GPU）开始绘制，GPU基于这些数据经过一些列的运算，在屏幕上画出组成图形的三角形，构成一幅画。在unity 中每次引擎装备数据并通知GPU的过程为一次Draw Call。</w:t>
+      </w:r>
+    </w:p>
+    <w:p>
+      <w:pPr>
+        <w:keepNext w:val="0"/>
+        <w:keepLines w:val="0"/>
+        <w:pageBreakBefore w:val="0"/>
+        <w:widowControl w:val="0"/>
+        <w:numPr>
+          <w:ilvl w:val="2"/>
+          <w:numId w:val="1"/>
+        </w:numPr>
+        <w:kinsoku/>
+        <w:wordWrap/>
+        <w:overflowPunct/>
+        <w:topLinePunct w:val="0"/>
+        <w:autoSpaceDE/>
+        <w:autoSpaceDN/>
+        <w:bidi w:val="0"/>
+        <w:adjustRightInd/>
+        <w:snapToGrid/>
+        <w:spacing w:line="240" w:lineRule="auto"/>
+        <w:ind w:left="0" w:leftChars="0" w:right="0" w:rightChars="0" w:firstLine="420" w:firstLineChars="0"/>
+        <w:jc w:val="left"/>
+        <w:textAlignment w:val="auto"/>
+        <w:outlineLvl w:val="9"/>
+        <w:rPr>
+          <w:rFonts w:hint="eastAsia" w:eastAsiaTheme="minorEastAsia"/>
+          <w:lang w:val="en-US" w:eastAsia="zh-CN"/>
+        </w:rPr>
+      </w:pPr>
+      <w:r>
+        <w:rPr>
+          <w:rFonts w:hint="eastAsia"/>
+          <w:lang w:val="en-US" w:eastAsia="zh-CN"/>
+        </w:rPr>
+        <w:t>Batch: Batch 其实是Draw Call的另外一种称呼。每一次的Draw Call 可视为是CPU把一个Batch里的数据（物体的顶点数据）传输给GPU，由GPU绘制到屏幕上。</w:t>
+      </w:r>
+    </w:p>
+    <w:p>
+      <w:pPr>
+        <w:keepNext w:val="0"/>
+        <w:keepLines w:val="0"/>
+        <w:pageBreakBefore w:val="0"/>
+        <w:widowControl w:val="0"/>
+        <w:numPr>
+          <w:ilvl w:val="2"/>
+          <w:numId w:val="1"/>
+        </w:numPr>
+        <w:kinsoku/>
+        <w:wordWrap/>
+        <w:overflowPunct/>
+        <w:topLinePunct w:val="0"/>
+        <w:autoSpaceDE/>
+        <w:autoSpaceDN/>
+        <w:bidi w:val="0"/>
+        <w:adjustRightInd/>
+        <w:snapToGrid/>
+        <w:spacing w:line="240" w:lineRule="auto"/>
+        <w:ind w:left="0" w:leftChars="0" w:right="0" w:rightChars="0" w:firstLine="420" w:firstLineChars="0"/>
+        <w:jc w:val="left"/>
+        <w:textAlignment w:val="auto"/>
+        <w:outlineLvl w:val="9"/>
+        <w:rPr>
+          <w:rFonts w:hint="eastAsia" w:eastAsiaTheme="minorEastAsia"/>
+          <w:lang w:val="en-US" w:eastAsia="zh-CN"/>
+        </w:rPr>
+      </w:pPr>
+      <w:r>
+        <w:rPr>
+          <w:rFonts w:hint="eastAsia"/>
+          <w:lang w:val="en-US" w:eastAsia="zh-CN"/>
+        </w:rPr>
+        <w:t>优化原理：</w:t>
+      </w:r>
+    </w:p>
+    <w:p>
+      <w:pPr>
+        <w:keepNext w:val="0"/>
+        <w:keepLines w:val="0"/>
+        <w:pageBreakBefore w:val="0"/>
+        <w:widowControl w:val="0"/>
+        <w:numPr>
+          <w:ilvl w:val="3"/>
+          <w:numId w:val="1"/>
+        </w:numPr>
+        <w:kinsoku/>
+        <w:wordWrap/>
+        <w:overflowPunct/>
+        <w:topLinePunct w:val="0"/>
+        <w:autoSpaceDE/>
+        <w:autoSpaceDN/>
+        <w:bidi w:val="0"/>
+        <w:adjustRightInd/>
+        <w:snapToGrid/>
+        <w:spacing w:line="240" w:lineRule="auto"/>
+        <w:ind w:left="420" w:leftChars="200" w:right="0" w:rightChars="0" w:firstLine="420" w:firstLineChars="0"/>
+        <w:jc w:val="left"/>
+        <w:textAlignment w:val="auto"/>
+        <w:outlineLvl w:val="9"/>
+        <w:rPr>
+          <w:rFonts w:hint="eastAsia" w:eastAsiaTheme="minorEastAsia"/>
+          <w:lang w:val="en-US" w:eastAsia="zh-CN"/>
+        </w:rPr>
+      </w:pPr>
+      <w:r>
+        <w:rPr>
+          <w:rFonts w:hint="eastAsia"/>
+          <w:lang w:val="en-US" w:eastAsia="zh-CN"/>
+        </w:rPr>
+        <w:t xml:space="preserve"> 减少空白区域：在进行2D贴图时，比较直接和简单的方法是分别对每个需要贴图的游戏物体都赋予一张单独的精灵图片。但对于单张精灵图片，其内部常存在一些无用的空隙，这些空隙将造成运行时空间浪费。为了获得更佳性能，最好能够将多个精灵图片紧紧包装在一起，形成一个Atlas(图集)，可有效减少无用的空白区域。</w:t>
+      </w:r>
+    </w:p>
+    <w:p>
+      <w:pPr>
+        <w:keepNext w:val="0"/>
+        <w:keepLines w:val="0"/>
+        <w:pageBreakBefore w:val="0"/>
+        <w:widowControl w:val="0"/>
+        <w:numPr>
+          <w:ilvl w:val="3"/>
+          <w:numId w:val="1"/>
+        </w:numPr>
+        <w:kinsoku/>
+        <w:wordWrap/>
+        <w:overflowPunct/>
+        <w:topLinePunct w:val="0"/>
+        <w:autoSpaceDE/>
+        <w:autoSpaceDN/>
+        <w:bidi w:val="0"/>
+        <w:adjustRightInd/>
+        <w:snapToGrid/>
+        <w:spacing w:line="240" w:lineRule="auto"/>
+        <w:ind w:left="420" w:leftChars="200" w:right="0" w:rightChars="0" w:firstLine="420" w:firstLineChars="0"/>
+        <w:jc w:val="left"/>
+        <w:textAlignment w:val="auto"/>
+        <w:outlineLvl w:val="9"/>
+        <w:rPr>
+          <w:rFonts w:hint="eastAsia" w:eastAsiaTheme="minorEastAsia"/>
+          <w:lang w:val="en-US" w:eastAsia="zh-CN"/>
+        </w:rPr>
+      </w:pPr>
+      <w:r>
+        <w:rPr>
+          <w:rFonts w:hint="eastAsia"/>
+          <w:lang w:val="en-US" w:eastAsia="zh-CN"/>
+        </w:rPr>
+        <w:t xml:space="preserve"> 减少Draw Call：在形成图集之后，对图集中的任意一张精灵图片，都只需要统一从该图集中获取。若打包前的精灵图片共有n张，打包后生成一张Atlas图集，则打包前后可降低n-1次Draw Call。</w:t>
+      </w:r>
+    </w:p>
+    <w:p>
+      <w:pPr>
+        <w:keepNext w:val="0"/>
+        <w:keepLines w:val="0"/>
+        <w:pageBreakBefore w:val="0"/>
+        <w:widowControl w:val="0"/>
+        <w:numPr>
+          <w:numId w:val="0"/>
+        </w:numPr>
+        <w:kinsoku/>
+        <w:wordWrap/>
+        <w:overflowPunct/>
+        <w:topLinePunct w:val="0"/>
+        <w:autoSpaceDE/>
+        <w:autoSpaceDN/>
+        <w:bidi w:val="0"/>
+        <w:adjustRightInd/>
+        <w:snapToGrid/>
+        <w:spacing w:line="240" w:lineRule="auto"/>
+        <w:ind w:right="0" w:rightChars="0"/>
+        <w:jc w:val="left"/>
+        <w:textAlignment w:val="auto"/>
+        <w:outlineLvl w:val="9"/>
+        <w:rPr>
+          <w:rFonts w:hint="eastAsia"/>
+          <w:lang w:val="en-US" w:eastAsia="zh-CN"/>
+        </w:rPr>
+      </w:pPr>
+    </w:p>
+    <w:p>
+      <w:pPr>
+        <w:pStyle w:val="2"/>
+        <w:numPr>
+          <w:ilvl w:val="0"/>
+          <w:numId w:val="3"/>
+        </w:numPr>
+        <w:ind w:left="0" w:leftChars="0" w:firstLine="0" w:firstLineChars="0"/>
+        <w:rPr>
+          <w:rFonts w:hint="eastAsia"/>
+          <w:lang w:val="en-US" w:eastAsia="zh-CN"/>
+        </w:rPr>
+      </w:pPr>
+      <w:r>
+        <w:rPr>
+          <w:rFonts w:hint="eastAsia"/>
+          <w:lang w:val="en-US" w:eastAsia="zh-CN"/>
+        </w:rPr>
+        <w:t>Git版本控制</w:t>
       </w:r>
       <w:bookmarkStart w:id="0" w:name="_GoBack"/>
       <w:bookmarkEnd w:id="0"/>
@@ -4647,6 +5781,128 @@
     </w:lvl>
   </w:abstractNum>
   <w:abstractNum w:abstractNumId="4">
+    <w:nsid w:val="1C5B9171"/>
+    <w:multiLevelType w:val="multilevel"/>
+    <w:tmpl w:val="1C5B9171"/>
+    <w:lvl w:ilvl="0" w:tentative="0">
+      <w:start w:val="1"/>
+      <w:numFmt w:val="chineseCounting"/>
+      <w:suff w:val="nothing"/>
+      <w:lvlText w:val="（%1）"/>
+      <w:lvlJc w:val="left"/>
+      <w:pPr>
+        <w:ind w:left="0" w:firstLine="420"/>
+      </w:pPr>
+      <w:rPr>
+        <w:rFonts w:hint="eastAsia"/>
+      </w:rPr>
+    </w:lvl>
+    <w:lvl w:ilvl="1" w:tentative="0">
+      <w:start w:val="1"/>
+      <w:numFmt w:val="decimal"/>
+      <w:suff w:val="nothing"/>
+      <w:lvlText w:val="%2．"/>
+      <w:lvlJc w:val="left"/>
+      <w:pPr>
+        <w:ind w:left="0" w:firstLine="420"/>
+      </w:pPr>
+      <w:rPr>
+        <w:rFonts w:hint="eastAsia"/>
+      </w:rPr>
+    </w:lvl>
+    <w:lvl w:ilvl="2" w:tentative="0">
+      <w:start w:val="1"/>
+      <w:numFmt w:val="decimal"/>
+      <w:suff w:val="nothing"/>
+      <w:lvlText w:val="（%3）"/>
+      <w:lvlJc w:val="left"/>
+      <w:pPr>
+        <w:ind w:left="0" w:firstLine="420"/>
+      </w:pPr>
+      <w:rPr>
+        <w:rFonts w:hint="eastAsia"/>
+      </w:rPr>
+    </w:lvl>
+    <w:lvl w:ilvl="3" w:tentative="0">
+      <w:start w:val="1"/>
+      <w:numFmt w:val="decimalEnclosedCircleChinese"/>
+      <w:suff w:val="nothing"/>
+      <w:lvlText w:val="%4"/>
+      <w:lvlJc w:val="left"/>
+      <w:pPr>
+        <w:ind w:left="0" w:firstLine="420"/>
+      </w:pPr>
+      <w:rPr>
+        <w:rFonts w:hint="eastAsia"/>
+      </w:rPr>
+    </w:lvl>
+    <w:lvl w:ilvl="4" w:tentative="0">
+      <w:start w:val="1"/>
+      <w:numFmt w:val="decimal"/>
+      <w:suff w:val="nothing"/>
+      <w:lvlText w:val="%5）"/>
+      <w:lvlJc w:val="left"/>
+      <w:pPr>
+        <w:ind w:left="0" w:firstLine="420"/>
+      </w:pPr>
+      <w:rPr>
+        <w:rFonts w:hint="eastAsia"/>
+      </w:rPr>
+    </w:lvl>
+    <w:lvl w:ilvl="5" w:tentative="0">
+      <w:start w:val="1"/>
+      <w:numFmt w:val="lowerLetter"/>
+      <w:suff w:val="nothing"/>
+      <w:lvlText w:val="%6．"/>
+      <w:lvlJc w:val="left"/>
+      <w:pPr>
+        <w:ind w:left="0" w:firstLine="420"/>
+      </w:pPr>
+      <w:rPr>
+        <w:rFonts w:hint="eastAsia"/>
+      </w:rPr>
+    </w:lvl>
+    <w:lvl w:ilvl="6" w:tentative="0">
+      <w:start w:val="1"/>
+      <w:numFmt w:val="lowerLetter"/>
+      <w:suff w:val="nothing"/>
+      <w:lvlText w:val="%7）"/>
+      <w:lvlJc w:val="left"/>
+      <w:pPr>
+        <w:ind w:left="0" w:firstLine="420"/>
+      </w:pPr>
+      <w:rPr>
+        <w:rFonts w:hint="eastAsia"/>
+      </w:rPr>
+    </w:lvl>
+    <w:lvl w:ilvl="7" w:tentative="0">
+      <w:start w:val="1"/>
+      <w:numFmt w:val="lowerRoman"/>
+      <w:suff w:val="nothing"/>
+      <w:lvlText w:val="%8．"/>
+      <w:lvlJc w:val="left"/>
+      <w:pPr>
+        <w:ind w:left="0" w:firstLine="420"/>
+      </w:pPr>
+      <w:rPr>
+        <w:rFonts w:hint="eastAsia"/>
+      </w:rPr>
+    </w:lvl>
+    <w:lvl w:ilvl="8" w:tentative="0">
+      <w:start w:val="1"/>
+      <w:numFmt w:val="lowerRoman"/>
+      <w:suff w:val="nothing"/>
+      <w:lvlText w:val="%9）"/>
+      <w:lvlJc w:val="left"/>
+      <w:pPr>
+        <w:ind w:left="0" w:firstLine="420"/>
+      </w:pPr>
+      <w:rPr>
+        <w:rFonts w:hint="eastAsia"/>
+      </w:rPr>
+    </w:lvl>
+  </w:abstractNum>
+  <w:abstractNum w:abstractNumId="5">
     <w:nsid w:val="3A861966"/>
     <w:multiLevelType w:val="multilevel"/>
     <w:tmpl w:val="3A861966"/>
@@ -4778,7 +6034,7 @@
       </w:rPr>
     </w:lvl>
   </w:abstractNum>
-  <w:abstractNum w:abstractNumId="5">
+  <w:abstractNum w:abstractNumId="6">
     <w:nsid w:val="63DE33AA"/>
     <w:multiLevelType w:val="multilevel"/>
     <w:tmpl w:val="63DE33AA"/>
@@ -4911,22 +6167,25 @@
     </w:lvl>
   </w:abstractNum>
   <w:num w:numId="1">
+    <w:abstractNumId w:val="4"/>
+  </w:num>
+  <w:num w:numId="2">
+    <w:abstractNumId w:val="5"/>
+  </w:num>
+  <w:num w:numId="3">
     <w:abstractNumId w:val="0"/>
   </w:num>
-  <w:num w:numId="2">
-    <w:abstractNumId w:val="4"/>
-  </w:num>
-  <w:num w:numId="3">
+  <w:num w:numId="4">
     <w:abstractNumId w:val="1"/>
   </w:num>
-  <w:num w:numId="4">
+  <w:num w:numId="5">
     <w:abstractNumId w:val="3"/>
   </w:num>
-  <w:num w:numId="5">
+  <w:num w:numId="6">
     <w:abstractNumId w:val="2"/>
   </w:num>
-  <w:num w:numId="6">
-    <w:abstractNumId w:val="5"/>
+  <w:num w:numId="7">
+    <w:abstractNumId w:val="6"/>
   </w:num>
 </w:numbering>
 </file>
@@ -5006,7 +6265,7 @@
     <w:lsdException w:qFormat="1" w:unhideWhenUsed="0" w:uiPriority="0" w:semiHidden="0" w:name="Title"/>
     <w:lsdException w:unhideWhenUsed="0" w:uiPriority="0" w:semiHidden="0" w:name="Closing"/>
     <w:lsdException w:unhideWhenUsed="0" w:uiPriority="0" w:semiHidden="0" w:name="Signature"/>
-    <w:lsdException w:unhideWhenUsed="0" w:uiPriority="0" w:name="Default Paragraph Font"/>
+    <w:lsdException w:qFormat="1" w:unhideWhenUsed="0" w:uiPriority="0" w:name="Default Paragraph Font"/>
     <w:lsdException w:unhideWhenUsed="0" w:uiPriority="0" w:semiHidden="0" w:name="Body Text"/>
     <w:lsdException w:unhideWhenUsed="0" w:uiPriority="0" w:semiHidden="0" w:name="Body Text Indent"/>
     <w:lsdException w:unhideWhenUsed="0" w:uiPriority="0" w:semiHidden="0" w:name="List Continue"/>
@@ -5246,6 +6505,7 @@
   <w:style w:type="character" w:default="1" w:styleId="4">
     <w:name w:val="Default Paragraph Font"/>
     <w:semiHidden/>
+    <w:qFormat/>
     <w:uiPriority w:val="0"/>
   </w:style>
   <w:style w:type="table" w:default="1" w:styleId="5">

</xml_diff>